<commit_message>
báo cáo - edit ER, add mô hình quan hệ
</commit_message>
<xml_diff>
--- a/doc/4_QuanLyKhachSan_15520763_15520706_15520688.docx
+++ b/doc/4_QuanLyKhachSan_15520763_15520706_15520688.docx
@@ -1,6 +1,6 @@
 
 <file path=word/document.xml><?xml version="1.0" encoding="utf-8"?>
-<w:document xmlns:wpc="http://schemas.microsoft.com/office/word/2010/wordprocessingCanvas" xmlns:cx="http://schemas.microsoft.com/office/drawing/2014/chartex" xmlns:cx1="http://schemas.microsoft.com/office/drawing/2015/9/8/chartex" xmlns:cx2="http://schemas.microsoft.com/office/drawing/2015/10/21/chartex" xmlns:cx3="http://schemas.microsoft.com/office/drawing/2016/5/9/chartex" xmlns:cx4="http://schemas.microsoft.com/office/drawing/2016/5/10/chartex" xmlns:cx5="http://schemas.microsoft.com/office/drawing/2016/5/11/chartex" xmlns:cx6="http://schemas.microsoft.com/office/drawing/2016/5/12/chartex" xmlns:cx7="http://schemas.microsoft.com/office/drawing/2016/5/13/chartex" xmlns:cx8="http://schemas.microsoft.com/office/drawing/2016/5/14/chartex" xmlns:mc="http://schemas.openxmlformats.org/markup-compatibility/2006" xmlns:aink="http://schemas.microsoft.com/office/drawing/2016/ink" xmlns:am3d="http://schemas.microsoft.com/office/drawing/2017/model3d" xmlns:o="urn:schemas-microsoft-com:office:office" xmlns:r="http://schemas.openxmlformats.org/officeDocument/2006/relationships" xmlns:m="http://schemas.openxmlformats.org/officeDocument/2006/math" xmlns:v="urn:schemas-microsoft-com:vml" xmlns:wp14="http://schemas.microsoft.com/office/word/2010/wordprocessingDrawing" xmlns:wp="http://schemas.openxmlformats.org/drawingml/2006/wordprocessingDrawing" xmlns:w10="urn:schemas-microsoft-com:office:word" xmlns:w="http://schemas.openxmlformats.org/wordprocessingml/2006/main" xmlns:w14="http://schemas.microsoft.com/office/word/2010/wordml" xmlns:w15="http://schemas.microsoft.com/office/word/2012/wordml" xmlns:w16cid="http://schemas.microsoft.com/office/word/2016/wordml/cid" xmlns:w16se="http://schemas.microsoft.com/office/word/2015/wordml/symex" xmlns:wpg="http://schemas.microsoft.com/office/word/2010/wordprocessingGroup" xmlns:wpi="http://schemas.microsoft.com/office/word/2010/wordprocessingInk" xmlns:wne="http://schemas.microsoft.com/office/word/2006/wordml" xmlns:wps="http://schemas.microsoft.com/office/word/2010/wordprocessingShape" mc:Ignorable="w14 w15 w16se w16cid wp14">
+<w:document xmlns:wpc="http://schemas.microsoft.com/office/word/2010/wordprocessingCanvas" xmlns:cx="http://schemas.microsoft.com/office/drawing/2014/chartex" xmlns:cx1="http://schemas.microsoft.com/office/drawing/2015/9/8/chartex" xmlns:mc="http://schemas.openxmlformats.org/markup-compatibility/2006" xmlns:o="urn:schemas-microsoft-com:office:office" xmlns:r="http://schemas.openxmlformats.org/officeDocument/2006/relationships" xmlns:m="http://schemas.openxmlformats.org/officeDocument/2006/math" xmlns:v="urn:schemas-microsoft-com:vml" xmlns:wp14="http://schemas.microsoft.com/office/word/2010/wordprocessingDrawing" xmlns:wp="http://schemas.openxmlformats.org/drawingml/2006/wordprocessingDrawing" xmlns:w10="urn:schemas-microsoft-com:office:word" xmlns:w="http://schemas.openxmlformats.org/wordprocessingml/2006/main" xmlns:w14="http://schemas.microsoft.com/office/word/2010/wordml" xmlns:w15="http://schemas.microsoft.com/office/word/2012/wordml" xmlns:w16se="http://schemas.microsoft.com/office/word/2015/wordml/symex" xmlns:wpg="http://schemas.microsoft.com/office/word/2010/wordprocessingGroup" xmlns:wpi="http://schemas.microsoft.com/office/word/2010/wordprocessingInk" xmlns:wne="http://schemas.microsoft.com/office/word/2006/wordml" xmlns:wps="http://schemas.microsoft.com/office/word/2010/wordprocessingShape" mc:Ignorable="w14 w15 w16se wp14">
   <w:body>
     <w:p>
       <w:pPr>
@@ -9,12 +9,6 @@
           <w:sz w:val="28"/>
         </w:rPr>
       </w:pPr>
-      <w:r>
-        <w:rPr>
-          <w:sz w:val="28"/>
-        </w:rPr>
-        <w:t xml:space="preserve"> </w:t>
-      </w:r>
       <w:r>
         <w:rPr>
           <w:sz w:val="28"/>
@@ -682,7 +676,7 @@
               <w:rPr>
                 <w:noProof/>
               </w:rPr>
-              <w:t>5/30/2018 8:17:45 PM</w:t>
+              <w:t>6/2/2018 5:15:47 PM</w:t>
             </w:r>
             <w:r>
               <w:fldChar w:fldCharType="end"/>
@@ -735,10 +729,8 @@
               <w:t xml:space="preserve">Lưu bởi: </w:t>
             </w:r>
             <w:r>
-              <w:t>Huỳnh Minh Tân</w:t>
-            </w:r>
-            <w:bookmarkStart w:id="0" w:name="_GoBack"/>
-            <w:bookmarkEnd w:id="0"/>
+              <w:t>Phan Ngọc Quý</w:t>
+            </w:r>
           </w:p>
         </w:tc>
       </w:tr>
@@ -3707,6 +3699,26 @@
               <w:rPr>
                 <w:noProof/>
               </w:rPr>
+              <w:t>Bổ sung chi tiết cụ thể cho kết quả khảo sát yêu cầu (mục 2.1.4).</w:t>
+            </w:r>
+          </w:p>
+          <w:p>
+            <w:pPr>
+              <w:pStyle w:val="ListParagraph"/>
+              <w:numPr>
+                <w:ilvl w:val="0"/>
+                <w:numId w:val="22"/>
+              </w:numPr>
+              <w:spacing w:line="240" w:lineRule="auto"/>
+              <w:cnfStyle w:val="000000100000" w:firstRow="0" w:lastRow="0" w:firstColumn="0" w:lastColumn="0" w:oddVBand="0" w:evenVBand="0" w:oddHBand="1" w:evenHBand="0" w:firstRowFirstColumn="0" w:firstRowLastColumn="0" w:lastRowFirstColumn="0" w:lastRowLastColumn="0"/>
+              <w:rPr>
+                <w:noProof/>
+              </w:rPr>
+            </w:pPr>
+            <w:r>
+              <w:rPr>
+                <w:noProof/>
+              </w:rPr>
               <w:t>Chỉnh s</w:t>
             </w:r>
             <w:r>
@@ -3872,7 +3884,13 @@
               <w:rPr>
                 <w:noProof/>
               </w:rPr>
-              <w:t>24/5/2018</w:t>
+              <w:t>1/6</w:t>
+            </w:r>
+            <w:r>
+              <w:rPr>
+                <w:noProof/>
+              </w:rPr>
+              <w:t>/2018</w:t>
             </w:r>
           </w:p>
         </w:tc>
@@ -3897,37 +3915,7 @@
               <w:rPr>
                 <w:noProof/>
               </w:rPr>
-              <w:t xml:space="preserve">Chỉnh sửa mô hình ER ( thêm thực thể Đơn </w:t>
-            </w:r>
-            <w:r>
-              <w:rPr>
-                <w:noProof/>
-              </w:rPr>
-              <w:t>đặt phòng, Chi tiết đặt phòng, T</w:t>
-            </w:r>
-            <w:r>
-              <w:rPr>
-                <w:noProof/>
-              </w:rPr>
-              <w:t xml:space="preserve">ình trạng phòng và các liên kết với các </w:t>
-            </w:r>
-            <w:r>
-              <w:rPr>
-                <w:noProof/>
-              </w:rPr>
-              <w:t>thực thể</w:t>
-            </w:r>
-            <w:r>
-              <w:rPr>
-                <w:noProof/>
-              </w:rPr>
-              <w:t xml:space="preserve"> khác</w:t>
-            </w:r>
-            <w:r>
-              <w:rPr>
-                <w:noProof/>
-              </w:rPr>
-              <w:t>)</w:t>
+              <w:t>Chỉnh sửa mô hình ER</w:t>
             </w:r>
           </w:p>
         </w:tc>
@@ -3976,7 +3964,25 @@
               <w:rPr>
                 <w:noProof/>
               </w:rPr>
-              <w:t>Phan Ngọc Quý</w:t>
+              <w:t>Phan Ng</w:t>
+            </w:r>
+            <w:r>
+              <w:rPr>
+                <w:noProof/>
+              </w:rPr>
+              <w:t>ọc</w:t>
+            </w:r>
+            <w:r>
+              <w:rPr>
+                <w:noProof/>
+              </w:rPr>
+              <w:t xml:space="preserve"> Qu</w:t>
+            </w:r>
+            <w:r>
+              <w:rPr>
+                <w:noProof/>
+              </w:rPr>
+              <w:t>ý</w:t>
             </w:r>
           </w:p>
         </w:tc>
@@ -3997,7 +4003,7 @@
               <w:rPr>
                 <w:noProof/>
               </w:rPr>
-              <w:t>25/6/2018</w:t>
+              <w:t>2/6/2018</w:t>
             </w:r>
           </w:p>
         </w:tc>
@@ -4022,64 +4028,56 @@
               <w:rPr>
                 <w:noProof/>
               </w:rPr>
-              <w:t xml:space="preserve">Bổ sung chi tiết cụ thể cho kết quả khảo sát </w:t>
+              <w:t>Th</w:t>
             </w:r>
             <w:r>
               <w:rPr>
                 <w:noProof/>
               </w:rPr>
-              <w:t xml:space="preserve">yêu cầu </w:t>
+              <w:t>ê</w:t>
             </w:r>
             <w:r>
               <w:rPr>
                 <w:noProof/>
               </w:rPr>
-              <w:t>(mục 2.1.4).</w:t>
-            </w:r>
-          </w:p>
-          <w:p>
-            <w:pPr>
-              <w:pStyle w:val="ListParagraph"/>
-              <w:numPr>
-                <w:ilvl w:val="0"/>
-                <w:numId w:val="22"/>
-              </w:numPr>
-              <w:spacing w:line="240" w:lineRule="auto"/>
+              <w:t>m m</w:t>
+            </w:r>
+            <w:r>
+              <w:rPr>
+                <w:noProof/>
+              </w:rPr>
+              <w:t>ô</w:t>
+            </w:r>
+            <w:r>
+              <w:rPr>
+                <w:noProof/>
+              </w:rPr>
+              <w:t xml:space="preserve"> h</w:t>
+            </w:r>
+            <w:r>
+              <w:rPr>
+                <w:noProof/>
+              </w:rPr>
+              <w:t>ình</w:t>
+            </w:r>
+            <w:r>
+              <w:t xml:space="preserve"> quan h</w:t>
+            </w:r>
+            <w:r>
+              <w:t>ệ</w:t>
+            </w:r>
+          </w:p>
+        </w:tc>
+        <w:tc>
+          <w:tcPr>
+            <w:tcW w:w="797" w:type="pct"/>
+            <w:vAlign w:val="center"/>
+          </w:tcPr>
+          <w:p>
+            <w:pPr>
+              <w:jc w:val="left"/>
               <w:cnfStyle w:val="000000100000" w:firstRow="0" w:lastRow="0" w:firstColumn="0" w:lastColumn="0" w:oddVBand="0" w:evenVBand="0" w:oddHBand="1" w:evenHBand="0" w:firstRowFirstColumn="0" w:firstRowLastColumn="0" w:lastRowFirstColumn="0" w:lastRowLastColumn="0"/>
               <w:rPr>
-                <w:noProof/>
-              </w:rPr>
-            </w:pPr>
-            <w:r>
-              <w:rPr>
-                <w:noProof/>
-              </w:rPr>
-              <w:t>Thêm chú thích cho các hình ảnh, bảng kê</w:t>
-            </w:r>
-            <w:r>
-              <w:rPr>
-                <w:noProof/>
-              </w:rPr>
-              <w:t xml:space="preserve"> được sử dụng</w:t>
-            </w:r>
-            <w:r>
-              <w:rPr>
-                <w:noProof/>
-              </w:rPr>
-              <w:t>.</w:t>
-            </w:r>
-          </w:p>
-        </w:tc>
-        <w:tc>
-          <w:tcPr>
-            <w:tcW w:w="797" w:type="pct"/>
-            <w:vAlign w:val="center"/>
-          </w:tcPr>
-          <w:p>
-            <w:pPr>
-              <w:jc w:val="left"/>
-              <w:cnfStyle w:val="000000100000" w:firstRow="0" w:lastRow="0" w:firstColumn="0" w:lastColumn="0" w:oddVBand="0" w:evenVBand="0" w:oddHBand="1" w:evenHBand="0" w:firstRowFirstColumn="0" w:firstRowLastColumn="0" w:lastRowFirstColumn="0" w:lastRowLastColumn="0"/>
-              <w:rPr>
                 <w:szCs w:val="36"/>
               </w:rPr>
             </w:pPr>
@@ -4087,107 +4085,13 @@
               <w:rPr>
                 <w:szCs w:val="36"/>
               </w:rPr>
-              <w:t>{7.0.2}</w:t>
-            </w:r>
-          </w:p>
-        </w:tc>
-      </w:tr>
-      <w:tr>
-        <w:trPr>
-          <w:trHeight w:val="269"/>
-        </w:trPr>
-        <w:tc>
-          <w:tcPr>
-            <w:cnfStyle w:val="001000000000" w:firstRow="0" w:lastRow="0" w:firstColumn="1" w:lastColumn="0" w:oddVBand="0" w:evenVBand="0" w:oddHBand="0" w:evenHBand="0" w:firstRowFirstColumn="0" w:firstRowLastColumn="0" w:lastRowFirstColumn="0" w:lastRowLastColumn="0"/>
-            <w:tcW w:w="1229" w:type="pct"/>
-            <w:vAlign w:val="center"/>
-          </w:tcPr>
-          <w:p>
-            <w:pPr>
-              <w:spacing w:line="240" w:lineRule="auto"/>
-              <w:jc w:val="left"/>
-              <w:rPr>
-                <w:noProof/>
-              </w:rPr>
-            </w:pPr>
-            <w:r>
-              <w:rPr>
-                <w:noProof/>
-              </w:rPr>
-              <w:t>Huỳnh Minh Tân</w:t>
-            </w:r>
-          </w:p>
-        </w:tc>
-        <w:tc>
-          <w:tcPr>
-            <w:tcW w:w="1102" w:type="pct"/>
-            <w:vAlign w:val="center"/>
-          </w:tcPr>
-          <w:p>
-            <w:pPr>
-              <w:jc w:val="left"/>
-              <w:cnfStyle w:val="000000000000" w:firstRow="0" w:lastRow="0" w:firstColumn="0" w:lastColumn="0" w:oddVBand="0" w:evenVBand="0" w:oddHBand="0" w:evenHBand="0" w:firstRowFirstColumn="0" w:firstRowLastColumn="0" w:lastRowFirstColumn="0" w:lastRowLastColumn="0"/>
-              <w:rPr>
-                <w:noProof/>
-              </w:rPr>
-            </w:pPr>
-            <w:r>
-              <w:rPr>
-                <w:noProof/>
-              </w:rPr>
-              <w:t>30</w:t>
-            </w:r>
-            <w:r>
-              <w:rPr>
-                <w:noProof/>
-              </w:rPr>
-              <w:t>/5/2018</w:t>
-            </w:r>
-          </w:p>
-        </w:tc>
-        <w:tc>
-          <w:tcPr>
-            <w:tcW w:w="1872" w:type="pct"/>
-          </w:tcPr>
-          <w:p>
-            <w:pPr>
-              <w:pStyle w:val="ListParagraph"/>
-              <w:numPr>
-                <w:ilvl w:val="0"/>
-                <w:numId w:val="22"/>
-              </w:numPr>
-              <w:spacing w:line="240" w:lineRule="auto"/>
-              <w:cnfStyle w:val="000000000000" w:firstRow="0" w:lastRow="0" w:firstColumn="0" w:lastColumn="0" w:oddVBand="0" w:evenVBand="0" w:oddHBand="0" w:evenHBand="0" w:firstRowFirstColumn="0" w:firstRowLastColumn="0" w:lastRowFirstColumn="0" w:lastRowLastColumn="0"/>
-              <w:rPr>
-                <w:noProof/>
-              </w:rPr>
-            </w:pPr>
-            <w:r>
-              <w:rPr>
-                <w:noProof/>
-              </w:rPr>
-              <w:t>Thêm DFD Lập phiếu thuê  đối với khách hàng cũ không đặt trước phòng</w:t>
-            </w:r>
-          </w:p>
-        </w:tc>
-        <w:tc>
-          <w:tcPr>
-            <w:tcW w:w="797" w:type="pct"/>
-            <w:vAlign w:val="center"/>
-          </w:tcPr>
-          <w:p>
-            <w:pPr>
-              <w:jc w:val="left"/>
-              <w:cnfStyle w:val="000000000000" w:firstRow="0" w:lastRow="0" w:firstColumn="0" w:lastColumn="0" w:oddVBand="0" w:evenVBand="0" w:oddHBand="0" w:evenHBand="0" w:firstRowFirstColumn="0" w:firstRowLastColumn="0" w:lastRowFirstColumn="0" w:lastRowLastColumn="0"/>
+              <w:t>{</w:t>
+            </w:r>
+            <w:r>
               <w:rPr>
                 <w:szCs w:val="36"/>
               </w:rPr>
-            </w:pPr>
-            <w:r>
-              <w:rPr>
-                <w:szCs w:val="36"/>
-              </w:rPr>
-              <w:t>{7.1.0}</w:t>
+              <w:t>8.0.0}</w:t>
             </w:r>
           </w:p>
         </w:tc>
@@ -4563,7 +4467,7 @@
           <w:lang w:val="en-US"/>
         </w:rPr>
       </w:pPr>
-      <w:hyperlink w:anchor="_Toc513236669" w:history="1">
+      <w:hyperlink w:anchor="_Toc515723826" w:history="1">
         <w:r>
           <w:rPr>
             <w:rStyle w:val="Hyperlink"/>
@@ -4602,7 +4506,7 @@
           <w:rPr>
             <w:webHidden/>
           </w:rPr>
-          <w:instrText xml:space="preserve"> PAGEREF _Toc513236669 \h </w:instrText>
+          <w:instrText xml:space="preserve"> PAGEREF _Toc515723826 \h </w:instrText>
         </w:r>
         <w:r>
           <w:rPr>
@@ -4640,7 +4544,7 @@
           <w:lang w:val="en-US"/>
         </w:rPr>
       </w:pPr>
-      <w:hyperlink w:anchor="_Toc513236670" w:history="1">
+      <w:hyperlink w:anchor="_Toc515723827" w:history="1">
         <w:r>
           <w:rPr>
             <w:rStyle w:val="Hyperlink"/>
@@ -4684,7 +4588,7 @@
             <w:noProof/>
             <w:webHidden/>
           </w:rPr>
-          <w:instrText xml:space="preserve"> PAGEREF _Toc513236670 \h </w:instrText>
+          <w:instrText xml:space="preserve"> PAGEREF _Toc515723827 \h </w:instrText>
         </w:r>
         <w:r>
           <w:rPr>
@@ -4726,7 +4630,7 @@
           <w:lang w:val="en-US"/>
         </w:rPr>
       </w:pPr>
-      <w:hyperlink w:anchor="_Toc513236671" w:history="1">
+      <w:hyperlink w:anchor="_Toc515723828" w:history="1">
         <w:r>
           <w:rPr>
             <w:rStyle w:val="Hyperlink"/>
@@ -4771,7 +4675,7 @@
             <w:noProof/>
             <w:webHidden/>
           </w:rPr>
-          <w:instrText xml:space="preserve"> PAGEREF _Toc513236671 \h </w:instrText>
+          <w:instrText xml:space="preserve"> PAGEREF _Toc515723828 \h </w:instrText>
         </w:r>
         <w:r>
           <w:rPr>
@@ -4813,7 +4717,7 @@
           <w:lang w:val="en-US"/>
         </w:rPr>
       </w:pPr>
-      <w:hyperlink w:anchor="_Toc513236672" w:history="1">
+      <w:hyperlink w:anchor="_Toc515723829" w:history="1">
         <w:r>
           <w:rPr>
             <w:rStyle w:val="Hyperlink"/>
@@ -4857,7 +4761,7 @@
             <w:noProof/>
             <w:webHidden/>
           </w:rPr>
-          <w:instrText xml:space="preserve"> PAGEREF _Toc513236672 \h </w:instrText>
+          <w:instrText xml:space="preserve"> PAGEREF _Toc515723829 \h </w:instrText>
         </w:r>
         <w:r>
           <w:rPr>
@@ -4899,7 +4803,7 @@
           <w:lang w:val="en-US"/>
         </w:rPr>
       </w:pPr>
-      <w:hyperlink w:anchor="_Toc513236673" w:history="1">
+      <w:hyperlink w:anchor="_Toc515723830" w:history="1">
         <w:r>
           <w:rPr>
             <w:rStyle w:val="Hyperlink"/>
@@ -4952,7 +4856,7 @@
             <w:noProof/>
             <w:webHidden/>
           </w:rPr>
-          <w:instrText xml:space="preserve"> PAGEREF _Toc513236673 \h </w:instrText>
+          <w:instrText xml:space="preserve"> PAGEREF _Toc515723830 \h </w:instrText>
         </w:r>
         <w:r>
           <w:rPr>
@@ -4994,7 +4898,7 @@
           <w:lang w:val="en-US"/>
         </w:rPr>
       </w:pPr>
-      <w:hyperlink w:anchor="_Toc513236674" w:history="1">
+      <w:hyperlink w:anchor="_Toc515723831" w:history="1">
         <w:r>
           <w:rPr>
             <w:rStyle w:val="Hyperlink"/>
@@ -5047,7 +4951,7 @@
             <w:noProof/>
             <w:webHidden/>
           </w:rPr>
-          <w:instrText xml:space="preserve"> PAGEREF _Toc513236674 \h </w:instrText>
+          <w:instrText xml:space="preserve"> PAGEREF _Toc515723831 \h </w:instrText>
         </w:r>
         <w:r>
           <w:rPr>
@@ -5089,7 +4993,7 @@
           <w:lang w:val="en-US"/>
         </w:rPr>
       </w:pPr>
-      <w:hyperlink w:anchor="_Toc513236675" w:history="1">
+      <w:hyperlink w:anchor="_Toc515723832" w:history="1">
         <w:r>
           <w:rPr>
             <w:rStyle w:val="Hyperlink"/>
@@ -5133,7 +5037,7 @@
             <w:noProof/>
             <w:webHidden/>
           </w:rPr>
-          <w:instrText xml:space="preserve"> PAGEREF _Toc513236675 \h </w:instrText>
+          <w:instrText xml:space="preserve"> PAGEREF _Toc515723832 \h </w:instrText>
         </w:r>
         <w:r>
           <w:rPr>
@@ -5175,7 +5079,7 @@
           <w:lang w:val="en-US"/>
         </w:rPr>
       </w:pPr>
-      <w:hyperlink w:anchor="_Toc513236676" w:history="1">
+      <w:hyperlink w:anchor="_Toc515723833" w:history="1">
         <w:r>
           <w:rPr>
             <w:rStyle w:val="Hyperlink"/>
@@ -5228,7 +5132,7 @@
             <w:noProof/>
             <w:webHidden/>
           </w:rPr>
-          <w:instrText xml:space="preserve"> PAGEREF _Toc513236676 \h </w:instrText>
+          <w:instrText xml:space="preserve"> PAGEREF _Toc515723833 \h </w:instrText>
         </w:r>
         <w:r>
           <w:rPr>
@@ -5270,7 +5174,7 @@
           <w:lang w:val="en-US"/>
         </w:rPr>
       </w:pPr>
-      <w:hyperlink w:anchor="_Toc513236677" w:history="1">
+      <w:hyperlink w:anchor="_Toc515723834" w:history="1">
         <w:r>
           <w:rPr>
             <w:rStyle w:val="Hyperlink"/>
@@ -5314,7 +5218,7 @@
             <w:noProof/>
             <w:webHidden/>
           </w:rPr>
-          <w:instrText xml:space="preserve"> PAGEREF _Toc513236677 \h </w:instrText>
+          <w:instrText xml:space="preserve"> PAGEREF _Toc515723834 \h </w:instrText>
         </w:r>
         <w:r>
           <w:rPr>
@@ -5356,7 +5260,7 @@
           <w:lang w:val="en-US"/>
         </w:rPr>
       </w:pPr>
-      <w:hyperlink w:anchor="_Toc513236678" w:history="1">
+      <w:hyperlink w:anchor="_Toc515723835" w:history="1">
         <w:r>
           <w:rPr>
             <w:rStyle w:val="Hyperlink"/>
@@ -5400,7 +5304,7 @@
             <w:noProof/>
             <w:webHidden/>
           </w:rPr>
-          <w:instrText xml:space="preserve"> PAGEREF _Toc513236678 \h </w:instrText>
+          <w:instrText xml:space="preserve"> PAGEREF _Toc515723835 \h </w:instrText>
         </w:r>
         <w:r>
           <w:rPr>
@@ -5442,7 +5346,7 @@
           <w:lang w:val="en-US"/>
         </w:rPr>
       </w:pPr>
-      <w:hyperlink w:anchor="_Toc513236679" w:history="1">
+      <w:hyperlink w:anchor="_Toc515723836" w:history="1">
         <w:r>
           <w:rPr>
             <w:rStyle w:val="Hyperlink"/>
@@ -5486,7 +5390,7 @@
             <w:noProof/>
             <w:webHidden/>
           </w:rPr>
-          <w:instrText xml:space="preserve"> PAGEREF _Toc513236679 \h </w:instrText>
+          <w:instrText xml:space="preserve"> PAGEREF _Toc515723836 \h </w:instrText>
         </w:r>
         <w:r>
           <w:rPr>
@@ -5528,7 +5432,7 @@
           <w:lang w:val="en-US"/>
         </w:rPr>
       </w:pPr>
-      <w:hyperlink w:anchor="_Toc513236680" w:history="1">
+      <w:hyperlink w:anchor="_Toc515723837" w:history="1">
         <w:r>
           <w:rPr>
             <w:rStyle w:val="Hyperlink"/>
@@ -5572,7 +5476,7 @@
             <w:noProof/>
             <w:webHidden/>
           </w:rPr>
-          <w:instrText xml:space="preserve"> PAGEREF _Toc513236680 \h </w:instrText>
+          <w:instrText xml:space="preserve"> PAGEREF _Toc515723837 \h </w:instrText>
         </w:r>
         <w:r>
           <w:rPr>
@@ -5614,7 +5518,7 @@
           <w:lang w:val="en-US"/>
         </w:rPr>
       </w:pPr>
-      <w:hyperlink w:anchor="_Toc513236681" w:history="1">
+      <w:hyperlink w:anchor="_Toc515723838" w:history="1">
         <w:r>
           <w:rPr>
             <w:rStyle w:val="Hyperlink"/>
@@ -5658,7 +5562,7 @@
             <w:noProof/>
             <w:webHidden/>
           </w:rPr>
-          <w:instrText xml:space="preserve"> PAGEREF _Toc513236681 \h </w:instrText>
+          <w:instrText xml:space="preserve"> PAGEREF _Toc515723838 \h </w:instrText>
         </w:r>
         <w:r>
           <w:rPr>
@@ -5678,7 +5582,7 @@
             <w:noProof/>
             <w:webHidden/>
           </w:rPr>
-          <w:t>11</w:t>
+          <w:t>12</w:t>
         </w:r>
         <w:r>
           <w:rPr>
@@ -5700,7 +5604,7 @@
           <w:lang w:val="en-US"/>
         </w:rPr>
       </w:pPr>
-      <w:hyperlink w:anchor="_Toc513236682" w:history="1">
+      <w:hyperlink w:anchor="_Toc515723839" w:history="1">
         <w:r>
           <w:rPr>
             <w:rStyle w:val="Hyperlink"/>
@@ -5744,7 +5648,7 @@
             <w:noProof/>
             <w:webHidden/>
           </w:rPr>
-          <w:instrText xml:space="preserve"> PAGEREF _Toc513236682 \h </w:instrText>
+          <w:instrText xml:space="preserve"> PAGEREF _Toc515723839 \h </w:instrText>
         </w:r>
         <w:r>
           <w:rPr>
@@ -5786,7 +5690,7 @@
           <w:lang w:val="en-US"/>
         </w:rPr>
       </w:pPr>
-      <w:hyperlink w:anchor="_Toc513236683" w:history="1">
+      <w:hyperlink w:anchor="_Toc515723840" w:history="1">
         <w:r>
           <w:rPr>
             <w:rStyle w:val="Hyperlink"/>
@@ -5814,7 +5718,7 @@
             <w:noProof/>
             <w:webHidden/>
           </w:rPr>
-          <w:instrText xml:space="preserve"> PAGEREF _Toc513236683 \h </w:instrText>
+          <w:instrText xml:space="preserve"> PAGEREF _Toc515723840 \h </w:instrText>
         </w:r>
         <w:r>
           <w:rPr>
@@ -5856,7 +5760,7 @@
           <w:lang w:val="en-US"/>
         </w:rPr>
       </w:pPr>
-      <w:hyperlink w:anchor="_Toc513236684" w:history="1">
+      <w:hyperlink w:anchor="_Toc515723841" w:history="1">
         <w:r>
           <w:rPr>
             <w:rStyle w:val="Hyperlink"/>
@@ -5901,7 +5805,7 @@
             <w:noProof/>
             <w:webHidden/>
           </w:rPr>
-          <w:instrText xml:space="preserve"> PAGEREF _Toc513236684 \h </w:instrText>
+          <w:instrText xml:space="preserve"> PAGEREF _Toc515723841 \h </w:instrText>
         </w:r>
         <w:r>
           <w:rPr>
@@ -5943,7 +5847,7 @@
           <w:lang w:val="en-US"/>
         </w:rPr>
       </w:pPr>
-      <w:hyperlink w:anchor="_Toc513236685" w:history="1">
+      <w:hyperlink w:anchor="_Toc515723842" w:history="1">
         <w:r>
           <w:rPr>
             <w:rStyle w:val="Hyperlink"/>
@@ -5989,7 +5893,7 @@
           <w:rPr>
             <w:webHidden/>
           </w:rPr>
-          <w:instrText xml:space="preserve"> PAGEREF _Toc513236685 \h </w:instrText>
+          <w:instrText xml:space="preserve"> PAGEREF _Toc515723842 \h </w:instrText>
         </w:r>
         <w:r>
           <w:rPr>
@@ -6027,7 +5931,7 @@
           <w:lang w:val="en-US"/>
         </w:rPr>
       </w:pPr>
-      <w:hyperlink w:anchor="_Toc513236686" w:history="1">
+      <w:hyperlink w:anchor="_Toc515723843" w:history="1">
         <w:r>
           <w:rPr>
             <w:rStyle w:val="Hyperlink"/>
@@ -6071,7 +5975,7 @@
             <w:noProof/>
             <w:webHidden/>
           </w:rPr>
-          <w:instrText xml:space="preserve"> PAGEREF _Toc513236686 \h </w:instrText>
+          <w:instrText xml:space="preserve"> PAGEREF _Toc515723843 \h </w:instrText>
         </w:r>
         <w:r>
           <w:rPr>
@@ -6113,7 +6017,7 @@
           <w:lang w:val="en-US"/>
         </w:rPr>
       </w:pPr>
-      <w:hyperlink w:anchor="_Toc513236687" w:history="1">
+      <w:hyperlink w:anchor="_Toc515723844" w:history="1">
         <w:r>
           <w:rPr>
             <w:rStyle w:val="Hyperlink"/>
@@ -6157,7 +6061,7 @@
             <w:noProof/>
             <w:webHidden/>
           </w:rPr>
-          <w:instrText xml:space="preserve"> PAGEREF _Toc513236687 \h </w:instrText>
+          <w:instrText xml:space="preserve"> PAGEREF _Toc515723844 \h </w:instrText>
         </w:r>
         <w:r>
           <w:rPr>
@@ -6199,7 +6103,7 @@
           <w:lang w:val="en-US"/>
         </w:rPr>
       </w:pPr>
-      <w:hyperlink w:anchor="_Toc513236688" w:history="1">
+      <w:hyperlink w:anchor="_Toc515723845" w:history="1">
         <w:r>
           <w:rPr>
             <w:rStyle w:val="Hyperlink"/>
@@ -6243,7 +6147,7 @@
             <w:noProof/>
             <w:webHidden/>
           </w:rPr>
-          <w:instrText xml:space="preserve"> PAGEREF _Toc513236688 \h </w:instrText>
+          <w:instrText xml:space="preserve"> PAGEREF _Toc515723845 \h </w:instrText>
         </w:r>
         <w:r>
           <w:rPr>
@@ -6285,7 +6189,7 @@
           <w:lang w:val="en-US"/>
         </w:rPr>
       </w:pPr>
-      <w:hyperlink w:anchor="_Toc513236689" w:history="1">
+      <w:hyperlink w:anchor="_Toc515723846" w:history="1">
         <w:r>
           <w:rPr>
             <w:rStyle w:val="Hyperlink"/>
@@ -6329,7 +6233,7 @@
             <w:noProof/>
             <w:webHidden/>
           </w:rPr>
-          <w:instrText xml:space="preserve"> PAGEREF _Toc513236689 \h </w:instrText>
+          <w:instrText xml:space="preserve"> PAGEREF _Toc515723846 \h </w:instrText>
         </w:r>
         <w:r>
           <w:rPr>
@@ -6371,7 +6275,7 @@
           <w:lang w:val="en-US"/>
         </w:rPr>
       </w:pPr>
-      <w:hyperlink w:anchor="_Toc513236690" w:history="1">
+      <w:hyperlink w:anchor="_Toc515723847" w:history="1">
         <w:r>
           <w:rPr>
             <w:rStyle w:val="Hyperlink"/>
@@ -6392,7 +6296,6 @@
         <w:r>
           <w:rPr>
             <w:rStyle w:val="Hyperlink"/>
-            <w:i/>
             <w:noProof/>
           </w:rPr>
           <w:t>Kết quả khảo sát</w:t>
@@ -6416,7 +6319,7 @@
             <w:noProof/>
             <w:webHidden/>
           </w:rPr>
-          <w:instrText xml:space="preserve"> PAGEREF _Toc513236690 \h </w:instrText>
+          <w:instrText xml:space="preserve"> PAGEREF _Toc515723847 \h </w:instrText>
         </w:r>
         <w:r>
           <w:rPr>
@@ -6458,7 +6361,7 @@
           <w:lang w:val="en-US"/>
         </w:rPr>
       </w:pPr>
-      <w:hyperlink w:anchor="_Toc513236691" w:history="1">
+      <w:hyperlink w:anchor="_Toc515723848" w:history="1">
         <w:r>
           <w:rPr>
             <w:rStyle w:val="Hyperlink"/>
@@ -6514,7 +6417,7 @@
           <w:rPr>
             <w:webHidden/>
           </w:rPr>
-          <w:instrText xml:space="preserve"> PAGEREF _Toc513236691 \h </w:instrText>
+          <w:instrText xml:space="preserve"> PAGEREF _Toc515723848 \h </w:instrText>
         </w:r>
         <w:r>
           <w:rPr>
@@ -6531,7 +6434,7 @@
           <w:rPr>
             <w:webHidden/>
           </w:rPr>
-          <w:t>22</w:t>
+          <w:t>25</w:t>
         </w:r>
         <w:r>
           <w:rPr>
@@ -6552,7 +6455,7 @@
           <w:lang w:val="en-US"/>
         </w:rPr>
       </w:pPr>
-      <w:hyperlink w:anchor="_Toc513236692" w:history="1">
+      <w:hyperlink w:anchor="_Toc515723849" w:history="1">
         <w:r>
           <w:rPr>
             <w:rStyle w:val="Hyperlink"/>
@@ -6598,7 +6501,7 @@
             <w:noProof/>
             <w:webHidden/>
           </w:rPr>
-          <w:instrText xml:space="preserve"> PAGEREF _Toc513236692 \h </w:instrText>
+          <w:instrText xml:space="preserve"> PAGEREF _Toc515723849 \h </w:instrText>
         </w:r>
         <w:r>
           <w:rPr>
@@ -6618,7 +6521,7 @@
             <w:noProof/>
             <w:webHidden/>
           </w:rPr>
-          <w:t>22</w:t>
+          <w:t>25</w:t>
         </w:r>
         <w:r>
           <w:rPr>
@@ -6640,7 +6543,7 @@
           <w:lang w:val="en-US"/>
         </w:rPr>
       </w:pPr>
-      <w:hyperlink w:anchor="_Toc513236693" w:history="1">
+      <w:hyperlink w:anchor="_Toc515723850" w:history="1">
         <w:r>
           <w:rPr>
             <w:rStyle w:val="Hyperlink"/>
@@ -6684,7 +6587,7 @@
             <w:noProof/>
             <w:webHidden/>
           </w:rPr>
-          <w:instrText xml:space="preserve"> PAGEREF _Toc513236693 \h </w:instrText>
+          <w:instrText xml:space="preserve"> PAGEREF _Toc515723850 \h </w:instrText>
         </w:r>
         <w:r>
           <w:rPr>
@@ -6704,7 +6607,7 @@
             <w:noProof/>
             <w:webHidden/>
           </w:rPr>
-          <w:t>22</w:t>
+          <w:t>25</w:t>
         </w:r>
         <w:r>
           <w:rPr>
@@ -6726,7 +6629,7 @@
           <w:lang w:val="en-US"/>
         </w:rPr>
       </w:pPr>
-      <w:hyperlink w:anchor="_Toc513236694" w:history="1">
+      <w:hyperlink w:anchor="_Toc515723851" w:history="1">
         <w:r>
           <w:rPr>
             <w:rStyle w:val="Hyperlink"/>
@@ -6770,7 +6673,7 @@
             <w:noProof/>
             <w:webHidden/>
           </w:rPr>
-          <w:instrText xml:space="preserve"> PAGEREF _Toc513236694 \h </w:instrText>
+          <w:instrText xml:space="preserve"> PAGEREF _Toc515723851 \h </w:instrText>
         </w:r>
         <w:r>
           <w:rPr>
@@ -6790,7 +6693,7 @@
             <w:noProof/>
             <w:webHidden/>
           </w:rPr>
-          <w:t>22</w:t>
+          <w:t>25</w:t>
         </w:r>
         <w:r>
           <w:rPr>
@@ -6812,7 +6715,7 @@
           <w:lang w:val="en-US"/>
         </w:rPr>
       </w:pPr>
-      <w:hyperlink w:anchor="_Toc513236695" w:history="1">
+      <w:hyperlink w:anchor="_Toc515723852" w:history="1">
         <w:r>
           <w:rPr>
             <w:rStyle w:val="Hyperlink"/>
@@ -6856,7 +6759,7 @@
             <w:noProof/>
             <w:webHidden/>
           </w:rPr>
-          <w:instrText xml:space="preserve"> PAGEREF _Toc513236695 \h </w:instrText>
+          <w:instrText xml:space="preserve"> PAGEREF _Toc515723852 \h </w:instrText>
         </w:r>
         <w:r>
           <w:rPr>
@@ -6876,7 +6779,7 @@
             <w:noProof/>
             <w:webHidden/>
           </w:rPr>
-          <w:t>23</w:t>
+          <w:t>26</w:t>
         </w:r>
         <w:r>
           <w:rPr>
@@ -6898,7 +6801,7 @@
           <w:lang w:val="en-US"/>
         </w:rPr>
       </w:pPr>
-      <w:hyperlink w:anchor="_Toc513236696" w:history="1">
+      <w:hyperlink w:anchor="_Toc515723853" w:history="1">
         <w:r>
           <w:rPr>
             <w:rStyle w:val="Hyperlink"/>
@@ -6942,7 +6845,7 @@
             <w:noProof/>
             <w:webHidden/>
           </w:rPr>
-          <w:instrText xml:space="preserve"> PAGEREF _Toc513236696 \h </w:instrText>
+          <w:instrText xml:space="preserve"> PAGEREF _Toc515723853 \h </w:instrText>
         </w:r>
         <w:r>
           <w:rPr>
@@ -6962,7 +6865,7 @@
             <w:noProof/>
             <w:webHidden/>
           </w:rPr>
-          <w:t>24</w:t>
+          <w:t>27</w:t>
         </w:r>
         <w:r>
           <w:rPr>
@@ -6984,7 +6887,7 @@
           <w:lang w:val="en-US"/>
         </w:rPr>
       </w:pPr>
-      <w:hyperlink w:anchor="_Toc513236697" w:history="1">
+      <w:hyperlink w:anchor="_Toc515723854" w:history="1">
         <w:r>
           <w:rPr>
             <w:rStyle w:val="Hyperlink"/>
@@ -7028,7 +6931,7 @@
             <w:noProof/>
             <w:webHidden/>
           </w:rPr>
-          <w:instrText xml:space="preserve"> PAGEREF _Toc513236697 \h </w:instrText>
+          <w:instrText xml:space="preserve"> PAGEREF _Toc515723854 \h </w:instrText>
         </w:r>
         <w:r>
           <w:rPr>
@@ -7048,7 +6951,7 @@
             <w:noProof/>
             <w:webHidden/>
           </w:rPr>
-          <w:t>25</w:t>
+          <w:t>28</w:t>
         </w:r>
         <w:r>
           <w:rPr>
@@ -7070,7 +6973,7 @@
           <w:lang w:val="en-US"/>
         </w:rPr>
       </w:pPr>
-      <w:hyperlink w:anchor="_Toc513236698" w:history="1">
+      <w:hyperlink w:anchor="_Toc515723855" w:history="1">
         <w:r>
           <w:rPr>
             <w:rStyle w:val="Hyperlink"/>
@@ -7114,7 +7017,7 @@
             <w:noProof/>
             <w:webHidden/>
           </w:rPr>
-          <w:instrText xml:space="preserve"> PAGEREF _Toc513236698 \h </w:instrText>
+          <w:instrText xml:space="preserve"> PAGEREF _Toc515723855 \h </w:instrText>
         </w:r>
         <w:r>
           <w:rPr>
@@ -7134,7 +7037,7 @@
             <w:noProof/>
             <w:webHidden/>
           </w:rPr>
-          <w:t>26</w:t>
+          <w:t>29</w:t>
         </w:r>
         <w:r>
           <w:rPr>
@@ -7156,7 +7059,7 @@
           <w:lang w:val="en-US"/>
         </w:rPr>
       </w:pPr>
-      <w:hyperlink w:anchor="_Toc513236699" w:history="1">
+      <w:hyperlink w:anchor="_Toc515723856" w:history="1">
         <w:r>
           <w:rPr>
             <w:rStyle w:val="Hyperlink"/>
@@ -7200,7 +7103,7 @@
             <w:noProof/>
             <w:webHidden/>
           </w:rPr>
-          <w:instrText xml:space="preserve"> PAGEREF _Toc513236699 \h </w:instrText>
+          <w:instrText xml:space="preserve"> PAGEREF _Toc515723856 \h </w:instrText>
         </w:r>
         <w:r>
           <w:rPr>
@@ -7220,7 +7123,7 @@
             <w:noProof/>
             <w:webHidden/>
           </w:rPr>
-          <w:t>27</w:t>
+          <w:t>30</w:t>
         </w:r>
         <w:r>
           <w:rPr>
@@ -7242,7 +7145,7 @@
           <w:lang w:val="en-US"/>
         </w:rPr>
       </w:pPr>
-      <w:hyperlink w:anchor="_Toc513236700" w:history="1">
+      <w:hyperlink w:anchor="_Toc515723857" w:history="1">
         <w:r>
           <w:rPr>
             <w:rStyle w:val="Hyperlink"/>
@@ -7286,7 +7189,7 @@
             <w:noProof/>
             <w:webHidden/>
           </w:rPr>
-          <w:instrText xml:space="preserve"> PAGEREF _Toc513236700 \h </w:instrText>
+          <w:instrText xml:space="preserve"> PAGEREF _Toc515723857 \h </w:instrText>
         </w:r>
         <w:r>
           <w:rPr>
@@ -7306,7 +7209,7 @@
             <w:noProof/>
             <w:webHidden/>
           </w:rPr>
-          <w:t>28</w:t>
+          <w:t>31</w:t>
         </w:r>
         <w:r>
           <w:rPr>
@@ -7328,7 +7231,7 @@
           <w:lang w:val="en-US"/>
         </w:rPr>
       </w:pPr>
-      <w:hyperlink w:anchor="_Toc513236701" w:history="1">
+      <w:hyperlink w:anchor="_Toc515723858" w:history="1">
         <w:r>
           <w:rPr>
             <w:rStyle w:val="Hyperlink"/>
@@ -7374,7 +7277,7 @@
             <w:noProof/>
             <w:webHidden/>
           </w:rPr>
-          <w:instrText xml:space="preserve"> PAGEREF _Toc513236701 \h </w:instrText>
+          <w:instrText xml:space="preserve"> PAGEREF _Toc515723858 \h </w:instrText>
         </w:r>
         <w:r>
           <w:rPr>
@@ -7394,7 +7297,7 @@
             <w:noProof/>
             <w:webHidden/>
           </w:rPr>
-          <w:t>29</w:t>
+          <w:t>33</w:t>
         </w:r>
         <w:r>
           <w:rPr>
@@ -7407,7 +7310,7 @@
     </w:p>
     <w:p>
       <w:pPr>
-        <w:pStyle w:val="TOC2"/>
+        <w:pStyle w:val="TOC3"/>
         <w:rPr>
           <w:rFonts w:asciiTheme="minorHAnsi" w:eastAsiaTheme="minorEastAsia" w:hAnsiTheme="minorHAnsi" w:cstheme="minorBidi"/>
           <w:noProof/>
@@ -7416,7 +7319,187 @@
           <w:lang w:val="en-US"/>
         </w:rPr>
       </w:pPr>
-      <w:hyperlink w:anchor="_Toc513236702" w:history="1">
+      <w:hyperlink w:anchor="_Toc515723859" w:history="1">
+        <w:r>
+          <w:rPr>
+            <w:rStyle w:val="Hyperlink"/>
+            <w:noProof/>
+          </w:rPr>
+          <w:t>3.2.1</w:t>
+        </w:r>
+        <w:r>
+          <w:rPr>
+            <w:rFonts w:asciiTheme="minorHAnsi" w:eastAsiaTheme="minorEastAsia" w:hAnsiTheme="minorHAnsi" w:cstheme="minorBidi"/>
+            <w:noProof/>
+            <w:sz w:val="22"/>
+            <w:szCs w:val="22"/>
+            <w:lang w:val="en-US"/>
+          </w:rPr>
+          <w:tab/>
+        </w:r>
+        <w:r>
+          <w:rPr>
+            <w:rStyle w:val="Hyperlink"/>
+            <w:noProof/>
+          </w:rPr>
+          <w:t>Mô h</w:t>
+        </w:r>
+        <w:r>
+          <w:rPr>
+            <w:rStyle w:val="Hyperlink"/>
+            <w:noProof/>
+            <w:lang w:val="en-US"/>
+          </w:rPr>
+          <w:t>ình ER</w:t>
+        </w:r>
+        <w:r>
+          <w:rPr>
+            <w:noProof/>
+            <w:webHidden/>
+          </w:rPr>
+          <w:tab/>
+        </w:r>
+        <w:r>
+          <w:rPr>
+            <w:noProof/>
+            <w:webHidden/>
+          </w:rPr>
+          <w:fldChar w:fldCharType="begin"/>
+        </w:r>
+        <w:r>
+          <w:rPr>
+            <w:noProof/>
+            <w:webHidden/>
+          </w:rPr>
+          <w:instrText xml:space="preserve"> PAGEREF _Toc515723859 \h </w:instrText>
+        </w:r>
+        <w:r>
+          <w:rPr>
+            <w:noProof/>
+            <w:webHidden/>
+          </w:rPr>
+        </w:r>
+        <w:r>
+          <w:rPr>
+            <w:noProof/>
+            <w:webHidden/>
+          </w:rPr>
+          <w:fldChar w:fldCharType="separate"/>
+        </w:r>
+        <w:r>
+          <w:rPr>
+            <w:noProof/>
+            <w:webHidden/>
+          </w:rPr>
+          <w:t>33</w:t>
+        </w:r>
+        <w:r>
+          <w:rPr>
+            <w:noProof/>
+            <w:webHidden/>
+          </w:rPr>
+          <w:fldChar w:fldCharType="end"/>
+        </w:r>
+      </w:hyperlink>
+    </w:p>
+    <w:p>
+      <w:pPr>
+        <w:pStyle w:val="TOC3"/>
+        <w:rPr>
+          <w:rFonts w:asciiTheme="minorHAnsi" w:eastAsiaTheme="minorEastAsia" w:hAnsiTheme="minorHAnsi" w:cstheme="minorBidi"/>
+          <w:noProof/>
+          <w:sz w:val="22"/>
+          <w:szCs w:val="22"/>
+          <w:lang w:val="en-US"/>
+        </w:rPr>
+      </w:pPr>
+      <w:hyperlink w:anchor="_Toc515723860" w:history="1">
+        <w:r>
+          <w:rPr>
+            <w:rStyle w:val="Hyperlink"/>
+            <w:noProof/>
+          </w:rPr>
+          <w:t>3.2.2</w:t>
+        </w:r>
+        <w:r>
+          <w:rPr>
+            <w:rFonts w:asciiTheme="minorHAnsi" w:eastAsiaTheme="minorEastAsia" w:hAnsiTheme="minorHAnsi" w:cstheme="minorBidi"/>
+            <w:noProof/>
+            <w:sz w:val="22"/>
+            <w:szCs w:val="22"/>
+            <w:lang w:val="en-US"/>
+          </w:rPr>
+          <w:tab/>
+        </w:r>
+        <w:r>
+          <w:rPr>
+            <w:rStyle w:val="Hyperlink"/>
+            <w:noProof/>
+          </w:rPr>
+          <w:t>Chuyển mô hình ER sang mô hình quan hệ</w:t>
+        </w:r>
+        <w:r>
+          <w:rPr>
+            <w:noProof/>
+            <w:webHidden/>
+          </w:rPr>
+          <w:tab/>
+        </w:r>
+        <w:r>
+          <w:rPr>
+            <w:noProof/>
+            <w:webHidden/>
+          </w:rPr>
+          <w:fldChar w:fldCharType="begin"/>
+        </w:r>
+        <w:r>
+          <w:rPr>
+            <w:noProof/>
+            <w:webHidden/>
+          </w:rPr>
+          <w:instrText xml:space="preserve"> PAGEREF _Toc515723860 \h </w:instrText>
+        </w:r>
+        <w:r>
+          <w:rPr>
+            <w:noProof/>
+            <w:webHidden/>
+          </w:rPr>
+        </w:r>
+        <w:r>
+          <w:rPr>
+            <w:noProof/>
+            <w:webHidden/>
+          </w:rPr>
+          <w:fldChar w:fldCharType="separate"/>
+        </w:r>
+        <w:r>
+          <w:rPr>
+            <w:noProof/>
+            <w:webHidden/>
+          </w:rPr>
+          <w:t>35</w:t>
+        </w:r>
+        <w:r>
+          <w:rPr>
+            <w:noProof/>
+            <w:webHidden/>
+          </w:rPr>
+          <w:fldChar w:fldCharType="end"/>
+        </w:r>
+      </w:hyperlink>
+    </w:p>
+    <w:p>
+      <w:pPr>
+        <w:pStyle w:val="TOC2"/>
+        <w:rPr>
+          <w:rFonts w:asciiTheme="minorHAnsi" w:eastAsiaTheme="minorEastAsia" w:hAnsiTheme="minorHAnsi" w:cstheme="minorBidi"/>
+          <w:noProof/>
+          <w:sz w:val="22"/>
+          <w:szCs w:val="22"/>
+          <w:lang w:val="en-US"/>
+        </w:rPr>
+      </w:pPr>
+      <w:hyperlink w:anchor="_Toc515723861" w:history="1">
         <w:r>
           <w:rPr>
             <w:rStyle w:val="Hyperlink"/>
@@ -7462,7 +7545,7 @@
             <w:noProof/>
             <w:webHidden/>
           </w:rPr>
-          <w:instrText xml:space="preserve"> PAGEREF _Toc513236702 \h </w:instrText>
+          <w:instrText xml:space="preserve"> PAGEREF _Toc515723861 \h </w:instrText>
         </w:r>
         <w:r>
           <w:rPr>
@@ -7482,7 +7565,7 @@
             <w:noProof/>
             <w:webHidden/>
           </w:rPr>
-          <w:t>29</w:t>
+          <w:t>37</w:t>
         </w:r>
         <w:r>
           <w:rPr>
@@ -7504,7 +7587,7 @@
           <w:lang w:val="en-US"/>
         </w:rPr>
       </w:pPr>
-      <w:hyperlink w:anchor="_Toc513236703" w:history="1">
+      <w:hyperlink w:anchor="_Toc515723862" w:history="1">
         <w:r>
           <w:rPr>
             <w:rStyle w:val="Hyperlink"/>
@@ -7544,7 +7627,7 @@
           <w:rPr>
             <w:webHidden/>
           </w:rPr>
-          <w:instrText xml:space="preserve"> PAGEREF _Toc513236703 \h </w:instrText>
+          <w:instrText xml:space="preserve"> PAGEREF _Toc515723862 \h </w:instrText>
         </w:r>
         <w:r>
           <w:rPr>
@@ -7561,7 +7644,7 @@
           <w:rPr>
             <w:webHidden/>
           </w:rPr>
-          <w:t>30</w:t>
+          <w:t>38</w:t>
         </w:r>
         <w:r>
           <w:rPr>
@@ -7582,7 +7665,7 @@
           <w:lang w:val="en-US"/>
         </w:rPr>
       </w:pPr>
-      <w:hyperlink w:anchor="_Toc513236704" w:history="1">
+      <w:hyperlink w:anchor="_Toc515723863" w:history="1">
         <w:r>
           <w:rPr>
             <w:rStyle w:val="Hyperlink"/>
@@ -7624,7 +7707,7 @@
           <w:rPr>
             <w:webHidden/>
           </w:rPr>
-          <w:instrText xml:space="preserve"> PAGEREF _Toc513236704 \h </w:instrText>
+          <w:instrText xml:space="preserve"> PAGEREF _Toc515723863 \h </w:instrText>
         </w:r>
         <w:r>
           <w:rPr>
@@ -7641,7 +7724,7 @@
           <w:rPr>
             <w:webHidden/>
           </w:rPr>
-          <w:t>31</w:t>
+          <w:t>39</w:t>
         </w:r>
         <w:r>
           <w:rPr>
@@ -7662,7 +7745,7 @@
           <w:lang w:val="en-US"/>
         </w:rPr>
       </w:pPr>
-      <w:hyperlink w:anchor="_Toc513236705" w:history="1">
+      <w:hyperlink w:anchor="_Toc515723864" w:history="1">
         <w:r>
           <w:rPr>
             <w:rStyle w:val="Hyperlink"/>
@@ -7708,7 +7791,7 @@
             <w:noProof/>
             <w:webHidden/>
           </w:rPr>
-          <w:instrText xml:space="preserve"> PAGEREF _Toc513236705 \h </w:instrText>
+          <w:instrText xml:space="preserve"> PAGEREF _Toc515723864 \h </w:instrText>
         </w:r>
         <w:r>
           <w:rPr>
@@ -7728,7 +7811,7 @@
             <w:noProof/>
             <w:webHidden/>
           </w:rPr>
-          <w:t>31</w:t>
+          <w:t>39</w:t>
         </w:r>
         <w:r>
           <w:rPr>
@@ -7750,7 +7833,7 @@
           <w:lang w:val="en-US"/>
         </w:rPr>
       </w:pPr>
-      <w:hyperlink w:anchor="_Toc513236706" w:history="1">
+      <w:hyperlink w:anchor="_Toc515723865" w:history="1">
         <w:r>
           <w:rPr>
             <w:rStyle w:val="Hyperlink"/>
@@ -7796,7 +7879,7 @@
             <w:noProof/>
             <w:webHidden/>
           </w:rPr>
-          <w:instrText xml:space="preserve"> PAGEREF _Toc513236706 \h </w:instrText>
+          <w:instrText xml:space="preserve"> PAGEREF _Toc515723865 \h </w:instrText>
         </w:r>
         <w:r>
           <w:rPr>
@@ -7816,7 +7899,7 @@
             <w:noProof/>
             <w:webHidden/>
           </w:rPr>
-          <w:t>32</w:t>
+          <w:t>40</w:t>
         </w:r>
         <w:r>
           <w:rPr>
@@ -7838,7 +7921,7 @@
           <w:lang w:val="en-US"/>
         </w:rPr>
       </w:pPr>
-      <w:hyperlink w:anchor="_Toc513236707" w:history="1">
+      <w:hyperlink w:anchor="_Toc515723866" w:history="1">
         <w:r>
           <w:rPr>
             <w:rStyle w:val="Hyperlink"/>
@@ -7884,7 +7967,7 @@
             <w:noProof/>
             <w:webHidden/>
           </w:rPr>
-          <w:instrText xml:space="preserve"> PAGEREF _Toc513236707 \h </w:instrText>
+          <w:instrText xml:space="preserve"> PAGEREF _Toc515723866 \h </w:instrText>
         </w:r>
         <w:r>
           <w:rPr>
@@ -7904,7 +7987,7 @@
             <w:noProof/>
             <w:webHidden/>
           </w:rPr>
-          <w:t>40</w:t>
+          <w:t>49</w:t>
         </w:r>
         <w:r>
           <w:rPr>
@@ -7932,6 +8015,8 @@
       <w:r>
         <w:br w:type="page"/>
       </w:r>
+      <w:bookmarkStart w:id="0" w:name="_GoBack"/>
+      <w:bookmarkEnd w:id="0"/>
     </w:p>
     <w:p>
       <w:pPr>
@@ -7941,9 +8026,9 @@
       <w:bookmarkStart w:id="2" w:name="_Toc397524570"/>
       <w:bookmarkStart w:id="3" w:name="_Toc397524857"/>
       <w:bookmarkStart w:id="4" w:name="_Toc507683418"/>
-      <w:bookmarkStart w:id="5" w:name="_Toc513236669"/>
-      <w:bookmarkStart w:id="6" w:name="_Toc351313942"/>
-      <w:bookmarkStart w:id="7" w:name="_Toc355873072"/>
+      <w:bookmarkStart w:id="5" w:name="_Toc351313942"/>
+      <w:bookmarkStart w:id="6" w:name="_Toc355873072"/>
+      <w:bookmarkStart w:id="7" w:name="_Toc515723826"/>
       <w:r>
         <w:lastRenderedPageBreak/>
         <w:t>Giới thiệu</w:t>
@@ -7952,7 +8037,7 @@
       <w:bookmarkEnd w:id="2"/>
       <w:bookmarkEnd w:id="3"/>
       <w:bookmarkEnd w:id="4"/>
-      <w:bookmarkEnd w:id="5"/>
+      <w:bookmarkEnd w:id="7"/>
     </w:p>
     <w:p>
       <w:pPr>
@@ -8030,7 +8115,21 @@
         <w:rPr>
           <w:lang w:eastAsia="vi-VN"/>
         </w:rPr>
-        <w:t>sẽ giới thiệu về thông tin dự án/ đề tài:</w:t>
+        <w:t xml:space="preserve">sẽ giới thiệu về thông tin dự </w:t>
+      </w:r>
+      <w:proofErr w:type="gramStart"/>
+      <w:r>
+        <w:rPr>
+          <w:lang w:eastAsia="vi-VN"/>
+        </w:rPr>
+        <w:t>án</w:t>
+      </w:r>
+      <w:proofErr w:type="gramEnd"/>
+      <w:r>
+        <w:rPr>
+          <w:lang w:eastAsia="vi-VN"/>
+        </w:rPr>
+        <w:t>/ đề tài:</w:t>
       </w:r>
       <w:r>
         <w:rPr>
@@ -8067,7 +8166,7 @@
       <w:bookmarkStart w:id="13" w:name="_Toc397524571"/>
       <w:bookmarkStart w:id="14" w:name="_Toc397524858"/>
       <w:bookmarkStart w:id="15" w:name="_Toc507683419"/>
-      <w:bookmarkStart w:id="16" w:name="_Toc513236670"/>
+      <w:bookmarkStart w:id="16" w:name="_Toc515723827"/>
       <w:r>
         <w:rPr>
           <w:noProof/>
@@ -8224,7 +8323,7 @@
       <w:bookmarkStart w:id="17" w:name="_Toc397524572"/>
       <w:bookmarkStart w:id="18" w:name="_Toc397524859"/>
       <w:bookmarkStart w:id="19" w:name="_Toc507683420"/>
-      <w:bookmarkStart w:id="20" w:name="_Toc513236671"/>
+      <w:bookmarkStart w:id="20" w:name="_Toc515723828"/>
       <w:r>
         <w:rPr>
           <w:lang w:val="en-US"/>
@@ -9863,13 +9962,13 @@
       <w:bookmarkStart w:id="21" w:name="_Toc397524573"/>
       <w:bookmarkStart w:id="22" w:name="_Toc397524860"/>
       <w:bookmarkStart w:id="23" w:name="_Toc507683421"/>
-      <w:bookmarkStart w:id="24" w:name="_Toc513236672"/>
+      <w:bookmarkStart w:id="24" w:name="_Toc515723829"/>
       <w:r>
         <w:lastRenderedPageBreak/>
         <w:t>Tổng quan dự án</w:t>
       </w:r>
+      <w:bookmarkEnd w:id="5"/>
       <w:bookmarkEnd w:id="6"/>
-      <w:bookmarkEnd w:id="7"/>
       <w:bookmarkEnd w:id="8"/>
       <w:bookmarkEnd w:id="21"/>
       <w:bookmarkEnd w:id="22"/>
@@ -9886,7 +9985,7 @@
       <w:r>
         <w:t xml:space="preserve"> </w:t>
       </w:r>
-      <w:bookmarkStart w:id="25" w:name="_Toc513236673"/>
+      <w:bookmarkStart w:id="25" w:name="_Toc515723830"/>
       <w:r>
         <w:t>Gi</w:t>
       </w:r>
@@ -9932,6 +10031,7 @@
           <w:lang w:eastAsia="vi-VN"/>
         </w:rPr>
       </w:pPr>
+      <w:proofErr w:type="gramStart"/>
       <w:r>
         <w:rPr>
           <w:lang w:eastAsia="vi-VN"/>
@@ -9948,14 +10048,29 @@
         <w:rPr>
           <w:lang w:eastAsia="vi-VN"/>
         </w:rPr>
-        <w:t xml:space="preserve"> và có dự đoán rằng vị trí của nó còn ở mức độ cao hơn khi thế giới ngày càng phát triển cùng với mức sống ngày càng cao hơn. Chính mức sống của người dân ngày càng cao sẽ thúc đẩy các ngành dịch vụ phát triển. Khi đó, người dân sẽ có c</w:t>
-      </w:r>
-      <w:r>
-        <w:rPr>
-          <w:lang w:eastAsia="vi-VN"/>
-        </w:rPr>
-        <w:t>ơ hội để hưởng thụ thành quả lao</w:t>
-      </w:r>
+        <w:t xml:space="preserve"> và có dự đoán rằng vị trí của nó còn ở mức độ cao hơn khi thế giới ngày càng phát triển cùng với mức sống ngày càng cao hơn.</w:t>
+      </w:r>
+      <w:proofErr w:type="gramEnd"/>
+      <w:r>
+        <w:rPr>
+          <w:lang w:eastAsia="vi-VN"/>
+        </w:rPr>
+        <w:t xml:space="preserve"> Chính mức sống của người dân ngày càng cao sẽ thúc đẩy các ngành dịch vụ phát triển. Khi đó, người dân sẽ có c</w:t>
+      </w:r>
+      <w:r>
+        <w:rPr>
+          <w:lang w:eastAsia="vi-VN"/>
+        </w:rPr>
+        <w:t xml:space="preserve">ơ hội để hưởng thụ thành quả </w:t>
+      </w:r>
+      <w:proofErr w:type="gramStart"/>
+      <w:r>
+        <w:rPr>
+          <w:lang w:eastAsia="vi-VN"/>
+        </w:rPr>
+        <w:t>lao</w:t>
+      </w:r>
+      <w:proofErr w:type="gramEnd"/>
       <w:r>
         <w:rPr>
           <w:lang w:eastAsia="vi-VN"/>
@@ -10067,7 +10182,7 @@
       <w:r>
         <w:t xml:space="preserve"> </w:t>
       </w:r>
-      <w:bookmarkStart w:id="26" w:name="_Toc513236674"/>
+      <w:bookmarkStart w:id="26" w:name="_Toc515723831"/>
       <w:r>
         <w:t>Kh</w:t>
       </w:r>
@@ -10128,11 +10243,19 @@
         </w:rPr>
         <w:t xml:space="preserve"> tổ chức và cách thức hoạt động </w:t>
       </w:r>
-      <w:r>
-        <w:rPr>
-          <w:lang w:eastAsia="vi-VN"/>
-        </w:rPr>
-        <w:t>chung cho hệ thống khách sạn.</w:t>
+      <w:proofErr w:type="gramStart"/>
+      <w:r>
+        <w:rPr>
+          <w:lang w:eastAsia="vi-VN"/>
+        </w:rPr>
+        <w:t>chung</w:t>
+      </w:r>
+      <w:proofErr w:type="gramEnd"/>
+      <w:r>
+        <w:rPr>
+          <w:lang w:eastAsia="vi-VN"/>
+        </w:rPr>
+        <w:t xml:space="preserve"> cho hệ thống khách sạn.</w:t>
       </w:r>
     </w:p>
     <w:p>
@@ -10386,7 +10509,7 @@
       <w:bookmarkStart w:id="30" w:name="_Toc397524574"/>
       <w:bookmarkStart w:id="31" w:name="_Toc397524861"/>
       <w:bookmarkStart w:id="32" w:name="_Toc507683422"/>
-      <w:bookmarkStart w:id="33" w:name="_Toc513236675"/>
+      <w:bookmarkStart w:id="33" w:name="_Toc515723832"/>
       <w:r>
         <w:t>Phạm vi, mục tiêu dự án</w:t>
       </w:r>
@@ -10408,7 +10531,7 @@
       <w:r>
         <w:t xml:space="preserve"> </w:t>
       </w:r>
-      <w:bookmarkStart w:id="34" w:name="_Toc513236676"/>
+      <w:bookmarkStart w:id="34" w:name="_Toc515723833"/>
       <w:r>
         <w:t>Ph</w:t>
       </w:r>
@@ -10523,6 +10646,7 @@
         </w:rPr>
         <w:t xml:space="preserve"> </w:t>
       </w:r>
+      <w:proofErr w:type="gramStart"/>
       <w:r>
         <w:rPr>
           <w:lang w:eastAsia="vi-VN"/>
@@ -10533,7 +10657,14 @@
         <w:rPr>
           <w:lang w:eastAsia="vi-VN"/>
         </w:rPr>
-        <w:t xml:space="preserve">n đã đủ </w:t>
+        <w:t>n</w:t>
+      </w:r>
+      <w:proofErr w:type="gramEnd"/>
+      <w:r>
+        <w:rPr>
+          <w:lang w:eastAsia="vi-VN"/>
+        </w:rPr>
+        <w:t xml:space="preserve"> đã đủ </w:t>
       </w:r>
       <w:r>
         <w:rPr>
@@ -10688,6 +10819,7 @@
         </w:rPr>
         <w:t xml:space="preserve"> </w:t>
       </w:r>
+      <w:proofErr w:type="gramStart"/>
       <w:r>
         <w:rPr>
           <w:lang w:eastAsia="vi-VN"/>
@@ -10700,6 +10832,7 @@
         </w:rPr>
         <w:t>n</w:t>
       </w:r>
+      <w:proofErr w:type="gramEnd"/>
       <w:r>
         <w:rPr>
           <w:lang w:eastAsia="vi-VN"/>
@@ -13938,7 +14071,7 @@
       <w:pPr>
         <w:pStyle w:val="Heading3"/>
       </w:pPr>
-      <w:bookmarkStart w:id="36" w:name="_Toc513236677"/>
+      <w:bookmarkStart w:id="36" w:name="_Toc515723834"/>
       <w:r>
         <w:t>Các mục tiêu dự án:</w:t>
       </w:r>
@@ -14162,7 +14295,7 @@
       <w:pPr>
         <w:pStyle w:val="Heading3"/>
       </w:pPr>
-      <w:bookmarkStart w:id="37" w:name="_Toc513236678"/>
+      <w:bookmarkStart w:id="37" w:name="_Toc515723835"/>
       <w:r>
         <w:t>Các nhóm tính năng cần thiết để đáp ứng các mục tiêu dự án</w:t>
       </w:r>
@@ -15944,7 +16077,7 @@
       <w:pPr>
         <w:pStyle w:val="Heading3"/>
       </w:pPr>
-      <w:bookmarkStart w:id="38" w:name="_Toc513236679"/>
+      <w:bookmarkStart w:id="38" w:name="_Toc515723836"/>
       <w:r>
         <w:t>Phương pháp phát triển:</w:t>
       </w:r>
@@ -16159,7 +16292,7 @@
       <w:pPr>
         <w:pStyle w:val="Heading3"/>
       </w:pPr>
-      <w:bookmarkStart w:id="39" w:name="_Toc513236680"/>
+      <w:bookmarkStart w:id="39" w:name="_Toc515723837"/>
       <w:r>
         <w:t>Ngôn ngữ lập trình:</w:t>
       </w:r>
@@ -16415,7 +16548,7 @@
       <w:pPr>
         <w:pStyle w:val="Heading3"/>
       </w:pPr>
-      <w:bookmarkStart w:id="40" w:name="_Toc513236681"/>
+      <w:bookmarkStart w:id="40" w:name="_Toc515723838"/>
       <w:r>
         <w:t>Môi trường phát triển:</w:t>
       </w:r>
@@ -16451,7 +16584,7 @@
       <w:pPr>
         <w:pStyle w:val="Heading3"/>
       </w:pPr>
-      <w:bookmarkStart w:id="41" w:name="_Toc513236682"/>
+      <w:bookmarkStart w:id="41" w:name="_Toc515723839"/>
       <w:r>
         <w:t>C</w:t>
       </w:r>
@@ -16474,7 +16607,21 @@
           <w:lang w:eastAsia="vi-VN"/>
         </w:rPr>
         <w:tab/>
-        <w:t xml:space="preserve">Ảnh hưởng to lớn đến dự án phần mềm </w:t>
+        <w:t xml:space="preserve">Ảnh hưởng to lớn đến dự </w:t>
+      </w:r>
+      <w:proofErr w:type="gramStart"/>
+      <w:r>
+        <w:rPr>
+          <w:lang w:eastAsia="vi-VN"/>
+        </w:rPr>
+        <w:t>án</w:t>
+      </w:r>
+      <w:proofErr w:type="gramEnd"/>
+      <w:r>
+        <w:rPr>
+          <w:lang w:eastAsia="vi-VN"/>
+        </w:rPr>
+        <w:t xml:space="preserve"> phần mềm </w:t>
       </w:r>
       <w:r>
         <w:rPr>
@@ -16500,11 +16647,19 @@
         </w:rPr>
         <w:t>. (</w:t>
       </w:r>
-      <w:r>
-        <w:rPr>
-          <w:lang w:eastAsia="vi-VN"/>
-        </w:rPr>
-        <w:t>ví dụ</w:t>
+      <w:proofErr w:type="gramStart"/>
+      <w:r>
+        <w:rPr>
+          <w:lang w:eastAsia="vi-VN"/>
+        </w:rPr>
+        <w:t>ví</w:t>
+      </w:r>
+      <w:proofErr w:type="gramEnd"/>
+      <w:r>
+        <w:rPr>
+          <w:lang w:eastAsia="vi-VN"/>
+        </w:rPr>
+        <w:t xml:space="preserve"> dụ</w:t>
       </w:r>
       <w:r>
         <w:rPr>
@@ -16614,10 +16769,10 @@
       <w:bookmarkStart w:id="43" w:name="_Toc397524575"/>
       <w:bookmarkStart w:id="44" w:name="_Toc397524862"/>
       <w:bookmarkStart w:id="45" w:name="_Toc507683423"/>
-      <w:bookmarkStart w:id="46" w:name="_Toc513236683"/>
-      <w:bookmarkStart w:id="47" w:name="_Toc351313945"/>
-      <w:bookmarkStart w:id="48" w:name="_Toc355873075"/>
-      <w:bookmarkStart w:id="49" w:name="_Toc357686233"/>
+      <w:bookmarkStart w:id="46" w:name="_Toc351313945"/>
+      <w:bookmarkStart w:id="47" w:name="_Toc355873075"/>
+      <w:bookmarkStart w:id="48" w:name="_Toc357686233"/>
+      <w:bookmarkStart w:id="49" w:name="_Toc515723840"/>
       <w:r>
         <w:rPr>
           <w:lang w:val="en-US"/>
@@ -16634,7 +16789,7 @@
       <w:bookmarkEnd w:id="43"/>
       <w:bookmarkEnd w:id="44"/>
       <w:bookmarkEnd w:id="45"/>
-      <w:bookmarkEnd w:id="46"/>
+      <w:bookmarkEnd w:id="49"/>
       <w:r>
         <w:t xml:space="preserve"> </w:t>
       </w:r>
@@ -16949,10 +17104,10 @@
       <w:bookmarkStart w:id="51" w:name="_Toc397524581"/>
       <w:bookmarkStart w:id="52" w:name="_Toc397524868"/>
       <w:bookmarkStart w:id="53" w:name="_Toc507683424"/>
-      <w:bookmarkStart w:id="54" w:name="_Toc513236684"/>
+      <w:bookmarkStart w:id="54" w:name="_Toc515723841"/>
+      <w:bookmarkEnd w:id="46"/>
       <w:bookmarkEnd w:id="47"/>
       <w:bookmarkEnd w:id="48"/>
-      <w:bookmarkEnd w:id="49"/>
       <w:r>
         <w:t>Vai trò và trách nhiệm</w:t>
       </w:r>
@@ -17125,7 +17280,7 @@
         <w:pStyle w:val="Heading1"/>
       </w:pPr>
       <w:bookmarkStart w:id="55" w:name="_Toc508892387"/>
-      <w:bookmarkStart w:id="56" w:name="_Toc513236685"/>
+      <w:bookmarkStart w:id="56" w:name="_Toc515723842"/>
       <w:r>
         <w:t xml:space="preserve">Đặc tả </w:t>
       </w:r>
@@ -17202,7 +17357,7 @@
         <w:pStyle w:val="Heading2"/>
       </w:pPr>
       <w:bookmarkStart w:id="57" w:name="_Toc508892388"/>
-      <w:bookmarkStart w:id="58" w:name="_Toc513236686"/>
+      <w:bookmarkStart w:id="58" w:name="_Toc515723843"/>
       <w:r>
         <w:t>Khảo sát yêu cầu</w:t>
       </w:r>
@@ -17265,7 +17420,7 @@
         <w:pStyle w:val="Heading3"/>
       </w:pPr>
       <w:bookmarkStart w:id="59" w:name="_Toc508892389"/>
-      <w:bookmarkStart w:id="60" w:name="_Toc513236687"/>
+      <w:bookmarkStart w:id="60" w:name="_Toc515723844"/>
       <w:r>
         <w:t>Đối tượng khảo sát</w:t>
       </w:r>
@@ -17412,7 +17567,7 @@
         <w:pStyle w:val="Heading3"/>
       </w:pPr>
       <w:bookmarkStart w:id="61" w:name="_Toc508892390"/>
-      <w:bookmarkStart w:id="62" w:name="_Toc513236688"/>
+      <w:bookmarkStart w:id="62" w:name="_Toc515723845"/>
       <w:r>
         <w:t>Nội dung khảo sát</w:t>
       </w:r>
@@ -17597,7 +17752,21 @@
         <w:rPr>
           <w:lang w:eastAsia="vi-VN"/>
         </w:rPr>
-        <w:t>: quản lý thông tin tài chính thu chi trong khách sạn, có nhiệm vụ lập hóa đơn thanh toán cho khách hàng, lập phiếu chi khi khách sạn cần chi tiêu cho vấn đề sửa chửa hoặc mua sắm phục vụ việc kinh doanh. Hàng tháng nhân viên kế toán phải tiến hành kiểm kê tài chính thu chi và đóng thuế kinh doanh cho khách sạn.</w:t>
+        <w:t xml:space="preserve">: quản lý thông tin tài chính thu chi trong khách sạn, có nhiệm vụ lập hóa đơn thanh toán cho khách hàng, lập phiếu chi khi khách sạn cần chi tiêu cho vấn đề sửa chửa hoặc mua sắm phục vụ việc kinh doanh. Hàng tháng nhân viên kế toán phải tiến hành kiểm kê tài chính </w:t>
+      </w:r>
+      <w:proofErr w:type="gramStart"/>
+      <w:r>
+        <w:rPr>
+          <w:lang w:eastAsia="vi-VN"/>
+        </w:rPr>
+        <w:t>thu</w:t>
+      </w:r>
+      <w:proofErr w:type="gramEnd"/>
+      <w:r>
+        <w:rPr>
+          <w:lang w:eastAsia="vi-VN"/>
+        </w:rPr>
+        <w:t xml:space="preserve"> chi và đóng thuế kinh doanh cho khách sạn.</w:t>
       </w:r>
     </w:p>
     <w:p>
@@ -17648,7 +17817,21 @@
         <w:rPr>
           <w:lang w:eastAsia="vi-VN"/>
         </w:rPr>
-        <w:t>: bảo vệ có nhiệm vụ giữ xe, giữ gìn an ninh trật tự trong khách sạn. Theo dõi các thiết bị của khách sạn và chịu trách nhiệm về hệ thống ánh sáng.</w:t>
+        <w:t xml:space="preserve">: bảo vệ có nhiệm vụ giữ </w:t>
+      </w:r>
+      <w:proofErr w:type="gramStart"/>
+      <w:r>
+        <w:rPr>
+          <w:lang w:eastAsia="vi-VN"/>
+        </w:rPr>
+        <w:t>xe</w:t>
+      </w:r>
+      <w:proofErr w:type="gramEnd"/>
+      <w:r>
+        <w:rPr>
+          <w:lang w:eastAsia="vi-VN"/>
+        </w:rPr>
+        <w:t>, giữ gìn an ninh trật tự trong khách sạn. Theo dõi các thiết bị của khách sạn và chịu trách nhiệm về hệ thống ánh sáng.</w:t>
       </w:r>
     </w:p>
     <w:p>
@@ -17679,7 +17862,21 @@
         <w:rPr>
           <w:lang w:eastAsia="vi-VN"/>
         </w:rPr>
-        <w:t xml:space="preserve"> Tất cả các nghiệp vụ hiện tại của khách sạn đều sử dụng phiếu viết tay và lưu trữ dữ liệu bằng phần mềm excel.</w:t>
+        <w:t xml:space="preserve"> Tất cả các nghiệp vụ hiện tại của khách sạn đều sử dụng phiếu viết </w:t>
+      </w:r>
+      <w:proofErr w:type="gramStart"/>
+      <w:r>
+        <w:rPr>
+          <w:lang w:eastAsia="vi-VN"/>
+        </w:rPr>
+        <w:t>tay</w:t>
+      </w:r>
+      <w:proofErr w:type="gramEnd"/>
+      <w:r>
+        <w:rPr>
+          <w:lang w:eastAsia="vi-VN"/>
+        </w:rPr>
+        <w:t xml:space="preserve"> và lưu trữ dữ liệu bằng phần mềm excel.</w:t>
       </w:r>
     </w:p>
     <w:p>
@@ -17887,8 +18084,16 @@
         <w:rPr>
           <w:lang w:eastAsia="vi-VN"/>
         </w:rPr>
-        <w:t>: Nhân viên kế toán sẽ dựa trên dữ liệu hàng ngày từ bộ phận tiếp tân, tiến hành lập bảng thống kê lại doanh thu (theo ngày, tháng…), cơ sơ vật chất hư hại, tiền lương nhân viên,…</w:t>
-      </w:r>
+        <w:t>: Nhân viên kế toán sẽ dựa trên dữ liệu hàng ngày từ bộ phận tiếp tân, tiến hành lập bảng thống kê lại doanh thu (theo ngày, tháng…), cơ sơ vật chất hư hại, tiền lương nhân viên</w:t>
+      </w:r>
+      <w:proofErr w:type="gramStart"/>
+      <w:r>
+        <w:rPr>
+          <w:lang w:eastAsia="vi-VN"/>
+        </w:rPr>
+        <w:t>,…</w:t>
+      </w:r>
+      <w:proofErr w:type="gramEnd"/>
     </w:p>
     <w:p>
       <w:pPr>
@@ -17987,7 +18192,7 @@
         <w:pStyle w:val="Heading3"/>
       </w:pPr>
       <w:bookmarkStart w:id="63" w:name="_Toc508892391"/>
-      <w:bookmarkStart w:id="64" w:name="_Toc513236689"/>
+      <w:bookmarkStart w:id="64" w:name="_Toc515723846"/>
       <w:r>
         <w:t>Phương pháp khảo sát</w:t>
       </w:r>
@@ -18653,7 +18858,7 @@
         <w:pStyle w:val="Heading3"/>
       </w:pPr>
       <w:bookmarkStart w:id="65" w:name="_Toc508892392"/>
-      <w:bookmarkStart w:id="66" w:name="_Toc513236690"/>
+      <w:bookmarkStart w:id="66" w:name="_Toc515723847"/>
       <w:r>
         <w:t>Kết quả khảo sát</w:t>
       </w:r>
@@ -19116,12 +19321,14 @@
               </w:rPr>
               <w:t xml:space="preserve"> (tên phòng, loại phòng, đơn giá</w:t>
             </w:r>
+            <w:proofErr w:type="gramStart"/>
             <w:r>
               <w:rPr>
                 <w:lang w:eastAsia="vi-VN"/>
               </w:rPr>
               <w:t>,…</w:t>
             </w:r>
+            <w:proofErr w:type="gramEnd"/>
             <w:r>
               <w:rPr>
                 <w:lang w:eastAsia="vi-VN"/>
@@ -19724,7 +19931,21 @@
               <w:rPr>
                 <w:lang w:eastAsia="vi-VN"/>
               </w:rPr>
-              <w:t>- Khách sạn giải tỏa, tu sửa,… nên cần xóa bớt ph</w:t>
+              <w:t>- Khách sạn giải tỏa, tu sửa</w:t>
+            </w:r>
+            <w:proofErr w:type="gramStart"/>
+            <w:r>
+              <w:rPr>
+                <w:lang w:eastAsia="vi-VN"/>
+              </w:rPr>
+              <w:t>,…</w:t>
+            </w:r>
+            <w:proofErr w:type="gramEnd"/>
+            <w:r>
+              <w:rPr>
+                <w:lang w:eastAsia="vi-VN"/>
+              </w:rPr>
+              <w:t xml:space="preserve"> nên cần xóa bớt ph</w:t>
             </w:r>
             <w:r>
               <w:rPr>
@@ -19825,7 +20046,21 @@
               <w:rPr>
                 <w:lang w:eastAsia="vi-VN"/>
               </w:rPr>
-              <w:t xml:space="preserve"> (tên phòng, loại phòng, đơn giá,…)</w:t>
+              <w:t xml:space="preserve"> (tên phòng, loại phòng, đơn giá</w:t>
+            </w:r>
+            <w:proofErr w:type="gramStart"/>
+            <w:r>
+              <w:rPr>
+                <w:lang w:eastAsia="vi-VN"/>
+              </w:rPr>
+              <w:t>,…</w:t>
+            </w:r>
+            <w:proofErr w:type="gramEnd"/>
+            <w:r>
+              <w:rPr>
+                <w:lang w:eastAsia="vi-VN"/>
+              </w:rPr>
+              <w:t>)</w:t>
             </w:r>
           </w:p>
         </w:tc>
@@ -20389,7 +20624,21 @@
               <w:rPr>
                 <w:lang w:eastAsia="vi-VN"/>
               </w:rPr>
-              <w:t>- Thẻ nhân viên, thông tin phòng và nhũng chi tiết cần thay đổi (tên phòng, loại phòng, đơn giá,…)</w:t>
+              <w:t>- Thẻ nhân viên, thông tin phòng và nhũng chi tiết cần thay đổi (tên phòng, loại phòng, đơn giá</w:t>
+            </w:r>
+            <w:proofErr w:type="gramStart"/>
+            <w:r>
+              <w:rPr>
+                <w:lang w:eastAsia="vi-VN"/>
+              </w:rPr>
+              <w:t>,…</w:t>
+            </w:r>
+            <w:proofErr w:type="gramEnd"/>
+            <w:r>
+              <w:rPr>
+                <w:lang w:eastAsia="vi-VN"/>
+              </w:rPr>
+              <w:t>)</w:t>
             </w:r>
           </w:p>
         </w:tc>
@@ -21662,8 +21911,16 @@
               <w:rPr>
                 <w:lang w:eastAsia="vi-VN"/>
               </w:rPr>
-              <w:t>- Thẻ nhân viên, các thông tin tra cứu phòng như: tên phòng, loại phòng, đơn giá phòng, tình trạng phòng, số lượng khách trong phòng, loại khách trong phòng,…</w:t>
-            </w:r>
+              <w:t>- Thẻ nhân viên, các thông tin tra cứu phòng như: tên phòng, loại phòng, đơn giá phòng, tình trạng phòng, số lượng khách trong phòng, loại khách trong phòng</w:t>
+            </w:r>
+            <w:proofErr w:type="gramStart"/>
+            <w:r>
+              <w:rPr>
+                <w:lang w:eastAsia="vi-VN"/>
+              </w:rPr>
+              <w:t>,…</w:t>
+            </w:r>
+            <w:proofErr w:type="gramEnd"/>
           </w:p>
         </w:tc>
       </w:tr>
@@ -23812,7 +24069,7 @@
         </w:rPr>
       </w:pPr>
       <w:bookmarkStart w:id="67" w:name="_Toc508892393"/>
-      <w:bookmarkStart w:id="68" w:name="_Toc513236691"/>
+      <w:bookmarkStart w:id="68" w:name="_Toc515723848"/>
       <w:r>
         <w:rPr>
           <w:i/>
@@ -23844,7 +24101,7 @@
         </w:rPr>
       </w:pPr>
       <w:bookmarkStart w:id="69" w:name="_Toc508892394"/>
-      <w:bookmarkStart w:id="70" w:name="_Toc513236692"/>
+      <w:bookmarkStart w:id="70" w:name="_Toc515723849"/>
       <w:r>
         <w:rPr>
           <w:i/>
@@ -23858,7 +24115,7 @@
       <w:pPr>
         <w:pStyle w:val="Heading3"/>
       </w:pPr>
-      <w:bookmarkStart w:id="71" w:name="_Toc513236693"/>
+      <w:bookmarkStart w:id="71" w:name="_Toc515723850"/>
       <w:r>
         <w:t>Mô hình DFD cho Lập danh mục phòng</w:t>
       </w:r>
@@ -23944,7 +24201,7 @@
       <w:pPr>
         <w:pStyle w:val="Heading3"/>
       </w:pPr>
-      <w:bookmarkStart w:id="72" w:name="_Toc513236694"/>
+      <w:bookmarkStart w:id="72" w:name="_Toc515723851"/>
       <w:r>
         <w:t>Mô hình DFD cho</w:t>
       </w:r>
@@ -23958,16 +24215,8 @@
         <w:pStyle w:val="Heading4"/>
       </w:pPr>
       <w:r>
-        <w:t>Mô hình DFD đối với khách hàng</w:t>
-      </w:r>
-      <w:r>
-        <w:rPr>
-          <w:lang w:val="en-US"/>
-        </w:rPr>
-        <w:t xml:space="preserve"> cũ</w:t>
-      </w:r>
-      <w:r>
-        <w:t xml:space="preserve"> không đặt trước phòng</w:t>
+        <w:tab/>
+        <w:t>Mô hình DFD đối với khách hàng không đặt trước phòng</w:t>
       </w:r>
     </w:p>
     <w:p>
@@ -23982,10 +24231,10 @@
           <w:noProof/>
         </w:rPr>
         <w:drawing>
-          <wp:inline distT="0" distB="0" distL="0" distR="0" wp14:anchorId="2FD67428" wp14:editId="66981828">
-            <wp:extent cx="7307705" cy="2743200"/>
-            <wp:effectExtent l="0" t="0" r="7620" b="0"/>
-            <wp:docPr id="9" name="Picture 9"/>
+          <wp:inline distT="0" distB="0" distL="0" distR="0" wp14:anchorId="58F26ECC" wp14:editId="59434B6E">
+            <wp:extent cx="7372466" cy="2771775"/>
+            <wp:effectExtent l="0" t="0" r="0" b="0"/>
+            <wp:docPr id="24" name="Picture 24"/>
             <wp:cNvGraphicFramePr>
               <a:graphicFrameLocks xmlns:a="http://schemas.openxmlformats.org/drawingml/2006/main" noChangeAspect="1"/>
             </wp:cNvGraphicFramePr>
@@ -23993,7 +24242,7 @@
               <a:graphicData uri="http://schemas.openxmlformats.org/drawingml/2006/picture">
                 <pic:pic xmlns:pic="http://schemas.openxmlformats.org/drawingml/2006/picture">
                   <pic:nvPicPr>
-                    <pic:cNvPr id="0" name="Picture 6"/>
+                    <pic:cNvPr id="0" name="Picture 2"/>
                     <pic:cNvPicPr>
                       <a:picLocks noChangeAspect="1" noChangeArrowheads="1"/>
                     </pic:cNvPicPr>
@@ -24014,7 +24263,7 @@
                   <pic:spPr bwMode="auto">
                     <a:xfrm>
                       <a:off x="0" y="0"/>
-                      <a:ext cx="7312265" cy="2744912"/>
+                      <a:ext cx="7386922" cy="2777210"/>
                     </a:xfrm>
                     <a:prstGeom prst="rect">
                       <a:avLst/>
@@ -24043,25 +24292,7 @@
         <w:rPr>
           <w:lang w:eastAsia="vi-VN"/>
         </w:rPr>
-        <w:t>Hình 3.1.2 – Mô hình DFD cho Lập phiếu thuê phòng đối với khách hàng</w:t>
-      </w:r>
-      <w:r>
-        <w:rPr>
-          <w:lang w:eastAsia="vi-VN"/>
-        </w:rPr>
-        <w:t xml:space="preserve"> cũ</w:t>
-      </w:r>
-      <w:r>
-        <w:rPr>
-          <w:lang w:eastAsia="vi-VN"/>
-        </w:rPr>
-        <w:t xml:space="preserve"> không đặt trước</w:t>
-      </w:r>
-      <w:r>
-        <w:rPr>
-          <w:lang w:eastAsia="vi-VN"/>
-        </w:rPr>
-        <w:t xml:space="preserve"> phòng</w:t>
+        <w:t>Hình 3.1.2 – Mô hình DFD cho Lập phiếu thuê phòng đối với khách hàng không đặt trước</w:t>
       </w:r>
     </w:p>
     <w:p>
@@ -24074,135 +24305,11 @@
     <w:p>
       <w:pPr>
         <w:pStyle w:val="Heading4"/>
-        <w:rPr>
-          <w:lang w:val="en-US"/>
-        </w:rPr>
-      </w:pPr>
-      <w:r>
-        <w:rPr>
-          <w:lang w:val="en-US"/>
-        </w:rPr>
+      </w:pPr>
+      <w:r>
         <w:lastRenderedPageBreak/>
-        <w:t xml:space="preserve">Mô hình DFD đối với khách hàng </w:t>
-      </w:r>
-      <w:r>
-        <w:rPr>
-          <w:lang w:val="en-US"/>
-        </w:rPr>
-        <w:t>mới</w:t>
-      </w:r>
-      <w:r>
-        <w:rPr>
-          <w:lang w:val="en-US"/>
-        </w:rPr>
-        <w:t xml:space="preserve"> không đặt trước phòng</w:t>
-      </w:r>
-    </w:p>
-    <w:p>
-      <w:pPr>
-        <w:rPr>
-          <w:lang w:eastAsia="vi-VN"/>
-        </w:rPr>
-      </w:pPr>
-    </w:p>
-    <w:p>
-      <w:pPr>
-        <w:rPr>
-          <w:lang w:eastAsia="vi-VN"/>
-        </w:rPr>
-      </w:pPr>
-      <w:r>
-        <w:rPr>
-          <w:noProof/>
-          <w:lang w:eastAsia="vi-VN"/>
-        </w:rPr>
-        <w:drawing>
-          <wp:inline distT="0" distB="0" distL="0" distR="0" wp14:anchorId="375D1B47" wp14:editId="48C9F44D">
-            <wp:extent cx="6739094" cy="2533650"/>
-            <wp:effectExtent l="0" t="0" r="5080" b="0"/>
-            <wp:docPr id="10" name="Picture 10"/>
-            <wp:cNvGraphicFramePr>
-              <a:graphicFrameLocks xmlns:a="http://schemas.openxmlformats.org/drawingml/2006/main" noChangeAspect="1"/>
-            </wp:cNvGraphicFramePr>
-            <a:graphic xmlns:a="http://schemas.openxmlformats.org/drawingml/2006/main">
-              <a:graphicData uri="http://schemas.openxmlformats.org/drawingml/2006/picture">
-                <pic:pic xmlns:pic="http://schemas.openxmlformats.org/drawingml/2006/picture">
-                  <pic:nvPicPr>
-                    <pic:cNvPr id="0" name="Picture 7"/>
-                    <pic:cNvPicPr>
-                      <a:picLocks noChangeAspect="1" noChangeArrowheads="1"/>
-                    </pic:cNvPicPr>
-                  </pic:nvPicPr>
-                  <pic:blipFill>
-                    <a:blip r:embed="rId22" cstate="print">
-                      <a:extLst>
-                        <a:ext uri="{28A0092B-C50C-407E-A947-70E740481C1C}">
-                          <a14:useLocalDpi xmlns:a14="http://schemas.microsoft.com/office/drawing/2010/main" val="0"/>
-                        </a:ext>
-                      </a:extLst>
-                    </a:blip>
-                    <a:srcRect/>
-                    <a:stretch>
-                      <a:fillRect/>
-                    </a:stretch>
-                  </pic:blipFill>
-                  <pic:spPr bwMode="auto">
-                    <a:xfrm>
-                      <a:off x="0" y="0"/>
-                      <a:ext cx="6744143" cy="2535548"/>
-                    </a:xfrm>
-                    <a:prstGeom prst="rect">
-                      <a:avLst/>
-                    </a:prstGeom>
-                    <a:noFill/>
-                    <a:ln>
-                      <a:noFill/>
-                    </a:ln>
-                  </pic:spPr>
-                </pic:pic>
-              </a:graphicData>
-            </a:graphic>
-          </wp:inline>
-        </w:drawing>
-      </w:r>
-    </w:p>
-    <w:p>
-      <w:pPr>
-        <w:ind w:hanging="630"/>
-        <w:jc w:val="center"/>
-        <w:rPr>
-          <w:lang w:eastAsia="vi-VN"/>
-        </w:rPr>
-      </w:pPr>
-      <w:r>
-        <w:rPr>
-          <w:lang w:eastAsia="vi-VN"/>
-        </w:rPr>
-        <w:t>Hình 3.1.3 – Mô hình DFD cho Lập phiếu thuê phòng đối với khách hàng</w:t>
-      </w:r>
-      <w:r>
-        <w:rPr>
-          <w:lang w:eastAsia="vi-VN"/>
-        </w:rPr>
-        <w:t xml:space="preserve"> mới không</w:t>
-      </w:r>
-      <w:r>
-        <w:rPr>
-          <w:lang w:eastAsia="vi-VN"/>
-        </w:rPr>
-        <w:t xml:space="preserve"> đặt trước</w:t>
-      </w:r>
-      <w:r>
-        <w:rPr>
-          <w:lang w:eastAsia="vi-VN"/>
-        </w:rPr>
-        <w:t xml:space="preserve"> phòng</w:t>
-      </w:r>
-    </w:p>
-    <w:p>
-      <w:pPr>
-        <w:pStyle w:val="Heading4"/>
-      </w:pPr>
+        <w:tab/>
+      </w:r>
       <w:r>
         <w:t xml:space="preserve">Mô hình DFD đối với khách hàng </w:t>
       </w:r>
@@ -24242,7 +24349,7 @@
                     </pic:cNvPicPr>
                   </pic:nvPicPr>
                   <pic:blipFill>
-                    <a:blip r:embed="rId23" cstate="print">
+                    <a:blip r:embed="rId22" cstate="print">
                       <a:extLst>
                         <a:ext uri="{28A0092B-C50C-407E-A947-70E740481C1C}">
                           <a14:useLocalDpi xmlns:a14="http://schemas.microsoft.com/office/drawing/2010/main" val="0"/>
@@ -24286,19 +24393,7 @@
         <w:rPr>
           <w:lang w:eastAsia="vi-VN"/>
         </w:rPr>
-        <w:t>Hình 3.1.</w:t>
-      </w:r>
-      <w:r>
-        <w:rPr>
-          <w:lang w:eastAsia="vi-VN"/>
-        </w:rPr>
-        <w:t>4</w:t>
-      </w:r>
-      <w:r>
-        <w:rPr>
-          <w:lang w:eastAsia="vi-VN"/>
-        </w:rPr>
-        <w:t xml:space="preserve"> – Mô hình DFD cho Lập phiếu thuê phòng đối với khách hàng đã đặt trước</w:t>
+        <w:t>Hình 3.1.3 – Mô hình DFD cho Lập phiếu thuê phòng đối với khách hàng đã đặt trước</w:t>
       </w:r>
     </w:p>
     <w:p>
@@ -24312,9 +24407,8 @@
       <w:pPr>
         <w:pStyle w:val="Heading3"/>
       </w:pPr>
-      <w:bookmarkStart w:id="73" w:name="_Toc513236695"/>
-      <w:r>
-        <w:lastRenderedPageBreak/>
+      <w:bookmarkStart w:id="73" w:name="_Toc515723852"/>
+      <w:r>
         <w:t>Mô hình DFD cho Đặt trước phòng</w:t>
       </w:r>
       <w:bookmarkEnd w:id="73"/>
@@ -24357,7 +24451,7 @@
                     </pic:cNvPicPr>
                   </pic:nvPicPr>
                   <pic:blipFill>
-                    <a:blip r:embed="rId24" cstate="print">
+                    <a:blip r:embed="rId23" cstate="print">
                       <a:extLst>
                         <a:ext uri="{28A0092B-C50C-407E-A947-70E740481C1C}">
                           <a14:useLocalDpi xmlns:a14="http://schemas.microsoft.com/office/drawing/2010/main" val="0"/>
@@ -24401,19 +24495,7 @@
         <w:rPr>
           <w:lang w:eastAsia="vi-VN"/>
         </w:rPr>
-        <w:t>Hình 3.1.</w:t>
-      </w:r>
-      <w:r>
-        <w:rPr>
-          <w:lang w:eastAsia="vi-VN"/>
-        </w:rPr>
-        <w:t>5</w:t>
-      </w:r>
-      <w:r>
-        <w:rPr>
-          <w:lang w:eastAsia="vi-VN"/>
-        </w:rPr>
-        <w:t xml:space="preserve"> – Mô hình DFD cho Đặt trước phòng đối với khách hàng mới</w:t>
+        <w:t>Hình 3.1.4 – Mô hình DFD cho Đặt trước phòng đối với khách hàng mới</w:t>
       </w:r>
     </w:p>
     <w:p>
@@ -24429,6 +24511,7 @@
         <w:pStyle w:val="Heading4"/>
       </w:pPr>
       <w:r>
+        <w:lastRenderedPageBreak/>
         <w:tab/>
         <w:t>Mô hình DFD đối với khách hàng cũ</w:t>
       </w:r>
@@ -24462,7 +24545,7 @@
                     </pic:cNvPicPr>
                   </pic:nvPicPr>
                   <pic:blipFill>
-                    <a:blip r:embed="rId25" cstate="print">
+                    <a:blip r:embed="rId24" cstate="print">
                       <a:extLst>
                         <a:ext uri="{28A0092B-C50C-407E-A947-70E740481C1C}">
                           <a14:useLocalDpi xmlns:a14="http://schemas.microsoft.com/office/drawing/2010/main" val="0"/>
@@ -24506,19 +24589,7 @@
         <w:rPr>
           <w:lang w:eastAsia="vi-VN"/>
         </w:rPr>
-        <w:t>Hình 3.1.</w:t>
-      </w:r>
-      <w:r>
-        <w:rPr>
-          <w:lang w:eastAsia="vi-VN"/>
-        </w:rPr>
-        <w:t>6</w:t>
-      </w:r>
-      <w:r>
-        <w:rPr>
-          <w:lang w:eastAsia="vi-VN"/>
-        </w:rPr>
-        <w:t xml:space="preserve"> – Mô hình DFD cho Đặt trước phòng đối với khách hàng cũ</w:t>
+        <w:t>Hình 3.1.5 – Mô hình DFD cho Đặt trước phòng đối với khách hàng cũ</w:t>
       </w:r>
     </w:p>
     <w:p>
@@ -24534,9 +24605,8 @@
       <w:pPr>
         <w:pStyle w:val="Heading3"/>
       </w:pPr>
-      <w:bookmarkStart w:id="74" w:name="_Toc513236696"/>
-      <w:r>
-        <w:lastRenderedPageBreak/>
+      <w:bookmarkStart w:id="74" w:name="_Toc515723853"/>
+      <w:r>
         <w:t>Mô hình DFD cho Tra cứu phòng</w:t>
       </w:r>
       <w:bookmarkEnd w:id="74"/>
@@ -24571,8 +24641,8 @@
             <v:path o:extrusionok="f" gradientshapeok="t" o:connecttype="rect"/>
             <o:lock v:ext="edit" aspectratio="t"/>
           </v:shapetype>
-          <v:shape id="_x0000_i1025" type="#_x0000_t75" style="width:489.75pt;height:330.75pt">
-            <v:imagedata r:id="rId26" o:title="tracuu"/>
+          <v:shape id="_x0000_i1025" type="#_x0000_t75" style="width:489.7pt;height:330.45pt">
+            <v:imagedata r:id="rId25" o:title="tracuu"/>
           </v:shape>
         </w:pict>
       </w:r>
@@ -24589,19 +24659,8 @@
         <w:rPr>
           <w:lang w:eastAsia="vi-VN"/>
         </w:rPr>
-        <w:t>Hình 3.1.</w:t>
-      </w:r>
-      <w:r>
-        <w:rPr>
-          <w:lang w:eastAsia="vi-VN"/>
-        </w:rPr>
-        <w:t>7</w:t>
-      </w:r>
-      <w:r>
-        <w:rPr>
-          <w:lang w:eastAsia="vi-VN"/>
-        </w:rPr>
-        <w:t xml:space="preserve"> – Mô hình DFD cho Tra cứu phòng</w:t>
+        <w:lastRenderedPageBreak/>
+        <w:t>Hình 3.1.6 – Mô hình DFD cho Tra cứu phòng</w:t>
       </w:r>
     </w:p>
     <w:p>
@@ -24615,9 +24674,8 @@
       <w:pPr>
         <w:pStyle w:val="Heading3"/>
       </w:pPr>
-      <w:bookmarkStart w:id="75" w:name="_Toc513236697"/>
-      <w:r>
-        <w:lastRenderedPageBreak/>
+      <w:bookmarkStart w:id="75" w:name="_Toc515723854"/>
+      <w:r>
         <w:t>Mô hình DFD cho Lập hóa đơn thanh toán</w:t>
       </w:r>
       <w:bookmarkEnd w:id="75"/>
@@ -24634,8 +24692,8 @@
           <w:lang w:eastAsia="vi-VN"/>
         </w:rPr>
         <w:pict w14:anchorId="0F51D128">
-          <v:shape id="_x0000_i1026" type="#_x0000_t75" style="width:577.5pt;height:284.25pt">
-            <v:imagedata r:id="rId27" o:title="hóadonthanhtoan"/>
+          <v:shape id="_x0000_i1026" type="#_x0000_t75" style="width:577.4pt;height:284.75pt">
+            <v:imagedata r:id="rId26" o:title="hóadonthanhtoan"/>
           </v:shape>
         </w:pict>
       </w:r>
@@ -24652,19 +24710,7 @@
         <w:rPr>
           <w:lang w:eastAsia="vi-VN"/>
         </w:rPr>
-        <w:t>Hình 3.1.</w:t>
-      </w:r>
-      <w:r>
-        <w:rPr>
-          <w:lang w:eastAsia="vi-VN"/>
-        </w:rPr>
-        <w:t>8</w:t>
-      </w:r>
-      <w:r>
-        <w:rPr>
-          <w:lang w:eastAsia="vi-VN"/>
-        </w:rPr>
-        <w:t xml:space="preserve"> – Mô hình DFD cho Lập hóa đơn thanh toán</w:t>
+        <w:t>Hình 3.1.7 – Mô hình DFD cho Lập hóa đơn thanh toán</w:t>
       </w:r>
     </w:p>
     <w:p>
@@ -24679,7 +24725,7 @@
       <w:pPr>
         <w:pStyle w:val="Heading3"/>
       </w:pPr>
-      <w:bookmarkStart w:id="76" w:name="_Toc513236698"/>
+      <w:bookmarkStart w:id="76" w:name="_Toc515723855"/>
       <w:r>
         <w:lastRenderedPageBreak/>
         <w:t>Mô hình DFD cho Lập báo cáo tháng theo loại phòng</w:t>
@@ -24715,7 +24761,7 @@
                     </pic:cNvPicPr>
                   </pic:nvPicPr>
                   <pic:blipFill>
-                    <a:blip r:embed="rId28" cstate="print">
+                    <a:blip r:embed="rId27" cstate="print">
                       <a:extLst>
                         <a:ext uri="{28A0092B-C50C-407E-A947-70E740481C1C}">
                           <a14:useLocalDpi xmlns:a14="http://schemas.microsoft.com/office/drawing/2010/main" val="0"/>
@@ -24759,19 +24805,21 @@
         <w:rPr>
           <w:lang w:eastAsia="vi-VN"/>
         </w:rPr>
-        <w:t>Hình 3.1.</w:t>
-      </w:r>
-      <w:r>
-        <w:rPr>
-          <w:lang w:eastAsia="vi-VN"/>
-        </w:rPr>
-        <w:t>9</w:t>
-      </w:r>
-      <w:r>
-        <w:rPr>
-          <w:lang w:eastAsia="vi-VN"/>
-        </w:rPr>
-        <w:t xml:space="preserve"> – Mô hình DFD cho Lập báo cáo tháng theo doanh thu từng loại phòng</w:t>
+        <w:t xml:space="preserve">Hình 3.1.8 – Mô hình DFD cho Lập báo cáo tháng </w:t>
+      </w:r>
+      <w:proofErr w:type="gramStart"/>
+      <w:r>
+        <w:rPr>
+          <w:lang w:eastAsia="vi-VN"/>
+        </w:rPr>
+        <w:t>theo</w:t>
+      </w:r>
+      <w:proofErr w:type="gramEnd"/>
+      <w:r>
+        <w:rPr>
+          <w:lang w:eastAsia="vi-VN"/>
+        </w:rPr>
+        <w:t xml:space="preserve"> doanh thu từng loại phòng</w:t>
       </w:r>
     </w:p>
     <w:p>
@@ -24786,7 +24834,7 @@
       <w:pPr>
         <w:pStyle w:val="Heading3"/>
       </w:pPr>
-      <w:bookmarkStart w:id="77" w:name="_Toc513236699"/>
+      <w:bookmarkStart w:id="77" w:name="_Toc515723856"/>
       <w:r>
         <w:lastRenderedPageBreak/>
         <w:t>Mô hình DFD cho Lập báo cáo tháng theo mật độ sử dụng</w:t>
@@ -24822,7 +24870,7 @@
                     </pic:cNvPicPr>
                   </pic:nvPicPr>
                   <pic:blipFill>
-                    <a:blip r:embed="rId29" cstate="print">
+                    <a:blip r:embed="rId28" cstate="print">
                       <a:extLst>
                         <a:ext uri="{28A0092B-C50C-407E-A947-70E740481C1C}">
                           <a14:useLocalDpi xmlns:a14="http://schemas.microsoft.com/office/drawing/2010/main" val="0"/>
@@ -24866,19 +24914,27 @@
         <w:rPr>
           <w:lang w:eastAsia="vi-VN"/>
         </w:rPr>
-        <w:t>Hình 3.1.</w:t>
-      </w:r>
-      <w:r>
-        <w:rPr>
-          <w:lang w:eastAsia="vi-VN"/>
-        </w:rPr>
-        <w:t>10</w:t>
-      </w:r>
-      <w:r>
-        <w:rPr>
-          <w:lang w:eastAsia="vi-VN"/>
-        </w:rPr>
-        <w:t xml:space="preserve"> – Mô hình DFD cho Lập báo cáo tháng theo </w:t>
+        <w:t>Hình 3.1.9</w:t>
+      </w:r>
+      <w:r>
+        <w:rPr>
+          <w:lang w:eastAsia="vi-VN"/>
+        </w:rPr>
+        <w:t xml:space="preserve"> – Mô hình DFD cho Lập báo cáo tháng </w:t>
+      </w:r>
+      <w:proofErr w:type="gramStart"/>
+      <w:r>
+        <w:rPr>
+          <w:lang w:eastAsia="vi-VN"/>
+        </w:rPr>
+        <w:t>theo</w:t>
+      </w:r>
+      <w:proofErr w:type="gramEnd"/>
+      <w:r>
+        <w:rPr>
+          <w:lang w:eastAsia="vi-VN"/>
+        </w:rPr>
+        <w:t xml:space="preserve"> </w:t>
       </w:r>
       <w:r>
         <w:rPr>
@@ -24913,7 +24969,7 @@
       <w:pPr>
         <w:pStyle w:val="Heading3"/>
       </w:pPr>
-      <w:bookmarkStart w:id="78" w:name="_Toc513236700"/>
+      <w:bookmarkStart w:id="78" w:name="_Toc515723857"/>
       <w:r>
         <w:lastRenderedPageBreak/>
         <w:t>Mô hình DFD cho Thay đổi quy định</w:t>
@@ -24958,8 +25014,8 @@
           <w:lang w:eastAsia="vi-VN"/>
         </w:rPr>
         <w:pict w14:anchorId="4B99E609">
-          <v:shape id="_x0000_i1027" type="#_x0000_t75" style="width:424.5pt;height:281.25pt">
-            <v:imagedata r:id="rId30" o:title="thaydoidongia "/>
+          <v:shape id="_x0000_i1027" type="#_x0000_t75" style="width:424.6pt;height:281.55pt">
+            <v:imagedata r:id="rId29" o:title="thaydoidongia "/>
           </v:shape>
         </w:pict>
       </w:r>
@@ -24976,19 +25032,7 @@
         <w:rPr>
           <w:lang w:eastAsia="vi-VN"/>
         </w:rPr>
-        <w:t>Hình 3.1.1</w:t>
-      </w:r>
-      <w:r>
-        <w:rPr>
-          <w:lang w:eastAsia="vi-VN"/>
-        </w:rPr>
-        <w:t>1</w:t>
-      </w:r>
-      <w:r>
-        <w:rPr>
-          <w:lang w:eastAsia="vi-VN"/>
-        </w:rPr>
-        <w:t xml:space="preserve"> – Mô hình DFD cho </w:t>
+        <w:t xml:space="preserve">Hình 3.1.10 – Mô hình DFD cho </w:t>
       </w:r>
       <w:r>
         <w:rPr>
@@ -25043,8 +25087,8 @@
           <w:lang w:eastAsia="vi-VN"/>
         </w:rPr>
         <w:pict w14:anchorId="42B74A03">
-          <v:shape id="_x0000_i1028" type="#_x0000_t75" style="width:424.5pt;height:281.25pt">
-            <v:imagedata r:id="rId31" o:title="soluongtoidatrongphong"/>
+          <v:shape id="_x0000_i1028" type="#_x0000_t75" style="width:424.6pt;height:281.55pt">
+            <v:imagedata r:id="rId30" o:title="soluongtoidatrongphong"/>
           </v:shape>
         </w:pict>
       </w:r>
@@ -25058,19 +25102,7 @@
         <w:rPr>
           <w:lang w:eastAsia="vi-VN"/>
         </w:rPr>
-        <w:t>Hình 3.1.1</w:t>
-      </w:r>
-      <w:r>
-        <w:rPr>
-          <w:lang w:eastAsia="vi-VN"/>
-        </w:rPr>
-        <w:t>2</w:t>
-      </w:r>
-      <w:r>
-        <w:rPr>
-          <w:lang w:eastAsia="vi-VN"/>
-        </w:rPr>
-        <w:t xml:space="preserve"> – Mô hình DFD cho </w:t>
+        <w:t xml:space="preserve">Hình 3.1.11 – Mô hình DFD cho </w:t>
       </w:r>
       <w:r>
         <w:t>Thay đổi số lượng khách tối đa trong phòng</w:t>
@@ -25123,8 +25155,8 @@
           <w:lang w:eastAsia="vi-VN"/>
         </w:rPr>
         <w:pict w14:anchorId="037A7266">
-          <v:shape id="_x0000_i1029" type="#_x0000_t75" style="width:342pt;height:281.25pt">
-            <v:imagedata r:id="rId32" o:title="tylephuthu"/>
+          <v:shape id="_x0000_i1029" type="#_x0000_t75" style="width:342pt;height:281.55pt">
+            <v:imagedata r:id="rId31" o:title="tylephuthu"/>
           </v:shape>
         </w:pict>
       </w:r>
@@ -25141,23 +25173,16 @@
         <w:rPr>
           <w:lang w:eastAsia="vi-VN"/>
         </w:rPr>
-        <w:t>Hình 3.1.1</w:t>
-      </w:r>
-      <w:r>
-        <w:rPr>
-          <w:lang w:eastAsia="vi-VN"/>
-        </w:rPr>
-        <w:t>3</w:t>
-      </w:r>
-      <w:r>
-        <w:rPr>
-          <w:lang w:eastAsia="vi-VN"/>
-        </w:rPr>
-        <w:t xml:space="preserve"> – Mô hình DFD cho </w:t>
-      </w:r>
-      <w:r>
-        <w:t>Thay đổi tỷ lệ phụ thu</w:t>
-      </w:r>
+        <w:t xml:space="preserve">Hình 3.1.12 – Mô hình DFD cho </w:t>
+      </w:r>
+      <w:r>
+        <w:t xml:space="preserve">Thay đổi tỷ lệ phụ </w:t>
+      </w:r>
+      <w:proofErr w:type="gramStart"/>
+      <w:r>
+        <w:t>thu</w:t>
+      </w:r>
+      <w:proofErr w:type="gramEnd"/>
     </w:p>
     <w:p>
       <w:pPr>
@@ -25167,7 +25192,7 @@
         </w:rPr>
       </w:pPr>
       <w:bookmarkStart w:id="79" w:name="_Toc508892395"/>
-      <w:bookmarkStart w:id="80" w:name="_Toc513236701"/>
+      <w:bookmarkStart w:id="80" w:name="_Toc515723858"/>
       <w:r>
         <w:rPr>
           <w:i/>
@@ -25180,6 +25205,43 @@
     </w:p>
     <w:p>
       <w:pPr>
+        <w:pStyle w:val="Heading3"/>
+      </w:pPr>
+      <w:r>
+        <w:t xml:space="preserve"> </w:t>
+      </w:r>
+      <w:bookmarkStart w:id="81" w:name="_Toc515723859"/>
+      <w:r>
+        <w:t>M</w:t>
+      </w:r>
+      <w:r>
+        <w:t>ô</w:t>
+      </w:r>
+      <w:r>
+        <w:t xml:space="preserve"> h</w:t>
+      </w:r>
+      <w:r>
+        <w:rPr>
+          <w:lang w:val="en-US"/>
+        </w:rPr>
+        <w:t>ình</w:t>
+      </w:r>
+      <w:r>
+        <w:rPr>
+          <w:lang w:val="en-US"/>
+        </w:rPr>
+        <w:t xml:space="preserve"> </w:t>
+      </w:r>
+      <w:r>
+        <w:rPr>
+          <w:lang w:val="en-US"/>
+        </w:rPr>
+        <w:t>ER</w:t>
+      </w:r>
+      <w:bookmarkEnd w:id="81"/>
+    </w:p>
+    <w:p>
+      <w:pPr>
         <w:ind w:left="-360"/>
         <w:jc w:val="center"/>
         <w:rPr>
@@ -25191,10 +25253,10 @@
           <w:noProof/>
         </w:rPr>
         <w:drawing>
-          <wp:inline distT="0" distB="0" distL="0" distR="0" wp14:anchorId="4140FE9F" wp14:editId="12EECA6D">
-            <wp:extent cx="6718392" cy="4718050"/>
-            <wp:effectExtent l="0" t="0" r="6350" b="6350"/>
-            <wp:docPr id="44" name="Picture 44"/>
+          <wp:inline distT="0" distB="0" distL="0" distR="0" wp14:anchorId="44705464" wp14:editId="260D0A1F">
+            <wp:extent cx="6666394" cy="4695092"/>
+            <wp:effectExtent l="0" t="0" r="1270" b="0"/>
+            <wp:docPr id="9" name="Picture 9" descr="C:\Users\LENOVO\Downloads\ER.png"/>
             <wp:cNvGraphicFramePr>
               <a:graphicFrameLocks xmlns:a="http://schemas.openxmlformats.org/drawingml/2006/main" noChangeAspect="1"/>
             </wp:cNvGraphicFramePr>
@@ -25202,7 +25264,394 @@
               <a:graphicData uri="http://schemas.openxmlformats.org/drawingml/2006/picture">
                 <pic:pic xmlns:pic="http://schemas.openxmlformats.org/drawingml/2006/picture">
                   <pic:nvPicPr>
-                    <pic:cNvPr id="0" name="Picture 8"/>
+                    <pic:cNvPr id="0" name="Picture 6" descr="C:\Users\LENOVO\Downloads\ER.png"/>
+                    <pic:cNvPicPr>
+                      <a:picLocks noChangeAspect="1" noChangeArrowheads="1"/>
+                    </pic:cNvPicPr>
+                  </pic:nvPicPr>
+                  <pic:blipFill>
+                    <a:blip r:embed="rId32">
+                      <a:extLst>
+                        <a:ext uri="{28A0092B-C50C-407E-A947-70E740481C1C}">
+                          <a14:useLocalDpi xmlns:a14="http://schemas.microsoft.com/office/drawing/2010/main" val="0"/>
+                        </a:ext>
+                      </a:extLst>
+                    </a:blip>
+                    <a:srcRect/>
+                    <a:stretch>
+                      <a:fillRect/>
+                    </a:stretch>
+                  </pic:blipFill>
+                  <pic:spPr bwMode="auto">
+                    <a:xfrm>
+                      <a:off x="0" y="0"/>
+                      <a:ext cx="6691142" cy="4712522"/>
+                    </a:xfrm>
+                    <a:prstGeom prst="rect">
+                      <a:avLst/>
+                    </a:prstGeom>
+                    <a:noFill/>
+                    <a:ln>
+                      <a:noFill/>
+                    </a:ln>
+                  </pic:spPr>
+                </pic:pic>
+              </a:graphicData>
+            </a:graphic>
+          </wp:inline>
+        </w:drawing>
+      </w:r>
+    </w:p>
+    <w:p>
+      <w:pPr>
+        <w:ind w:left="-360"/>
+        <w:jc w:val="center"/>
+        <w:rPr>
+          <w:lang w:eastAsia="vi-VN"/>
+        </w:rPr>
+      </w:pPr>
+      <w:r>
+        <w:rPr>
+          <w:lang w:eastAsia="vi-VN"/>
+        </w:rPr>
+        <w:t xml:space="preserve">Hình 3.2.1 - </w:t>
+      </w:r>
+      <w:r>
+        <w:rPr>
+          <w:lang w:eastAsia="vi-VN"/>
+        </w:rPr>
+        <w:t>Mô hình ER của hệ thống quản lý khách sạn</w:t>
+      </w:r>
+    </w:p>
+    <w:p>
+      <w:pPr>
+        <w:pStyle w:val="ListParagraph"/>
+        <w:numPr>
+          <w:ilvl w:val="0"/>
+          <w:numId w:val="40"/>
+        </w:numPr>
+        <w:tabs>
+          <w:tab w:val="left" w:pos="3720"/>
+        </w:tabs>
+        <w:rPr>
+          <w:b/>
+          <w:lang w:eastAsia="vi-VN"/>
+        </w:rPr>
+      </w:pPr>
+      <w:r>
+        <w:rPr>
+          <w:b/>
+          <w:lang w:eastAsia="vi-VN"/>
+        </w:rPr>
+        <w:t>Đặc tả:</w:t>
+      </w:r>
+    </w:p>
+    <w:p>
+      <w:pPr>
+        <w:pStyle w:val="ListParagraph"/>
+        <w:numPr>
+          <w:ilvl w:val="0"/>
+          <w:numId w:val="42"/>
+        </w:numPr>
+        <w:tabs>
+          <w:tab w:val="left" w:pos="3720"/>
+        </w:tabs>
+        <w:rPr>
+          <w:b/>
+          <w:lang w:eastAsia="vi-VN"/>
+        </w:rPr>
+      </w:pPr>
+      <w:r>
+        <w:rPr>
+          <w:lang w:eastAsia="vi-VN"/>
+        </w:rPr>
+        <w:t>Bất cứ khách hàng nào được lưu lại thông tin  cũng có 1 hoặc nhiều phiếu thuê và một phiếu thuê chỉ thuộc về duy nhất 1 khách hàng.</w:t>
+      </w:r>
+      <w:r>
+        <w:rPr>
+          <w:lang w:eastAsia="vi-VN"/>
+        </w:rPr>
+        <w:t xml:space="preserve"> Mỗi khách hàng sẽ thuộc một loại khách </w:t>
+      </w:r>
+      <w:proofErr w:type="gramStart"/>
+      <w:r>
+        <w:rPr>
+          <w:lang w:eastAsia="vi-VN"/>
+        </w:rPr>
+        <w:t>hàng ;</w:t>
+      </w:r>
+      <w:proofErr w:type="gramEnd"/>
+      <w:r>
+        <w:rPr>
+          <w:lang w:eastAsia="vi-VN"/>
+        </w:rPr>
+        <w:t xml:space="preserve"> một loại khách hàng có thể có 1 hoặc nhiều khách hàng.</w:t>
+      </w:r>
+    </w:p>
+    <w:p>
+      <w:pPr>
+        <w:pStyle w:val="ListParagraph"/>
+        <w:numPr>
+          <w:ilvl w:val="0"/>
+          <w:numId w:val="42"/>
+        </w:numPr>
+        <w:tabs>
+          <w:tab w:val="left" w:pos="3720"/>
+        </w:tabs>
+        <w:rPr>
+          <w:b/>
+          <w:lang w:eastAsia="vi-VN"/>
+        </w:rPr>
+      </w:pPr>
+      <w:r>
+        <w:rPr>
+          <w:lang w:eastAsia="vi-VN"/>
+        </w:rPr>
+        <w:t>Trong phiếu thuê, khách hàng có thể thuê 1 hoặc nhiều phòng cùng lúc</w:t>
+      </w:r>
+      <w:r>
+        <w:rPr>
+          <w:lang w:eastAsia="vi-VN"/>
+        </w:rPr>
+        <w:t xml:space="preserve">. Khách sạn cần lưu lại mật độ được thuê của từng phòng cho công tác lập báo cáo, do đó phát sinh thực thể chi tiết phiếu thuê. Một phiếu thuê sẽ có </w:t>
+      </w:r>
+      <w:proofErr w:type="gramStart"/>
+      <w:r>
+        <w:rPr>
+          <w:lang w:eastAsia="vi-VN"/>
+        </w:rPr>
+        <w:t>1</w:t>
+      </w:r>
+      <w:proofErr w:type="gramEnd"/>
+      <w:r>
+        <w:rPr>
+          <w:lang w:eastAsia="vi-VN"/>
+        </w:rPr>
+        <w:t xml:space="preserve"> hoặc nhiều phiếu thuê (tương ứng với số lượng phòng trong phiếu thuê).</w:t>
+      </w:r>
+    </w:p>
+    <w:p>
+      <w:pPr>
+        <w:pStyle w:val="ListParagraph"/>
+        <w:numPr>
+          <w:ilvl w:val="0"/>
+          <w:numId w:val="42"/>
+        </w:numPr>
+        <w:tabs>
+          <w:tab w:val="left" w:pos="3720"/>
+        </w:tabs>
+        <w:rPr>
+          <w:b/>
+          <w:lang w:eastAsia="vi-VN"/>
+        </w:rPr>
+      </w:pPr>
+      <w:r>
+        <w:rPr>
+          <w:lang w:eastAsia="vi-VN"/>
+        </w:rPr>
+        <w:t>Một chi tiết phiếu thuê áp dụng cho 1 phòng, và 1 phòng có thể xuất hiện trong nhiều chi tiết phiếu thuê.</w:t>
+      </w:r>
+    </w:p>
+    <w:p>
+      <w:pPr>
+        <w:pStyle w:val="ListParagraph"/>
+        <w:numPr>
+          <w:ilvl w:val="0"/>
+          <w:numId w:val="42"/>
+        </w:numPr>
+        <w:tabs>
+          <w:tab w:val="left" w:pos="3720"/>
+        </w:tabs>
+        <w:rPr>
+          <w:b/>
+          <w:lang w:eastAsia="vi-VN"/>
+        </w:rPr>
+      </w:pPr>
+      <w:r>
+        <w:rPr>
+          <w:lang w:eastAsia="vi-VN"/>
+        </w:rPr>
+        <w:t xml:space="preserve">Mỗi loại phòng sẽ có </w:t>
+      </w:r>
+      <w:proofErr w:type="gramStart"/>
+      <w:r>
+        <w:rPr>
+          <w:lang w:eastAsia="vi-VN"/>
+        </w:rPr>
+        <w:t>1</w:t>
+      </w:r>
+      <w:proofErr w:type="gramEnd"/>
+      <w:r>
+        <w:rPr>
+          <w:lang w:eastAsia="vi-VN"/>
+        </w:rPr>
+        <w:t xml:space="preserve"> hoặc nhiều phòng. Loại phòng quyết định đơn giá cho phòng để tính toán tiền thuê phòng.</w:t>
+      </w:r>
+    </w:p>
+    <w:p>
+      <w:pPr>
+        <w:pStyle w:val="ListParagraph"/>
+        <w:numPr>
+          <w:ilvl w:val="0"/>
+          <w:numId w:val="42"/>
+        </w:numPr>
+        <w:tabs>
+          <w:tab w:val="left" w:pos="3720"/>
+        </w:tabs>
+        <w:rPr>
+          <w:b/>
+          <w:lang w:eastAsia="vi-VN"/>
+        </w:rPr>
+      </w:pPr>
+      <w:r>
+        <w:rPr>
+          <w:lang w:eastAsia="vi-VN"/>
+        </w:rPr>
+        <w:lastRenderedPageBreak/>
+        <w:t xml:space="preserve">Mỗi phiếu thuê sẽ có 1 phiếu thanh toán và mỗi phiếu thanh toán sẽ có 1 trị giá hóa đơn. Thực thể trị giá hóa đơn lưu lại tổng chi phí khách hàng ở tại khách sạn để thực hiện thống kê doanh </w:t>
+      </w:r>
+      <w:proofErr w:type="gramStart"/>
+      <w:r>
+        <w:rPr>
+          <w:lang w:eastAsia="vi-VN"/>
+        </w:rPr>
+        <w:t>thu</w:t>
+      </w:r>
+      <w:proofErr w:type="gramEnd"/>
+      <w:r>
+        <w:rPr>
+          <w:lang w:eastAsia="vi-VN"/>
+        </w:rPr>
+        <w:t>.</w:t>
+      </w:r>
+      <w:r>
+        <w:rPr>
+          <w:lang w:eastAsia="vi-VN"/>
+        </w:rPr>
+        <w:t xml:space="preserve"> Mỗi một phiếu thanh toán chỉ được áp dụng duy nhất một ưu đãi.</w:t>
+      </w:r>
+    </w:p>
+    <w:p>
+      <w:pPr>
+        <w:pStyle w:val="ListParagraph"/>
+        <w:numPr>
+          <w:ilvl w:val="0"/>
+          <w:numId w:val="42"/>
+        </w:numPr>
+        <w:tabs>
+          <w:tab w:val="left" w:pos="3720"/>
+        </w:tabs>
+        <w:rPr>
+          <w:b/>
+          <w:lang w:eastAsia="vi-VN"/>
+        </w:rPr>
+      </w:pPr>
+      <w:r>
+        <w:rPr>
+          <w:lang w:eastAsia="vi-VN"/>
+        </w:rPr>
+        <w:t>Mỗi hóa đơn dịch vụ có thể có 1 hoặc nhiều chi tiết dịch vụ. Trong chi tiết dịch dụ sẽ liên kết với thực thể dịch vụ để truy xuất đơn giá của dịch vụ tương ứng.</w:t>
+      </w:r>
+    </w:p>
+    <w:p>
+      <w:pPr>
+        <w:pStyle w:val="ListParagraph"/>
+        <w:numPr>
+          <w:ilvl w:val="0"/>
+          <w:numId w:val="42"/>
+        </w:numPr>
+        <w:tabs>
+          <w:tab w:val="left" w:pos="3720"/>
+        </w:tabs>
+        <w:rPr>
+          <w:b/>
+          <w:lang w:eastAsia="vi-VN"/>
+        </w:rPr>
+      </w:pPr>
+      <w:r>
+        <w:rPr>
+          <w:lang w:eastAsia="vi-VN"/>
+        </w:rPr>
+        <w:t>Một nhân viên có thể lập 1 hoặc nhiều phiếu thuê, phiếu thanh toán, hóa đơn dịch vụ.</w:t>
+      </w:r>
+    </w:p>
+    <w:p>
+      <w:pPr>
+        <w:pStyle w:val="Heading3"/>
+      </w:pPr>
+      <w:r>
+        <w:lastRenderedPageBreak/>
+        <w:t xml:space="preserve"> </w:t>
+      </w:r>
+      <w:bookmarkStart w:id="82" w:name="_Toc515723860"/>
+      <w:r>
+        <w:t>Chuy</w:t>
+      </w:r>
+      <w:r>
+        <w:t>ể</w:t>
+      </w:r>
+      <w:r>
+        <w:t>n m</w:t>
+      </w:r>
+      <w:r>
+        <w:t>ô</w:t>
+      </w:r>
+      <w:r>
+        <w:t xml:space="preserve"> h</w:t>
+      </w:r>
+      <w:r>
+        <w:t>ình</w:t>
+      </w:r>
+      <w:r>
+        <w:t xml:space="preserve"> </w:t>
+      </w:r>
+      <w:r>
+        <w:t>ER</w:t>
+      </w:r>
+      <w:r>
+        <w:t xml:space="preserve"> sang m</w:t>
+      </w:r>
+      <w:r>
+        <w:t>ô</w:t>
+      </w:r>
+      <w:r>
+        <w:t xml:space="preserve"> h</w:t>
+      </w:r>
+      <w:r>
+        <w:t>ình</w:t>
+      </w:r>
+      <w:r>
+        <w:t xml:space="preserve"> quan h</w:t>
+      </w:r>
+      <w:r>
+        <w:t>ệ</w:t>
+      </w:r>
+      <w:bookmarkEnd w:id="82"/>
+    </w:p>
+    <w:p>
+      <w:pPr>
+        <w:rPr>
+          <w:lang w:val="vi-VN" w:eastAsia="vi-VN"/>
+        </w:rPr>
+      </w:pPr>
+      <w:r>
+        <w:rPr>
+          <w:noProof/>
+        </w:rPr>
+        <w:lastRenderedPageBreak/>
+        <w:drawing>
+          <wp:inline distT="0" distB="0" distL="0" distR="0" wp14:anchorId="4D81B66C" wp14:editId="7B491687">
+            <wp:extent cx="6189345" cy="8792174"/>
+            <wp:effectExtent l="0" t="0" r="1905" b="9525"/>
+            <wp:docPr id="10" name="Picture 10" descr="C:\Users\LENOVO\Downloads\mô hình quan hệ.png"/>
+            <wp:cNvGraphicFramePr>
+              <a:graphicFrameLocks xmlns:a="http://schemas.openxmlformats.org/drawingml/2006/main" noChangeAspect="1"/>
+            </wp:cNvGraphicFramePr>
+            <a:graphic xmlns:a="http://schemas.openxmlformats.org/drawingml/2006/main">
+              <a:graphicData uri="http://schemas.openxmlformats.org/drawingml/2006/picture">
+                <pic:pic xmlns:pic="http://schemas.openxmlformats.org/drawingml/2006/picture">
+                  <pic:nvPicPr>
+                    <pic:cNvPr id="0" name="Picture 7" descr="C:\Users\LENOVO\Downloads\mô hình quan hệ.png"/>
                     <pic:cNvPicPr>
                       <a:picLocks noChangeAspect="1" noChangeArrowheads="1"/>
                     </pic:cNvPicPr>
@@ -25223,7 +25672,7 @@
                   <pic:spPr bwMode="auto">
                     <a:xfrm>
                       <a:off x="0" y="0"/>
-                      <a:ext cx="6733085" cy="4728368"/>
+                      <a:ext cx="6189345" cy="8792174"/>
                     </a:xfrm>
                     <a:prstGeom prst="rect">
                       <a:avLst/>
@@ -25242,244 +25691,22 @@
     </w:p>
     <w:p>
       <w:pPr>
-        <w:ind w:left="-360"/>
-        <w:jc w:val="center"/>
-        <w:rPr>
-          <w:lang w:eastAsia="vi-VN"/>
-        </w:rPr>
-      </w:pPr>
-      <w:r>
-        <w:rPr>
-          <w:lang w:eastAsia="vi-VN"/>
-        </w:rPr>
-        <w:t xml:space="preserve">Hình 3.2.1 - </w:t>
-      </w:r>
-      <w:r>
-        <w:rPr>
-          <w:lang w:eastAsia="vi-VN"/>
-        </w:rPr>
-        <w:t>Mô hình ER của hệ thống quản lý khách sạn</w:t>
-      </w:r>
-    </w:p>
-    <w:p>
-      <w:pPr>
-        <w:pStyle w:val="ListParagraph"/>
-        <w:numPr>
-          <w:ilvl w:val="0"/>
-          <w:numId w:val="40"/>
-        </w:numPr>
-        <w:tabs>
-          <w:tab w:val="left" w:pos="3720"/>
-        </w:tabs>
-        <w:rPr>
-          <w:b/>
-          <w:lang w:eastAsia="vi-VN"/>
-        </w:rPr>
-      </w:pPr>
-      <w:r>
-        <w:rPr>
-          <w:b/>
-          <w:lang w:eastAsia="vi-VN"/>
-        </w:rPr>
-        <w:t>Đặc tả:</w:t>
-      </w:r>
-    </w:p>
-    <w:p>
-      <w:pPr>
-        <w:pStyle w:val="ListParagraph"/>
-        <w:numPr>
-          <w:ilvl w:val="0"/>
-          <w:numId w:val="42"/>
-        </w:numPr>
-        <w:tabs>
-          <w:tab w:val="left" w:pos="3720"/>
-        </w:tabs>
-        <w:rPr>
-          <w:b/>
-          <w:lang w:eastAsia="vi-VN"/>
-        </w:rPr>
-      </w:pPr>
-      <w:r>
-        <w:rPr>
-          <w:lang w:eastAsia="vi-VN"/>
-        </w:rPr>
-        <w:t>Bất cứ khách hàng nào được lưu lại thông tin  cũng có 1 hoặc nhiều phiếu thuê và một phiếu thuê chỉ thuộc về duy nhất 1 khách hàng.</w:t>
-      </w:r>
-      <w:r>
-        <w:rPr>
-          <w:lang w:eastAsia="vi-VN"/>
-        </w:rPr>
-        <w:t xml:space="preserve"> Mỗi khách hàng sẽ thuộc một loại khách hàng ; một loại khách hàng có thể có 1 hoặc nhiều khách hàng.</w:t>
-      </w:r>
-    </w:p>
-    <w:p>
-      <w:pPr>
-        <w:pStyle w:val="ListParagraph"/>
-        <w:numPr>
-          <w:ilvl w:val="0"/>
-          <w:numId w:val="42"/>
-        </w:numPr>
-        <w:tabs>
-          <w:tab w:val="left" w:pos="3720"/>
-        </w:tabs>
-        <w:rPr>
-          <w:b/>
-          <w:lang w:eastAsia="vi-VN"/>
-        </w:rPr>
-      </w:pPr>
-      <w:r>
-        <w:rPr>
-          <w:lang w:eastAsia="vi-VN"/>
-        </w:rPr>
-        <w:t>Trong phiếu thuê, khách hàng có thể thuê 1 hoặc nhiều phòng cùng lúc</w:t>
-      </w:r>
-      <w:r>
-        <w:rPr>
-          <w:lang w:eastAsia="vi-VN"/>
-        </w:rPr>
-        <w:t>. Khách sạn cần lưu lại mật độ được thuê của từng phòng cho công tác lập báo cáo, do đó phát sinh thực thể chi tiết phiếu thuê. Một phiếu thuê sẽ có 1 hoặc nhiều phiếu thuê (tương ứng với số lượng phòng trong phiếu thuê).</w:t>
-      </w:r>
-    </w:p>
-    <w:p>
-      <w:pPr>
-        <w:pStyle w:val="ListParagraph"/>
-        <w:numPr>
-          <w:ilvl w:val="0"/>
-          <w:numId w:val="42"/>
-        </w:numPr>
-        <w:tabs>
-          <w:tab w:val="left" w:pos="3720"/>
-        </w:tabs>
-        <w:rPr>
-          <w:b/>
-          <w:lang w:eastAsia="vi-VN"/>
-        </w:rPr>
-      </w:pPr>
-      <w:r>
-        <w:rPr>
-          <w:lang w:eastAsia="vi-VN"/>
-        </w:rPr>
-        <w:t>Một chi tiết phiếu thuê áp dụng cho 1 phòng, và 1 phòng có thể xuất hiện trong nhiều chi tiết phiếu thuê.</w:t>
-      </w:r>
-    </w:p>
-    <w:p>
-      <w:pPr>
-        <w:pStyle w:val="ListParagraph"/>
-        <w:numPr>
-          <w:ilvl w:val="0"/>
-          <w:numId w:val="42"/>
-        </w:numPr>
-        <w:tabs>
-          <w:tab w:val="left" w:pos="3720"/>
-        </w:tabs>
-        <w:rPr>
-          <w:b/>
-          <w:lang w:eastAsia="vi-VN"/>
-        </w:rPr>
-      </w:pPr>
-      <w:r>
-        <w:rPr>
-          <w:lang w:eastAsia="vi-VN"/>
-        </w:rPr>
-        <w:t>Mỗi loại phòng sẽ có 1 hoặc nhiều phòng. Loại phòng quyết định đơn giá cho phòng để tính toán tiền thuê phòng.</w:t>
-      </w:r>
-    </w:p>
-    <w:p>
-      <w:pPr>
-        <w:pStyle w:val="ListParagraph"/>
-        <w:numPr>
-          <w:ilvl w:val="0"/>
-          <w:numId w:val="42"/>
-        </w:numPr>
-        <w:tabs>
-          <w:tab w:val="left" w:pos="3720"/>
-        </w:tabs>
-        <w:rPr>
-          <w:b/>
-          <w:lang w:eastAsia="vi-VN"/>
-        </w:rPr>
-      </w:pPr>
-      <w:r>
-        <w:rPr>
-          <w:lang w:eastAsia="vi-VN"/>
-        </w:rPr>
-        <w:t xml:space="preserve">Mỗi phiếu thuê sẽ có 1 phiếu thanh toán và mỗi phiếu thanh toán sẽ có 1 trị giá hóa đơn. Thực thể trị giá hóa đơn lưu lại tổng chi phí khách hàng ở tại khách sạn để thực </w:t>
-      </w:r>
-      <w:r>
-        <w:rPr>
-          <w:lang w:eastAsia="vi-VN"/>
+        <w:pStyle w:val="Heading2"/>
+        <w:rPr>
+          <w:i/>
+        </w:rPr>
+      </w:pPr>
+      <w:bookmarkStart w:id="83" w:name="_Toc508892396"/>
+      <w:bookmarkStart w:id="84" w:name="_Toc515723861"/>
+      <w:r>
+        <w:rPr>
+          <w:i/>
         </w:rPr>
         <w:lastRenderedPageBreak/>
-        <w:t>hiện thống kê doanh thu.</w:t>
-      </w:r>
-      <w:r>
-        <w:rPr>
-          <w:lang w:eastAsia="vi-VN"/>
-        </w:rPr>
-        <w:t xml:space="preserve"> Mỗi một phiếu thanh toán chỉ được áp dụng duy nhất một ưu đãi.</w:t>
-      </w:r>
-    </w:p>
-    <w:p>
-      <w:pPr>
-        <w:pStyle w:val="ListParagraph"/>
-        <w:numPr>
-          <w:ilvl w:val="0"/>
-          <w:numId w:val="42"/>
-        </w:numPr>
-        <w:tabs>
-          <w:tab w:val="left" w:pos="3720"/>
-        </w:tabs>
-        <w:rPr>
-          <w:b/>
-          <w:lang w:eastAsia="vi-VN"/>
-        </w:rPr>
-      </w:pPr>
-      <w:r>
-        <w:rPr>
-          <w:lang w:eastAsia="vi-VN"/>
-        </w:rPr>
-        <w:t>Mỗi hóa đơn dịch vụ có thể có 1 hoặc nhiều chi tiết dịch vụ. Trong chi tiết dịch dụ sẽ liên kết với thực thể dịch vụ để truy xuất đơn giá của dịch vụ tương ứng.</w:t>
-      </w:r>
-    </w:p>
-    <w:p>
-      <w:pPr>
-        <w:pStyle w:val="ListParagraph"/>
-        <w:numPr>
-          <w:ilvl w:val="0"/>
-          <w:numId w:val="42"/>
-        </w:numPr>
-        <w:tabs>
-          <w:tab w:val="left" w:pos="3720"/>
-        </w:tabs>
-        <w:rPr>
-          <w:b/>
-          <w:lang w:eastAsia="vi-VN"/>
-        </w:rPr>
-      </w:pPr>
-      <w:r>
-        <w:rPr>
-          <w:lang w:eastAsia="vi-VN"/>
-        </w:rPr>
-        <w:t>Một nhân viên có thể lập 1 hoặc nhiều phiếu thuê, phiếu thanh toán, hóa đơn dịch vụ.</w:t>
-      </w:r>
-    </w:p>
-    <w:p>
-      <w:pPr>
-        <w:pStyle w:val="Heading2"/>
-        <w:rPr>
-          <w:i/>
-        </w:rPr>
-      </w:pPr>
-      <w:bookmarkStart w:id="81" w:name="_Toc508892396"/>
-      <w:bookmarkStart w:id="82" w:name="_Toc513236702"/>
-      <w:r>
-        <w:rPr>
-          <w:i/>
-        </w:rPr>
         <w:t>Thiết kế thành phần giao diện</w:t>
       </w:r>
-      <w:bookmarkEnd w:id="81"/>
-      <w:bookmarkEnd w:id="82"/>
+      <w:bookmarkEnd w:id="83"/>
+      <w:bookmarkEnd w:id="84"/>
     </w:p>
     <w:p>
       <w:pPr>
@@ -25504,77 +25731,77 @@
           <w:lang w:val="en-US"/>
         </w:rPr>
       </w:pPr>
-      <w:bookmarkStart w:id="83" w:name="_Toc508892397"/>
-      <w:bookmarkStart w:id="84" w:name="_Toc513236703"/>
+      <w:bookmarkStart w:id="85" w:name="_Toc508892397"/>
+      <w:bookmarkStart w:id="86" w:name="_Toc515723862"/>
       <w:r>
         <w:lastRenderedPageBreak/>
         <w:t>Tổng kết – đánh giá</w:t>
-      </w:r>
-      <w:bookmarkEnd w:id="83"/>
-      <w:bookmarkEnd w:id="84"/>
-    </w:p>
-    <w:p>
-      <w:pPr>
-        <w:spacing w:line="240" w:lineRule="auto"/>
-        <w:jc w:val="left"/>
-        <w:rPr>
-          <w:i/>
-          <w:lang w:eastAsia="vi-VN"/>
-        </w:rPr>
-      </w:pPr>
-      <w:r>
-        <w:rPr>
-          <w:i/>
-          <w:lang w:eastAsia="vi-VN"/>
-        </w:rPr>
-        <w:br w:type="page"/>
-      </w:r>
-    </w:p>
-    <w:p>
-      <w:pPr>
-        <w:pStyle w:val="Heading1"/>
-        <w:rPr>
-          <w:i/>
-        </w:rPr>
-      </w:pPr>
-      <w:bookmarkStart w:id="85" w:name="_Toc508892398"/>
-      <w:bookmarkStart w:id="86" w:name="_Toc513236704"/>
-      <w:r>
-        <w:rPr>
-          <w:i/>
-          <w:lang w:val="en-US"/>
-        </w:rPr>
-        <w:lastRenderedPageBreak/>
-        <w:t>Phụ lục</w:t>
       </w:r>
       <w:bookmarkEnd w:id="85"/>
       <w:bookmarkEnd w:id="86"/>
     </w:p>
     <w:p>
       <w:pPr>
+        <w:spacing w:line="240" w:lineRule="auto"/>
+        <w:jc w:val="left"/>
+        <w:rPr>
+          <w:i/>
+          <w:lang w:eastAsia="vi-VN"/>
+        </w:rPr>
+      </w:pPr>
+      <w:r>
+        <w:rPr>
+          <w:i/>
+          <w:lang w:eastAsia="vi-VN"/>
+        </w:rPr>
+        <w:br w:type="page"/>
+      </w:r>
+    </w:p>
+    <w:p>
+      <w:pPr>
+        <w:pStyle w:val="Heading1"/>
+        <w:rPr>
+          <w:i/>
+        </w:rPr>
+      </w:pPr>
+      <w:bookmarkStart w:id="87" w:name="_Toc508892398"/>
+      <w:bookmarkStart w:id="88" w:name="_Toc515723863"/>
+      <w:r>
+        <w:rPr>
+          <w:i/>
+          <w:lang w:val="en-US"/>
+        </w:rPr>
+        <w:lastRenderedPageBreak/>
+        <w:t>Phụ lục</w:t>
+      </w:r>
+      <w:bookmarkEnd w:id="87"/>
+      <w:bookmarkEnd w:id="88"/>
+    </w:p>
+    <w:p>
+      <w:pPr>
         <w:pStyle w:val="Heading2"/>
         <w:rPr>
           <w:i/>
         </w:rPr>
       </w:pPr>
-      <w:bookmarkStart w:id="87" w:name="_Toc513236705"/>
-      <w:bookmarkStart w:id="88" w:name="_Ref508891773"/>
-      <w:bookmarkStart w:id="89" w:name="_Toc508892399"/>
+      <w:bookmarkStart w:id="89" w:name="_Ref508891773"/>
+      <w:bookmarkStart w:id="90" w:name="_Toc508892399"/>
+      <w:bookmarkStart w:id="91" w:name="_Toc515723864"/>
       <w:r>
         <w:rPr>
           <w:i/>
         </w:rPr>
         <w:t>Kế hoạch phỏng vấn</w:t>
       </w:r>
-      <w:bookmarkEnd w:id="87"/>
+      <w:bookmarkEnd w:id="91"/>
       <w:r>
         <w:rPr>
           <w:i/>
         </w:rPr>
         <w:t xml:space="preserve"> </w:t>
       </w:r>
-      <w:bookmarkEnd w:id="88"/>
       <w:bookmarkEnd w:id="89"/>
+      <w:bookmarkEnd w:id="90"/>
     </w:p>
     <w:p>
       <w:pPr>
@@ -25928,7 +26155,21 @@
               <w:rPr>
                 <w:rFonts w:cs="Times New Roman"/>
               </w:rPr>
-              <w:t>Nắm rõ toàn bộ  qui trình đặt phòng và tiến hành thuê phòng tại khách sạn.</w:t>
+              <w:t xml:space="preserve">Nắm rõ toàn </w:t>
+            </w:r>
+            <w:proofErr w:type="gramStart"/>
+            <w:r>
+              <w:rPr>
+                <w:rFonts w:cs="Times New Roman"/>
+              </w:rPr>
+              <w:t>bộ  qui</w:t>
+            </w:r>
+            <w:proofErr w:type="gramEnd"/>
+            <w:r>
+              <w:rPr>
+                <w:rFonts w:cs="Times New Roman"/>
+              </w:rPr>
+              <w:t xml:space="preserve"> trình đặt phòng và tiến hành thuê phòng tại khách sạn.</w:t>
             </w:r>
           </w:p>
         </w:tc>
@@ -26033,7 +26274,21 @@
               <w:rPr>
                 <w:rFonts w:cs="Times New Roman"/>
               </w:rPr>
-              <w:t>Nắm rõ toàn bộ  qui trình thủ tục trả phòng và tiến hành thanh toán tiền tại khách sạn.</w:t>
+              <w:t xml:space="preserve">Nắm rõ toàn </w:t>
+            </w:r>
+            <w:proofErr w:type="gramStart"/>
+            <w:r>
+              <w:rPr>
+                <w:rFonts w:cs="Times New Roman"/>
+              </w:rPr>
+              <w:t>bộ  qui</w:t>
+            </w:r>
+            <w:proofErr w:type="gramEnd"/>
+            <w:r>
+              <w:rPr>
+                <w:rFonts w:cs="Times New Roman"/>
+              </w:rPr>
+              <w:t xml:space="preserve"> trình thủ tục trả phòng và tiến hành thanh toán tiền tại khách sạn.</w:t>
             </w:r>
           </w:p>
         </w:tc>
@@ -26348,8 +26603,16 @@
               <w:rPr>
                 <w:rFonts w:cs="Times New Roman"/>
               </w:rPr>
-              <w:t>Tìm hiểu cách thức quản lý nhân viên trong khách sạn: thông tin nhân viên, chấm công, tiền lương, tiền thưởng,…</w:t>
-            </w:r>
+              <w:t>Tìm hiểu cách thức quản lý nhân viên trong khách sạn: thông tin nhân viên, chấm công, tiền lương, tiền thưởng</w:t>
+            </w:r>
+            <w:proofErr w:type="gramStart"/>
+            <w:r>
+              <w:rPr>
+                <w:rFonts w:cs="Times New Roman"/>
+              </w:rPr>
+              <w:t>,…</w:t>
+            </w:r>
+            <w:proofErr w:type="gramEnd"/>
           </w:p>
         </w:tc>
         <w:tc>
@@ -26522,9 +26785,9 @@
           <w:i/>
         </w:rPr>
       </w:pPr>
-      <w:bookmarkStart w:id="90" w:name="_Ref508891824"/>
-      <w:bookmarkStart w:id="91" w:name="_Toc508892400"/>
-      <w:bookmarkStart w:id="92" w:name="_Toc513236706"/>
+      <w:bookmarkStart w:id="92" w:name="_Ref508891824"/>
+      <w:bookmarkStart w:id="93" w:name="_Toc508892400"/>
+      <w:bookmarkStart w:id="94" w:name="_Toc515723865"/>
       <w:r>
         <w:rPr>
           <w:i/>
@@ -26537,9 +26800,9 @@
         </w:rPr>
         <w:t>.</w:t>
       </w:r>
-      <w:bookmarkEnd w:id="90"/>
-      <w:bookmarkEnd w:id="91"/>
       <w:bookmarkEnd w:id="92"/>
+      <w:bookmarkEnd w:id="93"/>
+      <w:bookmarkEnd w:id="94"/>
     </w:p>
     <w:p>
       <w:pPr>
@@ -26875,8 +27138,19 @@
                 <w:iCs/>
                 <w:color w:val="000000"/>
               </w:rPr>
-              <w:t>Mục tiêu:</w:t>
-            </w:r>
+              <w:t>Mục tiêu</w:t>
+            </w:r>
+            <w:proofErr w:type="gramStart"/>
+            <w:r>
+              <w:rPr>
+                <w:rFonts w:cs="Times New Roman"/>
+                <w:i/>
+                <w:iCs/>
+                <w:color w:val="000000"/>
+              </w:rPr>
+              <w:t>:</w:t>
+            </w:r>
+            <w:proofErr w:type="gramEnd"/>
             <w:r>
               <w:rPr>
                 <w:rFonts w:cs="Times New Roman"/>
@@ -27504,7 +27778,21 @@
               <w:rPr>
                 <w:rFonts w:cs="Times New Roman"/>
               </w:rPr>
-              <w:t>Anh muốn phần mềm quản lý những bộ phận gì trên hệ thống của mình? Vd: tài chính, nhân viên, lịch biểu…</w:t>
+              <w:t xml:space="preserve">Anh muốn phần mềm quản lý những bộ phận gì trên hệ thống của mình? </w:t>
+            </w:r>
+            <w:proofErr w:type="gramStart"/>
+            <w:r>
+              <w:rPr>
+                <w:rFonts w:cs="Times New Roman"/>
+              </w:rPr>
+              <w:t>Vd</w:t>
+            </w:r>
+            <w:proofErr w:type="gramEnd"/>
+            <w:r>
+              <w:rPr>
+                <w:rFonts w:cs="Times New Roman"/>
+              </w:rPr>
+              <w:t>: tài chính, nhân viên, lịch biểu…</w:t>
             </w:r>
           </w:p>
         </w:tc>
@@ -27636,7 +27924,25 @@
                 <w:iCs/>
                 <w:color w:val="000000"/>
               </w:rPr>
-              <w:t>Lập báo cáo, thống kê doanh thu, chi tiêu trong khách sạn.</w:t>
+              <w:t xml:space="preserve">Lập báo cáo, thống kê doanh </w:t>
+            </w:r>
+            <w:proofErr w:type="gramStart"/>
+            <w:r>
+              <w:rPr>
+                <w:rFonts w:cs="Times New Roman"/>
+                <w:iCs/>
+                <w:color w:val="000000"/>
+              </w:rPr>
+              <w:t>thu</w:t>
+            </w:r>
+            <w:proofErr w:type="gramEnd"/>
+            <w:r>
+              <w:rPr>
+                <w:rFonts w:cs="Times New Roman"/>
+                <w:iCs/>
+                <w:color w:val="000000"/>
+              </w:rPr>
+              <w:t>, chi tiêu trong khách sạn.</w:t>
             </w:r>
           </w:p>
         </w:tc>
@@ -27893,7 +28199,21 @@
               <w:rPr>
                 <w:rFonts w:cs="Times New Roman"/>
               </w:rPr>
-              <w:t>Nhân viên theo hợp đồng hay thời vụ?</w:t>
+              <w:t xml:space="preserve">Nhân viên </w:t>
+            </w:r>
+            <w:proofErr w:type="gramStart"/>
+            <w:r>
+              <w:rPr>
+                <w:rFonts w:cs="Times New Roman"/>
+              </w:rPr>
+              <w:t>theo</w:t>
+            </w:r>
+            <w:proofErr w:type="gramEnd"/>
+            <w:r>
+              <w:rPr>
+                <w:rFonts w:cs="Times New Roman"/>
+              </w:rPr>
+              <w:t xml:space="preserve"> hợp đồng hay thời vụ?</w:t>
             </w:r>
           </w:p>
         </w:tc>
@@ -28281,8 +28601,16 @@
               <w:rPr>
                 <w:rFonts w:cs="Times New Roman"/>
               </w:rPr>
-              <w:t>Giá phòng có hay thay đổi không / tần xuất thay đổi bao lâu?</w:t>
-            </w:r>
+              <w:t xml:space="preserve">Giá phòng có hay thay đổi không / tần xuất thay đổi bao </w:t>
+            </w:r>
+            <w:proofErr w:type="gramStart"/>
+            <w:r>
+              <w:rPr>
+                <w:rFonts w:cs="Times New Roman"/>
+              </w:rPr>
+              <w:t>lâu?</w:t>
+            </w:r>
+            <w:proofErr w:type="gramEnd"/>
           </w:p>
         </w:tc>
         <w:tc>
@@ -28427,8 +28755,16 @@
               <w:rPr>
                 <w:rFonts w:cs="Times New Roman"/>
               </w:rPr>
-              <w:t>Khi thanh toán anh có cần in hóa đơn ra không?</w:t>
-            </w:r>
+              <w:t xml:space="preserve">Khi thanh toán anh có cần in hóa đơn ra </w:t>
+            </w:r>
+            <w:proofErr w:type="gramStart"/>
+            <w:r>
+              <w:rPr>
+                <w:rFonts w:cs="Times New Roman"/>
+              </w:rPr>
+              <w:t>không?</w:t>
+            </w:r>
+            <w:proofErr w:type="gramEnd"/>
           </w:p>
         </w:tc>
         <w:tc>
@@ -28840,8 +29176,16 @@
               <w:rPr>
                 <w:rFonts w:cs="Times New Roman"/>
               </w:rPr>
-              <w:t>Có áp dụng chương trình khuyến mại hay giảm giá không?</w:t>
-            </w:r>
+              <w:t xml:space="preserve">Có áp dụng chương trình khuyến mại hay giảm giá </w:t>
+            </w:r>
+            <w:proofErr w:type="gramStart"/>
+            <w:r>
+              <w:rPr>
+                <w:rFonts w:cs="Times New Roman"/>
+              </w:rPr>
+              <w:t>không?</w:t>
+            </w:r>
+            <w:proofErr w:type="gramEnd"/>
           </w:p>
         </w:tc>
         <w:tc>
@@ -28997,7 +29341,25 @@
                 <w:iCs/>
                 <w:color w:val="000000"/>
               </w:rPr>
-              <w:t>Báo cáo doanh thu, chi tiêu (phí mua mới cơ sở vật chất, tiền lương nhân viên…)</w:t>
+              <w:t xml:space="preserve">Báo cáo doanh </w:t>
+            </w:r>
+            <w:proofErr w:type="gramStart"/>
+            <w:r>
+              <w:rPr>
+                <w:rFonts w:cs="Times New Roman"/>
+                <w:iCs/>
+                <w:color w:val="000000"/>
+              </w:rPr>
+              <w:t>thu</w:t>
+            </w:r>
+            <w:proofErr w:type="gramEnd"/>
+            <w:r>
+              <w:rPr>
+                <w:rFonts w:cs="Times New Roman"/>
+                <w:iCs/>
+                <w:color w:val="000000"/>
+              </w:rPr>
+              <w:t>, chi tiêu (phí mua mới cơ sở vật chất, tiền lương nhân viên…)</w:t>
             </w:r>
           </w:p>
         </w:tc>
@@ -29271,8 +29633,19 @@
                 <w:iCs/>
                 <w:color w:val="000000"/>
               </w:rPr>
-              <w:t>Mục tiêu:</w:t>
-            </w:r>
+              <w:t>Mục tiêu</w:t>
+            </w:r>
+            <w:proofErr w:type="gramStart"/>
+            <w:r>
+              <w:rPr>
+                <w:rFonts w:cs="Times New Roman"/>
+                <w:i/>
+                <w:iCs/>
+                <w:color w:val="000000"/>
+              </w:rPr>
+              <w:t>:</w:t>
+            </w:r>
+            <w:proofErr w:type="gramEnd"/>
             <w:r>
               <w:rPr>
                 <w:rFonts w:cs="Times New Roman"/>
@@ -29545,13 +29918,23 @@
                 <w:color w:val="000000"/>
               </w:rPr>
             </w:pPr>
+            <w:proofErr w:type="gramStart"/>
             <w:r>
               <w:rPr>
                 <w:rFonts w:cs="Times New Roman"/>
                 <w:iCs/>
                 <w:color w:val="000000"/>
               </w:rPr>
-              <w:t>2 năm.</w:t>
+              <w:t>2</w:t>
+            </w:r>
+            <w:proofErr w:type="gramEnd"/>
+            <w:r>
+              <w:rPr>
+                <w:rFonts w:cs="Times New Roman"/>
+                <w:iCs/>
+                <w:color w:val="000000"/>
+              </w:rPr>
+              <w:t xml:space="preserve"> năm.</w:t>
             </w:r>
           </w:p>
           <w:p>
@@ -29915,7 +30298,25 @@
                 <w:iCs/>
                 <w:color w:val="000000"/>
               </w:rPr>
-              <w:t>Tiếp nhận và giải quyết các vấn đề của khách hàng ( chuyển phòng, thiết bị phòng gặp vấn đề, thông tin khách hàng muốn biết…)</w:t>
+              <w:t xml:space="preserve">Tiếp nhận và giải quyết các vấn đề của khách hàng </w:t>
+            </w:r>
+            <w:proofErr w:type="gramStart"/>
+            <w:r>
+              <w:rPr>
+                <w:rFonts w:cs="Times New Roman"/>
+                <w:iCs/>
+                <w:color w:val="000000"/>
+              </w:rPr>
+              <w:t>( chuyển</w:t>
+            </w:r>
+            <w:proofErr w:type="gramEnd"/>
+            <w:r>
+              <w:rPr>
+                <w:rFonts w:cs="Times New Roman"/>
+                <w:iCs/>
+                <w:color w:val="000000"/>
+              </w:rPr>
+              <w:t xml:space="preserve"> phòng, thiết bị phòng gặp vấn đề, thông tin khách hàng muốn biết…)</w:t>
             </w:r>
           </w:p>
         </w:tc>
@@ -30255,7 +30656,25 @@
                 <w:iCs/>
                 <w:color w:val="000000"/>
               </w:rPr>
-              <w:t>Nếu khách đồng ý thuê, cho khách điền vào mẫu đăng ký thuê phòng, sau đó nhập dữ liệu, tìm kiếm phòng trống rồi sắp xếp cho khách nhận phòng, giữ lại chứng minh thư của khách.</w:t>
+              <w:t xml:space="preserve">Nếu khách đồng ý thuê, cho khách điền vào mẫu đăng ký thuê phòng, sau đó nhập dữ liệu, tìm kiếm phòng trống rồi sắp xếp cho khách nhận phòng, giữ lại chứng minh </w:t>
+            </w:r>
+            <w:proofErr w:type="gramStart"/>
+            <w:r>
+              <w:rPr>
+                <w:rFonts w:cs="Times New Roman"/>
+                <w:iCs/>
+                <w:color w:val="000000"/>
+              </w:rPr>
+              <w:t>thư</w:t>
+            </w:r>
+            <w:proofErr w:type="gramEnd"/>
+            <w:r>
+              <w:rPr>
+                <w:rFonts w:cs="Times New Roman"/>
+                <w:iCs/>
+                <w:color w:val="000000"/>
+              </w:rPr>
+              <w:t xml:space="preserve"> của khách.</w:t>
             </w:r>
           </w:p>
         </w:tc>
@@ -30329,8 +30748,18 @@
                 <w:iCs/>
                 <w:color w:val="000000"/>
               </w:rPr>
-              <w:t>Xác nhận thông tin từ khách: thông tin cá nhân, ngày đến, ngày đi, loại phòng,…</w:t>
-            </w:r>
+              <w:t>Xác nhận thông tin từ khách: thông tin cá nhân, ngày đến, ngày đi, loại phòng</w:t>
+            </w:r>
+            <w:proofErr w:type="gramStart"/>
+            <w:r>
+              <w:rPr>
+                <w:rFonts w:cs="Times New Roman"/>
+                <w:iCs/>
+                <w:color w:val="000000"/>
+              </w:rPr>
+              <w:t>,…</w:t>
+            </w:r>
+            <w:proofErr w:type="gramEnd"/>
           </w:p>
           <w:p>
             <w:pPr>
@@ -30523,7 +30952,25 @@
                 <w:iCs/>
                 <w:color w:val="000000"/>
               </w:rPr>
-              <w:t>Cho khách điền vào mẫu đăng ký thuê phòng, sau đó nhập dữ liệu, tìm kiếm phòng trống rồi sắp xếp cho khách nhận phòng, giữ lại chứng minh thư của khách.</w:t>
+              <w:t xml:space="preserve">Cho khách điền vào mẫu đăng ký thuê phòng, sau đó nhập dữ liệu, tìm kiếm phòng trống rồi sắp xếp cho khách nhận phòng, giữ lại chứng minh </w:t>
+            </w:r>
+            <w:proofErr w:type="gramStart"/>
+            <w:r>
+              <w:rPr>
+                <w:rFonts w:cs="Times New Roman"/>
+                <w:iCs/>
+                <w:color w:val="000000"/>
+              </w:rPr>
+              <w:t>thư</w:t>
+            </w:r>
+            <w:proofErr w:type="gramEnd"/>
+            <w:r>
+              <w:rPr>
+                <w:rFonts w:cs="Times New Roman"/>
+                <w:iCs/>
+                <w:color w:val="000000"/>
+              </w:rPr>
+              <w:t xml:space="preserve"> của khách.</w:t>
             </w:r>
           </w:p>
           <w:p>
@@ -30741,7 +31188,25 @@
                 <w:iCs/>
                 <w:color w:val="000000"/>
               </w:rPr>
-              <w:t>Kiểm tra các dịch vụ khách sử dụng (thức uống, đồ ăn,...)</w:t>
+              <w:t>Kiểm tra các dịch vụ khách sử dụng (thức uống, đồ ăn</w:t>
+            </w:r>
+            <w:proofErr w:type="gramStart"/>
+            <w:r>
+              <w:rPr>
+                <w:rFonts w:cs="Times New Roman"/>
+                <w:iCs/>
+                <w:color w:val="000000"/>
+              </w:rPr>
+              <w:t>,...</w:t>
+            </w:r>
+            <w:proofErr w:type="gramEnd"/>
+            <w:r>
+              <w:rPr>
+                <w:rFonts w:cs="Times New Roman"/>
+                <w:iCs/>
+                <w:color w:val="000000"/>
+              </w:rPr>
+              <w:t>)</w:t>
             </w:r>
           </w:p>
           <w:p>
@@ -30789,7 +31254,25 @@
                 <w:iCs/>
                 <w:color w:val="000000"/>
               </w:rPr>
-              <w:t>Thanh toán tiền và trả chứng minh thư cho khách.</w:t>
+              <w:t xml:space="preserve">Thanh toán tiền và trả chứng minh </w:t>
+            </w:r>
+            <w:proofErr w:type="gramStart"/>
+            <w:r>
+              <w:rPr>
+                <w:rFonts w:cs="Times New Roman"/>
+                <w:iCs/>
+                <w:color w:val="000000"/>
+              </w:rPr>
+              <w:t>thư</w:t>
+            </w:r>
+            <w:proofErr w:type="gramEnd"/>
+            <w:r>
+              <w:rPr>
+                <w:rFonts w:cs="Times New Roman"/>
+                <w:iCs/>
+                <w:color w:val="000000"/>
+              </w:rPr>
+              <w:t xml:space="preserve"> cho khách.</w:t>
             </w:r>
           </w:p>
         </w:tc>
@@ -30826,8 +31309,16 @@
               <w:rPr>
                 <w:rFonts w:cs="Times New Roman"/>
               </w:rPr>
-              <w:t>Khách hàng thường thắc mắc hay gặp những khó khăn, những vấn đề gì?</w:t>
-            </w:r>
+              <w:t xml:space="preserve">Khách hàng thường thắc mắc hay gặp những khó khăn, những vấn đề </w:t>
+            </w:r>
+            <w:proofErr w:type="gramStart"/>
+            <w:r>
+              <w:rPr>
+                <w:rFonts w:cs="Times New Roman"/>
+              </w:rPr>
+              <w:t>gì?</w:t>
+            </w:r>
+            <w:proofErr w:type="gramEnd"/>
           </w:p>
         </w:tc>
         <w:tc>
@@ -31032,7 +31523,25 @@
                 <w:iCs/>
                 <w:color w:val="000000"/>
               </w:rPr>
-              <w:t>Thông tin cá nhân, số ngày đặt, chứng minh thư.</w:t>
+              <w:t xml:space="preserve">Thông tin cá nhân, số ngày đặt, chứng minh </w:t>
+            </w:r>
+            <w:proofErr w:type="gramStart"/>
+            <w:r>
+              <w:rPr>
+                <w:rFonts w:cs="Times New Roman"/>
+                <w:iCs/>
+                <w:color w:val="000000"/>
+              </w:rPr>
+              <w:t>thư</w:t>
+            </w:r>
+            <w:proofErr w:type="gramEnd"/>
+            <w:r>
+              <w:rPr>
+                <w:rFonts w:cs="Times New Roman"/>
+                <w:iCs/>
+                <w:color w:val="000000"/>
+              </w:rPr>
+              <w:t>.</w:t>
             </w:r>
           </w:p>
         </w:tc>
@@ -31361,8 +31870,16 @@
               <w:rPr>
                 <w:rFonts w:cs="Times New Roman"/>
               </w:rPr>
-              <w:t>Khi lặp hóa đơn có in ra hay không?</w:t>
-            </w:r>
+              <w:t xml:space="preserve">Khi lặp hóa đơn có in ra hay </w:t>
+            </w:r>
+            <w:proofErr w:type="gramStart"/>
+            <w:r>
+              <w:rPr>
+                <w:rFonts w:cs="Times New Roman"/>
+              </w:rPr>
+              <w:t>không?</w:t>
+            </w:r>
+            <w:proofErr w:type="gramEnd"/>
           </w:p>
         </w:tc>
         <w:tc>
@@ -32160,13 +32677,23 @@
                 <w:color w:val="000000"/>
               </w:rPr>
             </w:pPr>
+            <w:proofErr w:type="gramStart"/>
             <w:r>
               <w:rPr>
                 <w:rFonts w:cs="Times New Roman"/>
                 <w:iCs/>
                 <w:color w:val="000000"/>
               </w:rPr>
-              <w:t>3 năm.</w:t>
+              <w:t>3</w:t>
+            </w:r>
+            <w:proofErr w:type="gramEnd"/>
+            <w:r>
+              <w:rPr>
+                <w:rFonts w:cs="Times New Roman"/>
+                <w:iCs/>
+                <w:color w:val="000000"/>
+              </w:rPr>
+              <w:t xml:space="preserve"> năm.</w:t>
             </w:r>
           </w:p>
           <w:p>
@@ -33486,13 +34013,23 @@
                 <w:color w:val="000000"/>
               </w:rPr>
             </w:pPr>
+            <w:proofErr w:type="gramStart"/>
             <w:r>
               <w:rPr>
                 <w:rFonts w:cs="Times New Roman"/>
                 <w:iCs/>
                 <w:color w:val="000000"/>
               </w:rPr>
-              <w:t>2 năm.</w:t>
+              <w:t>2</w:t>
+            </w:r>
+            <w:proofErr w:type="gramEnd"/>
+            <w:r>
+              <w:rPr>
+                <w:rFonts w:cs="Times New Roman"/>
+                <w:iCs/>
+                <w:color w:val="000000"/>
+              </w:rPr>
+              <w:t xml:space="preserve"> năm.</w:t>
             </w:r>
           </w:p>
           <w:p>
@@ -33584,13 +34121,23 @@
                 <w:color w:val="000000"/>
               </w:rPr>
             </w:pPr>
+            <w:proofErr w:type="gramStart"/>
             <w:r>
               <w:rPr>
                 <w:rFonts w:cs="Times New Roman"/>
                 <w:iCs/>
                 <w:color w:val="000000"/>
               </w:rPr>
-              <w:t>phần mềm word, excel.</w:t>
+              <w:t>phần</w:t>
+            </w:r>
+            <w:proofErr w:type="gramEnd"/>
+            <w:r>
+              <w:rPr>
+                <w:rFonts w:cs="Times New Roman"/>
+                <w:iCs/>
+                <w:color w:val="000000"/>
+              </w:rPr>
+              <w:t xml:space="preserve"> mềm word, excel.</w:t>
             </w:r>
           </w:p>
         </w:tc>
@@ -33700,8 +34247,16 @@
               <w:rPr>
                 <w:rFonts w:cs="Times New Roman"/>
               </w:rPr>
-              <w:t>Phòng ban mình hiện tại có bao nhiêu nhân viên, mỗi người đảm nhận công việc gì?</w:t>
-            </w:r>
+              <w:t xml:space="preserve">Phòng ban mình hiện tại có bao nhiêu nhân viên, mỗi người đảm nhận công việc </w:t>
+            </w:r>
+            <w:proofErr w:type="gramStart"/>
+            <w:r>
+              <w:rPr>
+                <w:rFonts w:cs="Times New Roman"/>
+              </w:rPr>
+              <w:t>gì?</w:t>
+            </w:r>
+            <w:proofErr w:type="gramEnd"/>
           </w:p>
         </w:tc>
         <w:tc>
@@ -33784,7 +34339,25 @@
                 <w:iCs/>
                 <w:color w:val="000000"/>
               </w:rPr>
-              <w:t>Cầu nối với các bên đối tác,  khách hàng, quản lý danh sách khách hàng, phòng.</w:t>
+              <w:t>Cầu nối với các bên đối tác</w:t>
+            </w:r>
+            <w:proofErr w:type="gramStart"/>
+            <w:r>
+              <w:rPr>
+                <w:rFonts w:cs="Times New Roman"/>
+                <w:iCs/>
+                <w:color w:val="000000"/>
+              </w:rPr>
+              <w:t>,  khách</w:t>
+            </w:r>
+            <w:proofErr w:type="gramEnd"/>
+            <w:r>
+              <w:rPr>
+                <w:rFonts w:cs="Times New Roman"/>
+                <w:iCs/>
+                <w:color w:val="000000"/>
+              </w:rPr>
+              <w:t xml:space="preserve"> hàng, quản lý danh sách khách hàng, phòng.</w:t>
             </w:r>
           </w:p>
         </w:tc>
@@ -34804,13 +35377,23 @@
                 <w:color w:val="000000"/>
               </w:rPr>
             </w:pPr>
+            <w:proofErr w:type="gramStart"/>
             <w:r>
               <w:rPr>
                 <w:rFonts w:cs="Times New Roman"/>
                 <w:iCs/>
                 <w:color w:val="000000"/>
               </w:rPr>
-              <w:t>1 năm.</w:t>
+              <w:t>1</w:t>
+            </w:r>
+            <w:proofErr w:type="gramEnd"/>
+            <w:r>
+              <w:rPr>
+                <w:rFonts w:cs="Times New Roman"/>
+                <w:iCs/>
+                <w:color w:val="000000"/>
+              </w:rPr>
+              <w:t xml:space="preserve"> năm.</w:t>
             </w:r>
           </w:p>
           <w:p>
@@ -35115,8 +35698,16 @@
               <w:rPr>
                 <w:rFonts w:cs="Times New Roman"/>
               </w:rPr>
-              <w:t>Có bao nhiêu vật dụng cần thiết tại một phòng? Vd: bàn chảy, kem, xà phòng, nước,..</w:t>
-            </w:r>
+              <w:t xml:space="preserve">Có bao nhiêu vật dụng cần thiết tại một phòng? Vd: bàn chảy, kem, xà phòng, </w:t>
+            </w:r>
+            <w:proofErr w:type="gramStart"/>
+            <w:r>
+              <w:rPr>
+                <w:rFonts w:cs="Times New Roman"/>
+              </w:rPr>
+              <w:t>nước,..</w:t>
+            </w:r>
+            <w:proofErr w:type="gramEnd"/>
           </w:p>
         </w:tc>
         <w:tc>
@@ -35145,11 +35736,19 @@
                 <w:color w:val="000000"/>
               </w:rPr>
             </w:pPr>
-            <w:r>
-              <w:rPr>
-                <w:rFonts w:cs="Times New Roman"/>
-              </w:rPr>
-              <w:t>bàn chảy, kem, xà phòng, nước uống.</w:t>
+            <w:proofErr w:type="gramStart"/>
+            <w:r>
+              <w:rPr>
+                <w:rFonts w:cs="Times New Roman"/>
+              </w:rPr>
+              <w:t>bàn</w:t>
+            </w:r>
+            <w:proofErr w:type="gramEnd"/>
+            <w:r>
+              <w:rPr>
+                <w:rFonts w:cs="Times New Roman"/>
+              </w:rPr>
+              <w:t xml:space="preserve"> chảy, kem, xà phòng, nước uống.</w:t>
             </w:r>
           </w:p>
         </w:tc>
@@ -35345,8 +35944,16 @@
               <w:rPr>
                 <w:rFonts w:cs="Times New Roman"/>
               </w:rPr>
-              <w:t>Các công việc do ai quản lý và phân công cho các nhân viên khác làm?</w:t>
-            </w:r>
+              <w:t xml:space="preserve">Các công việc do ai quản lý và phân công cho các nhân viên khác </w:t>
+            </w:r>
+            <w:proofErr w:type="gramStart"/>
+            <w:r>
+              <w:rPr>
+                <w:rFonts w:cs="Times New Roman"/>
+              </w:rPr>
+              <w:t>làm?</w:t>
+            </w:r>
+            <w:proofErr w:type="gramEnd"/>
           </w:p>
         </w:tc>
         <w:tc>
@@ -35989,6 +36596,7 @@
                 <w:color w:val="000000"/>
               </w:rPr>
             </w:pPr>
+            <w:proofErr w:type="gramStart"/>
             <w:r>
               <w:rPr>
                 <w:rFonts w:cs="Times New Roman"/>
@@ -35997,6 +36605,7 @@
               </w:rPr>
               <w:t>2</w:t>
             </w:r>
+            <w:proofErr w:type="gramEnd"/>
             <w:r>
               <w:rPr>
                 <w:rFonts w:cs="Times New Roman"/>
@@ -36175,7 +36784,25 @@
                 <w:iCs/>
                 <w:color w:val="000000"/>
               </w:rPr>
-              <w:t>Hàng ngày nhận dữ liệu từ lễ tân để tiến hành lập báo cáo doanh thu theo ngày.</w:t>
+              <w:t xml:space="preserve">Hàng ngày nhận dữ liệu từ lễ tân để tiến hành lập báo cáo doanh </w:t>
+            </w:r>
+            <w:proofErr w:type="gramStart"/>
+            <w:r>
+              <w:rPr>
+                <w:rFonts w:cs="Times New Roman"/>
+                <w:iCs/>
+                <w:color w:val="000000"/>
+              </w:rPr>
+              <w:t>thu</w:t>
+            </w:r>
+            <w:proofErr w:type="gramEnd"/>
+            <w:r>
+              <w:rPr>
+                <w:rFonts w:cs="Times New Roman"/>
+                <w:iCs/>
+                <w:color w:val="000000"/>
+              </w:rPr>
+              <w:t xml:space="preserve"> theo ngày.</w:t>
             </w:r>
           </w:p>
           <w:p>
@@ -36223,7 +36850,25 @@
                 <w:iCs/>
                 <w:color w:val="000000"/>
               </w:rPr>
-              <w:t>Thống kế so sánh doanh thu từng tháng trong quý, năm.</w:t>
+              <w:t xml:space="preserve">Thống kế so sánh doanh </w:t>
+            </w:r>
+            <w:proofErr w:type="gramStart"/>
+            <w:r>
+              <w:rPr>
+                <w:rFonts w:cs="Times New Roman"/>
+                <w:iCs/>
+                <w:color w:val="000000"/>
+              </w:rPr>
+              <w:t>thu</w:t>
+            </w:r>
+            <w:proofErr w:type="gramEnd"/>
+            <w:r>
+              <w:rPr>
+                <w:rFonts w:cs="Times New Roman"/>
+                <w:iCs/>
+                <w:color w:val="000000"/>
+              </w:rPr>
+              <w:t xml:space="preserve"> từng tháng trong quý, năm.</w:t>
             </w:r>
           </w:p>
         </w:tc>
@@ -36355,9 +37000,9 @@
           <w:i/>
         </w:rPr>
       </w:pPr>
-      <w:bookmarkStart w:id="93" w:name="_Ref508891844"/>
-      <w:bookmarkStart w:id="94" w:name="_Toc508892401"/>
-      <w:bookmarkStart w:id="95" w:name="_Toc513236707"/>
+      <w:bookmarkStart w:id="95" w:name="_Ref508891844"/>
+      <w:bookmarkStart w:id="96" w:name="_Toc508892401"/>
+      <w:bookmarkStart w:id="97" w:name="_Toc515723866"/>
       <w:r>
         <w:rPr>
           <w:i/>
@@ -36365,9 +37010,9 @@
         <w:lastRenderedPageBreak/>
         <w:t>Các tài mẫu liệu có liên quan đến nghiệp vụ của các đối tượng trên: (quy trình, biểu mẫu, phiếu, báo cáo,…)</w:t>
       </w:r>
-      <w:bookmarkEnd w:id="93"/>
-      <w:bookmarkEnd w:id="94"/>
       <w:bookmarkEnd w:id="95"/>
+      <w:bookmarkEnd w:id="96"/>
+      <w:bookmarkEnd w:id="97"/>
     </w:p>
     <w:p>
       <w:pPr>
@@ -36640,7 +37285,7 @@
           <w:u w:val="single"/>
         </w:rPr>
       </w:pPr>
-      <w:bookmarkStart w:id="96" w:name="_Hlk509946218"/>
+      <w:bookmarkStart w:id="98" w:name="_Hlk509946218"/>
       <w:r>
         <w:rPr>
           <w:sz w:val="22"/>
@@ -36709,7 +37354,7 @@
                 <w:noProof/>
               </w:rPr>
             </w:pPr>
-            <w:bookmarkStart w:id="97" w:name="_Hlk509946183"/>
+            <w:bookmarkStart w:id="99" w:name="_Hlk509946183"/>
             <w:r>
               <w:rPr>
                 <w:rFonts w:ascii="Times New Roman" w:hAnsi="Times New Roman" w:cs="Times New Roman"/>
@@ -37180,8 +37825,8 @@
         </w:tc>
       </w:tr>
     </w:tbl>
-    <w:bookmarkEnd w:id="96"/>
-    <w:bookmarkEnd w:id="97"/>
+    <w:bookmarkEnd w:id="98"/>
+    <w:bookmarkEnd w:id="99"/>
     <w:p>
       <w:pPr>
         <w:pBdr>
@@ -37205,7 +37850,25 @@
           <w:b/>
           <w:sz w:val="21"/>
         </w:rPr>
-        <w:t>QĐ1: Có 3 loại phòng (A, B, C) với đơn giá tương ứng (150.000, 170.000, 200.000)</w:t>
+        <w:t xml:space="preserve">QĐ1: Có 3 loại phòng (A, B, C) với đơn giá tương ứng (150.000, 170.000, </w:t>
+      </w:r>
+      <w:proofErr w:type="gramStart"/>
+      <w:r>
+        <w:rPr>
+          <w:rFonts w:ascii="Times New Roman" w:hAnsi="Times New Roman" w:cs="Times New Roman"/>
+          <w:b/>
+          <w:sz w:val="21"/>
+        </w:rPr>
+        <w:t>200.000</w:t>
+      </w:r>
+      <w:proofErr w:type="gramEnd"/>
+      <w:r>
+        <w:rPr>
+          <w:rFonts w:ascii="Times New Roman" w:hAnsi="Times New Roman" w:cs="Times New Roman"/>
+          <w:b/>
+          <w:sz w:val="21"/>
+        </w:rPr>
+        <w:t>)</w:t>
       </w:r>
     </w:p>
     <w:p>
@@ -38333,8 +38996,13 @@
         <w:t xml:space="preserve">– </w:t>
       </w:r>
       <w:r>
-        <w:t>Biểu mẫu hóa đơn thanh toán và quy định phí phụ thu</w:t>
-      </w:r>
+        <w:t xml:space="preserve">Biểu mẫu hóa đơn thanh toán và quy định phí phụ </w:t>
+      </w:r>
+      <w:proofErr w:type="gramStart"/>
+      <w:r>
+        <w:t>thu</w:t>
+      </w:r>
+      <w:proofErr w:type="gramEnd"/>
     </w:p>
     <w:tbl>
       <w:tblPr>
@@ -38369,7 +39037,7 @@
             <w:pPr>
               <w:pStyle w:val="HeaderTable"/>
             </w:pPr>
-            <w:bookmarkStart w:id="98" w:name="_Hlk509946529"/>
+            <w:bookmarkStart w:id="100" w:name="_Hlk509946529"/>
             <w:r>
               <w:t>BM4:</w:t>
             </w:r>
@@ -38729,10 +39397,26 @@
         </w:rPr>
       </w:pPr>
       <w:r>
-        <w:t>QĐ4: Đơn giá phòng cho 2 khách. Khách thứ 3 phụ thu 25%. Khách nước ngoài ( chỉ cần có 1 trong phòng ) được nhân với hệ số 1.5</w:t>
+        <w:t xml:space="preserve">QĐ4: Đơn giá phòng cho 2 khách. Khách thứ 3 phụ </w:t>
+      </w:r>
+      <w:proofErr w:type="gramStart"/>
+      <w:r>
+        <w:t>thu</w:t>
+      </w:r>
+      <w:proofErr w:type="gramEnd"/>
+      <w:r>
+        <w:t xml:space="preserve"> 25%. Khách nước ngoài </w:t>
+      </w:r>
+      <w:proofErr w:type="gramStart"/>
+      <w:r>
+        <w:t>( chỉ</w:t>
+      </w:r>
+      <w:proofErr w:type="gramEnd"/>
+      <w:r>
+        <w:t xml:space="preserve"> cần có 1 trong phòng ) được nhân với hệ số 1.5</w:t>
       </w:r>
     </w:p>
-    <w:bookmarkEnd w:id="98"/>
+    <w:bookmarkEnd w:id="100"/>
     <w:p>
       <w:pPr>
         <w:pStyle w:val="ListParagraph"/>
@@ -38769,7 +39453,15 @@
         <w:t xml:space="preserve">– </w:t>
       </w:r>
       <w:r>
-        <w:t>Biểu mẫu báo cáo doanh thu theo loại phòng</w:t>
+        <w:t xml:space="preserve">Biểu mẫu báo cáo doanh </w:t>
+      </w:r>
+      <w:proofErr w:type="gramStart"/>
+      <w:r>
+        <w:t>thu</w:t>
+      </w:r>
+      <w:proofErr w:type="gramEnd"/>
+      <w:r>
+        <w:t xml:space="preserve"> theo loại phòng</w:t>
       </w:r>
     </w:p>
     <w:tbl>
@@ -39638,7 +40330,7 @@
 </file>
 
 <file path=word/endnotes.xml><?xml version="1.0" encoding="utf-8"?>
-<w:endnotes xmlns:wpc="http://schemas.microsoft.com/office/word/2010/wordprocessingCanvas" xmlns:cx="http://schemas.microsoft.com/office/drawing/2014/chartex" xmlns:cx1="http://schemas.microsoft.com/office/drawing/2015/9/8/chartex" xmlns:cx2="http://schemas.microsoft.com/office/drawing/2015/10/21/chartex" xmlns:cx3="http://schemas.microsoft.com/office/drawing/2016/5/9/chartex" xmlns:cx4="http://schemas.microsoft.com/office/drawing/2016/5/10/chartex" xmlns:cx5="http://schemas.microsoft.com/office/drawing/2016/5/11/chartex" xmlns:cx6="http://schemas.microsoft.com/office/drawing/2016/5/12/chartex" xmlns:cx7="http://schemas.microsoft.com/office/drawing/2016/5/13/chartex" xmlns:cx8="http://schemas.microsoft.com/office/drawing/2016/5/14/chartex" xmlns:mc="http://schemas.openxmlformats.org/markup-compatibility/2006" xmlns:aink="http://schemas.microsoft.com/office/drawing/2016/ink" xmlns:am3d="http://schemas.microsoft.com/office/drawing/2017/model3d" xmlns:o="urn:schemas-microsoft-com:office:office" xmlns:r="http://schemas.openxmlformats.org/officeDocument/2006/relationships" xmlns:m="http://schemas.openxmlformats.org/officeDocument/2006/math" xmlns:v="urn:schemas-microsoft-com:vml" xmlns:wp14="http://schemas.microsoft.com/office/word/2010/wordprocessingDrawing" xmlns:wp="http://schemas.openxmlformats.org/drawingml/2006/wordprocessingDrawing" xmlns:w10="urn:schemas-microsoft-com:office:word" xmlns:w="http://schemas.openxmlformats.org/wordprocessingml/2006/main" xmlns:w14="http://schemas.microsoft.com/office/word/2010/wordml" xmlns:w15="http://schemas.microsoft.com/office/word/2012/wordml" xmlns:w16cid="http://schemas.microsoft.com/office/word/2016/wordml/cid" xmlns:w16se="http://schemas.microsoft.com/office/word/2015/wordml/symex" xmlns:wpg="http://schemas.microsoft.com/office/word/2010/wordprocessingGroup" xmlns:wpi="http://schemas.microsoft.com/office/word/2010/wordprocessingInk" xmlns:wne="http://schemas.microsoft.com/office/word/2006/wordml" xmlns:wps="http://schemas.microsoft.com/office/word/2010/wordprocessingShape" mc:Ignorable="w14 w15 w16se w16cid wp14">
+<w:endnotes xmlns:wpc="http://schemas.microsoft.com/office/word/2010/wordprocessingCanvas" xmlns:cx="http://schemas.microsoft.com/office/drawing/2014/chartex" xmlns:cx1="http://schemas.microsoft.com/office/drawing/2015/9/8/chartex" xmlns:mc="http://schemas.openxmlformats.org/markup-compatibility/2006" xmlns:o="urn:schemas-microsoft-com:office:office" xmlns:r="http://schemas.openxmlformats.org/officeDocument/2006/relationships" xmlns:m="http://schemas.openxmlformats.org/officeDocument/2006/math" xmlns:v="urn:schemas-microsoft-com:vml" xmlns:wp14="http://schemas.microsoft.com/office/word/2010/wordprocessingDrawing" xmlns:wp="http://schemas.openxmlformats.org/drawingml/2006/wordprocessingDrawing" xmlns:w10="urn:schemas-microsoft-com:office:word" xmlns:w="http://schemas.openxmlformats.org/wordprocessingml/2006/main" xmlns:w14="http://schemas.microsoft.com/office/word/2010/wordml" xmlns:w15="http://schemas.microsoft.com/office/word/2012/wordml" xmlns:w16se="http://schemas.microsoft.com/office/word/2015/wordml/symex" xmlns:wpg="http://schemas.microsoft.com/office/word/2010/wordprocessingGroup" xmlns:wpi="http://schemas.microsoft.com/office/word/2010/wordprocessingInk" xmlns:wne="http://schemas.microsoft.com/office/word/2006/wordml" xmlns:wps="http://schemas.microsoft.com/office/word/2010/wordprocessingShape" mc:Ignorable="w14 w15 w16se wp14">
   <w:endnote w:type="separator" w:id="-1">
     <w:p>
       <w:pPr>
@@ -39663,7 +40355,7 @@
 </file>
 
 <file path=word/footer1.xml><?xml version="1.0" encoding="utf-8"?>
-<w:ftr xmlns:wpc="http://schemas.microsoft.com/office/word/2010/wordprocessingCanvas" xmlns:cx="http://schemas.microsoft.com/office/drawing/2014/chartex" xmlns:cx1="http://schemas.microsoft.com/office/drawing/2015/9/8/chartex" xmlns:cx2="http://schemas.microsoft.com/office/drawing/2015/10/21/chartex" xmlns:cx3="http://schemas.microsoft.com/office/drawing/2016/5/9/chartex" xmlns:cx4="http://schemas.microsoft.com/office/drawing/2016/5/10/chartex" xmlns:cx5="http://schemas.microsoft.com/office/drawing/2016/5/11/chartex" xmlns:cx6="http://schemas.microsoft.com/office/drawing/2016/5/12/chartex" xmlns:cx7="http://schemas.microsoft.com/office/drawing/2016/5/13/chartex" xmlns:cx8="http://schemas.microsoft.com/office/drawing/2016/5/14/chartex" xmlns:mc="http://schemas.openxmlformats.org/markup-compatibility/2006" xmlns:aink="http://schemas.microsoft.com/office/drawing/2016/ink" xmlns:am3d="http://schemas.microsoft.com/office/drawing/2017/model3d" xmlns:o="urn:schemas-microsoft-com:office:office" xmlns:r="http://schemas.openxmlformats.org/officeDocument/2006/relationships" xmlns:m="http://schemas.openxmlformats.org/officeDocument/2006/math" xmlns:v="urn:schemas-microsoft-com:vml" xmlns:wp14="http://schemas.microsoft.com/office/word/2010/wordprocessingDrawing" xmlns:wp="http://schemas.openxmlformats.org/drawingml/2006/wordprocessingDrawing" xmlns:w10="urn:schemas-microsoft-com:office:word" xmlns:w="http://schemas.openxmlformats.org/wordprocessingml/2006/main" xmlns:w14="http://schemas.microsoft.com/office/word/2010/wordml" xmlns:w15="http://schemas.microsoft.com/office/word/2012/wordml" xmlns:w16cid="http://schemas.microsoft.com/office/word/2016/wordml/cid" xmlns:w16se="http://schemas.microsoft.com/office/word/2015/wordml/symex" xmlns:wpg="http://schemas.microsoft.com/office/word/2010/wordprocessingGroup" xmlns:wpi="http://schemas.microsoft.com/office/word/2010/wordprocessingInk" xmlns:wne="http://schemas.microsoft.com/office/word/2006/wordml" xmlns:wps="http://schemas.microsoft.com/office/word/2010/wordprocessingShape" mc:Ignorable="w14 w15 w16se w16cid wp14">
+<w:ftr xmlns:wpc="http://schemas.microsoft.com/office/word/2010/wordprocessingCanvas" xmlns:cx="http://schemas.microsoft.com/office/drawing/2014/chartex" xmlns:cx1="http://schemas.microsoft.com/office/drawing/2015/9/8/chartex" xmlns:mc="http://schemas.openxmlformats.org/markup-compatibility/2006" xmlns:o="urn:schemas-microsoft-com:office:office" xmlns:r="http://schemas.openxmlformats.org/officeDocument/2006/relationships" xmlns:m="http://schemas.openxmlformats.org/officeDocument/2006/math" xmlns:v="urn:schemas-microsoft-com:vml" xmlns:wp14="http://schemas.microsoft.com/office/word/2010/wordprocessingDrawing" xmlns:wp="http://schemas.openxmlformats.org/drawingml/2006/wordprocessingDrawing" xmlns:w10="urn:schemas-microsoft-com:office:word" xmlns:w="http://schemas.openxmlformats.org/wordprocessingml/2006/main" xmlns:w14="http://schemas.microsoft.com/office/word/2010/wordml" xmlns:w15="http://schemas.microsoft.com/office/word/2012/wordml" xmlns:w16se="http://schemas.microsoft.com/office/word/2015/wordml/symex" xmlns:wpg="http://schemas.microsoft.com/office/word/2010/wordprocessingGroup" xmlns:wpi="http://schemas.microsoft.com/office/word/2010/wordprocessingInk" xmlns:wne="http://schemas.microsoft.com/office/word/2006/wordml" xmlns:wps="http://schemas.microsoft.com/office/word/2010/wordprocessingShape" mc:Ignorable="w14 w15 w16se wp14">
   <w:p>
     <w:pPr>
       <w:pStyle w:val="FooterOdd"/>
@@ -39734,7 +40426,7 @@
 </file>
 
 <file path=word/footnotes.xml><?xml version="1.0" encoding="utf-8"?>
-<w:footnotes xmlns:wpc="http://schemas.microsoft.com/office/word/2010/wordprocessingCanvas" xmlns:cx="http://schemas.microsoft.com/office/drawing/2014/chartex" xmlns:cx1="http://schemas.microsoft.com/office/drawing/2015/9/8/chartex" xmlns:cx2="http://schemas.microsoft.com/office/drawing/2015/10/21/chartex" xmlns:cx3="http://schemas.microsoft.com/office/drawing/2016/5/9/chartex" xmlns:cx4="http://schemas.microsoft.com/office/drawing/2016/5/10/chartex" xmlns:cx5="http://schemas.microsoft.com/office/drawing/2016/5/11/chartex" xmlns:cx6="http://schemas.microsoft.com/office/drawing/2016/5/12/chartex" xmlns:cx7="http://schemas.microsoft.com/office/drawing/2016/5/13/chartex" xmlns:cx8="http://schemas.microsoft.com/office/drawing/2016/5/14/chartex" xmlns:mc="http://schemas.openxmlformats.org/markup-compatibility/2006" xmlns:aink="http://schemas.microsoft.com/office/drawing/2016/ink" xmlns:am3d="http://schemas.microsoft.com/office/drawing/2017/model3d" xmlns:o="urn:schemas-microsoft-com:office:office" xmlns:r="http://schemas.openxmlformats.org/officeDocument/2006/relationships" xmlns:m="http://schemas.openxmlformats.org/officeDocument/2006/math" xmlns:v="urn:schemas-microsoft-com:vml" xmlns:wp14="http://schemas.microsoft.com/office/word/2010/wordprocessingDrawing" xmlns:wp="http://schemas.openxmlformats.org/drawingml/2006/wordprocessingDrawing" xmlns:w10="urn:schemas-microsoft-com:office:word" xmlns:w="http://schemas.openxmlformats.org/wordprocessingml/2006/main" xmlns:w14="http://schemas.microsoft.com/office/word/2010/wordml" xmlns:w15="http://schemas.microsoft.com/office/word/2012/wordml" xmlns:w16cid="http://schemas.microsoft.com/office/word/2016/wordml/cid" xmlns:w16se="http://schemas.microsoft.com/office/word/2015/wordml/symex" xmlns:wpg="http://schemas.microsoft.com/office/word/2010/wordprocessingGroup" xmlns:wpi="http://schemas.microsoft.com/office/word/2010/wordprocessingInk" xmlns:wne="http://schemas.microsoft.com/office/word/2006/wordml" xmlns:wps="http://schemas.microsoft.com/office/word/2010/wordprocessingShape" mc:Ignorable="w14 w15 w16se w16cid wp14">
+<w:footnotes xmlns:wpc="http://schemas.microsoft.com/office/word/2010/wordprocessingCanvas" xmlns:cx="http://schemas.microsoft.com/office/drawing/2014/chartex" xmlns:cx1="http://schemas.microsoft.com/office/drawing/2015/9/8/chartex" xmlns:mc="http://schemas.openxmlformats.org/markup-compatibility/2006" xmlns:o="urn:schemas-microsoft-com:office:office" xmlns:r="http://schemas.openxmlformats.org/officeDocument/2006/relationships" xmlns:m="http://schemas.openxmlformats.org/officeDocument/2006/math" xmlns:v="urn:schemas-microsoft-com:vml" xmlns:wp14="http://schemas.microsoft.com/office/word/2010/wordprocessingDrawing" xmlns:wp="http://schemas.openxmlformats.org/drawingml/2006/wordprocessingDrawing" xmlns:w10="urn:schemas-microsoft-com:office:word" xmlns:w="http://schemas.openxmlformats.org/wordprocessingml/2006/main" xmlns:w14="http://schemas.microsoft.com/office/word/2010/wordml" xmlns:w15="http://schemas.microsoft.com/office/word/2012/wordml" xmlns:w16se="http://schemas.microsoft.com/office/word/2015/wordml/symex" xmlns:wpg="http://schemas.microsoft.com/office/word/2010/wordprocessingGroup" xmlns:wpi="http://schemas.microsoft.com/office/word/2010/wordprocessingInk" xmlns:wne="http://schemas.microsoft.com/office/word/2006/wordml" xmlns:wps="http://schemas.microsoft.com/office/word/2010/wordprocessingShape" mc:Ignorable="w14 w15 w16se wp14">
   <w:footnote w:type="separator" w:id="-1">
     <w:p>
       <w:pPr>
@@ -39759,7 +40451,7 @@
 </file>
 
 <file path=word/numbering.xml><?xml version="1.0" encoding="utf-8"?>
-<w:numbering xmlns:wpc="http://schemas.microsoft.com/office/word/2010/wordprocessingCanvas" xmlns:cx="http://schemas.microsoft.com/office/drawing/2014/chartex" xmlns:cx1="http://schemas.microsoft.com/office/drawing/2015/9/8/chartex" xmlns:cx2="http://schemas.microsoft.com/office/drawing/2015/10/21/chartex" xmlns:cx3="http://schemas.microsoft.com/office/drawing/2016/5/9/chartex" xmlns:cx4="http://schemas.microsoft.com/office/drawing/2016/5/10/chartex" xmlns:cx5="http://schemas.microsoft.com/office/drawing/2016/5/11/chartex" xmlns:cx6="http://schemas.microsoft.com/office/drawing/2016/5/12/chartex" xmlns:cx7="http://schemas.microsoft.com/office/drawing/2016/5/13/chartex" xmlns:cx8="http://schemas.microsoft.com/office/drawing/2016/5/14/chartex" xmlns:mc="http://schemas.openxmlformats.org/markup-compatibility/2006" xmlns:aink="http://schemas.microsoft.com/office/drawing/2016/ink" xmlns:am3d="http://schemas.microsoft.com/office/drawing/2017/model3d" xmlns:o="urn:schemas-microsoft-com:office:office" xmlns:r="http://schemas.openxmlformats.org/officeDocument/2006/relationships" xmlns:m="http://schemas.openxmlformats.org/officeDocument/2006/math" xmlns:v="urn:schemas-microsoft-com:vml" xmlns:wp14="http://schemas.microsoft.com/office/word/2010/wordprocessingDrawing" xmlns:wp="http://schemas.openxmlformats.org/drawingml/2006/wordprocessingDrawing" xmlns:w10="urn:schemas-microsoft-com:office:word" xmlns:w="http://schemas.openxmlformats.org/wordprocessingml/2006/main" xmlns:w14="http://schemas.microsoft.com/office/word/2010/wordml" xmlns:w15="http://schemas.microsoft.com/office/word/2012/wordml" xmlns:w16cid="http://schemas.microsoft.com/office/word/2016/wordml/cid" xmlns:w16se="http://schemas.microsoft.com/office/word/2015/wordml/symex" xmlns:wpg="http://schemas.microsoft.com/office/word/2010/wordprocessingGroup" xmlns:wpi="http://schemas.microsoft.com/office/word/2010/wordprocessingInk" xmlns:wne="http://schemas.microsoft.com/office/word/2006/wordml" xmlns:wps="http://schemas.microsoft.com/office/word/2010/wordprocessingShape" mc:Ignorable="w14 w15 w16se w16cid wp14">
+<w:numbering xmlns:wpc="http://schemas.microsoft.com/office/word/2010/wordprocessingCanvas" xmlns:cx="http://schemas.microsoft.com/office/drawing/2014/chartex" xmlns:cx1="http://schemas.microsoft.com/office/drawing/2015/9/8/chartex" xmlns:mc="http://schemas.openxmlformats.org/markup-compatibility/2006" xmlns:o="urn:schemas-microsoft-com:office:office" xmlns:r="http://schemas.openxmlformats.org/officeDocument/2006/relationships" xmlns:m="http://schemas.openxmlformats.org/officeDocument/2006/math" xmlns:v="urn:schemas-microsoft-com:vml" xmlns:wp14="http://schemas.microsoft.com/office/word/2010/wordprocessingDrawing" xmlns:wp="http://schemas.openxmlformats.org/drawingml/2006/wordprocessingDrawing" xmlns:w10="urn:schemas-microsoft-com:office:word" xmlns:w="http://schemas.openxmlformats.org/wordprocessingml/2006/main" xmlns:w14="http://schemas.microsoft.com/office/word/2010/wordml" xmlns:w15="http://schemas.microsoft.com/office/word/2012/wordml" xmlns:w16se="http://schemas.microsoft.com/office/word/2015/wordml/symex" xmlns:wpg="http://schemas.microsoft.com/office/word/2010/wordprocessingGroup" xmlns:wpi="http://schemas.microsoft.com/office/word/2010/wordprocessingInk" xmlns:wne="http://schemas.microsoft.com/office/word/2006/wordml" xmlns:wps="http://schemas.microsoft.com/office/word/2010/wordprocessingShape" mc:Ignorable="w14 w15 w16se wp14">
   <w:abstractNum w:abstractNumId="0" w15:restartNumberingAfterBreak="0">
     <w:nsid w:val="094969CA"/>
     <w:multiLevelType w:val="singleLevel"/>
@@ -44125,42 +44817,12 @@
   <w:num w:numId="46">
     <w:abstractNumId w:val="1"/>
   </w:num>
-  <w:num w:numId="47">
-    <w:abstractNumId w:val="10"/>
-    <w:lvlOverride w:ilvl="0">
-      <w:startOverride w:val="1"/>
-    </w:lvlOverride>
-    <w:lvlOverride w:ilvl="1">
-      <w:startOverride w:val="1"/>
-    </w:lvlOverride>
-    <w:lvlOverride w:ilvl="2">
-      <w:startOverride w:val="1"/>
-    </w:lvlOverride>
-    <w:lvlOverride w:ilvl="3">
-      <w:startOverride w:val="1"/>
-    </w:lvlOverride>
-    <w:lvlOverride w:ilvl="4">
-      <w:startOverride w:val="1"/>
-    </w:lvlOverride>
-    <w:lvlOverride w:ilvl="5">
-      <w:startOverride w:val="1"/>
-    </w:lvlOverride>
-    <w:lvlOverride w:ilvl="6">
-      <w:startOverride w:val="1"/>
-    </w:lvlOverride>
-    <w:lvlOverride w:ilvl="7">
-      <w:startOverride w:val="1"/>
-    </w:lvlOverride>
-    <w:lvlOverride w:ilvl="8">
-      <w:startOverride w:val="1"/>
-    </w:lvlOverride>
-  </w:num>
   <w:numIdMacAtCleanup w:val="35"/>
 </w:numbering>
 </file>
 
 <file path=word/styles.xml><?xml version="1.0" encoding="utf-8"?>
-<w:styles xmlns:mc="http://schemas.openxmlformats.org/markup-compatibility/2006" xmlns:r="http://schemas.openxmlformats.org/officeDocument/2006/relationships" xmlns:w="http://schemas.openxmlformats.org/wordprocessingml/2006/main" xmlns:w14="http://schemas.microsoft.com/office/word/2010/wordml" xmlns:w15="http://schemas.microsoft.com/office/word/2012/wordml" xmlns:w16cid="http://schemas.microsoft.com/office/word/2016/wordml/cid" xmlns:w16se="http://schemas.microsoft.com/office/word/2015/wordml/symex" mc:Ignorable="w14 w15 w16se w16cid">
+<w:styles xmlns:mc="http://schemas.openxmlformats.org/markup-compatibility/2006" xmlns:r="http://schemas.openxmlformats.org/officeDocument/2006/relationships" xmlns:w="http://schemas.openxmlformats.org/wordprocessingml/2006/main" xmlns:w14="http://schemas.microsoft.com/office/word/2010/wordml" xmlns:w15="http://schemas.microsoft.com/office/word/2012/wordml" xmlns:w16se="http://schemas.microsoft.com/office/word/2015/wordml/symex" mc:Ignorable="w14 w15 w16se">
   <w:docDefaults>
     <w:rPrDefault>
       <w:rPr>
@@ -44170,7 +44832,7 @@
     </w:rPrDefault>
     <w:pPrDefault/>
   </w:docDefaults>
-  <w:latentStyles w:defLockedState="0" w:defUIPriority="99" w:defSemiHidden="0" w:defUnhideWhenUsed="0" w:defQFormat="0" w:count="375">
+  <w:latentStyles w:defLockedState="0" w:defUIPriority="99" w:defSemiHidden="0" w:defUnhideWhenUsed="0" w:defQFormat="0" w:count="371">
     <w:lsdException w:name="Normal" w:uiPriority="0" w:qFormat="1"/>
     <w:lsdException w:name="heading 1" w:uiPriority="0" w:qFormat="1"/>
     <w:lsdException w:name="heading 2" w:semiHidden="1" w:uiPriority="0" w:unhideWhenUsed="1" w:qFormat="1"/>
@@ -44276,6 +44938,7 @@
     <w:lsdException w:name="HTML Sample" w:semiHidden="1" w:unhideWhenUsed="1"/>
     <w:lsdException w:name="HTML Typewriter" w:semiHidden="1" w:unhideWhenUsed="1"/>
     <w:lsdException w:name="HTML Variable" w:semiHidden="1" w:unhideWhenUsed="1"/>
+    <w:lsdException w:name="Normal Table" w:semiHidden="1" w:unhideWhenUsed="1"/>
     <w:lsdException w:name="annotation subject" w:semiHidden="1" w:unhideWhenUsed="1"/>
     <w:lsdException w:name="No List" w:semiHidden="1" w:unhideWhenUsed="1"/>
     <w:lsdException w:name="Outline List 1" w:semiHidden="1" w:unhideWhenUsed="1"/>
@@ -44319,8 +44982,10 @@
     <w:lsdException w:name="Table Elegant" w:semiHidden="1" w:unhideWhenUsed="1"/>
     <w:lsdException w:name="Table Professional" w:semiHidden="1" w:unhideWhenUsed="1"/>
     <w:lsdException w:name="Table Subtle 1" w:semiHidden="1" w:unhideWhenUsed="1"/>
+    <w:lsdException w:name="Table Subtle 2" w:semiHidden="1" w:unhideWhenUsed="1"/>
     <w:lsdException w:name="Table Web 1" w:semiHidden="1" w:unhideWhenUsed="1"/>
     <w:lsdException w:name="Table Web 2" w:semiHidden="1" w:unhideWhenUsed="1"/>
+    <w:lsdException w:name="Table Web 3" w:semiHidden="1" w:unhideWhenUsed="1"/>
     <w:lsdException w:name="Balloon Text" w:semiHidden="1" w:unhideWhenUsed="1"/>
     <w:lsdException w:name="Table Grid" w:uiPriority="59"/>
     <w:lsdException w:name="Table Theme" w:semiHidden="1" w:unhideWhenUsed="1"/>
@@ -44539,10 +45204,6 @@
     <w:lsdException w:name="List Table 5 Dark Accent 6" w:uiPriority="50"/>
     <w:lsdException w:name="List Table 6 Colorful Accent 6" w:uiPriority="51"/>
     <w:lsdException w:name="List Table 7 Colorful Accent 6" w:uiPriority="52"/>
-    <w:lsdException w:name="Mention" w:semiHidden="1" w:unhideWhenUsed="1"/>
-    <w:lsdException w:name="Smart Hyperlink" w:semiHidden="1" w:unhideWhenUsed="1"/>
-    <w:lsdException w:name="Hashtag" w:semiHidden="1" w:unhideWhenUsed="1"/>
-    <w:lsdException w:name="Unresolved Mention" w:semiHidden="1" w:unhideWhenUsed="1"/>
   </w:latentStyles>
   <w:style w:type="paragraph" w:default="1" w:styleId="Normal">
     <w:name w:val="Normal"/>
@@ -46530,7 +47191,7 @@
 </file>
 
 <file path=customXml/itemProps1.xml><?xml version="1.0" encoding="utf-8"?>
-<ds:datastoreItem xmlns:ds="http://schemas.openxmlformats.org/officeDocument/2006/customXml" ds:itemID="{26A532B0-E496-423E-81FA-2D8E5F567343}">
+<ds:datastoreItem xmlns:ds="http://schemas.openxmlformats.org/officeDocument/2006/customXml" ds:itemID="{51DC1213-CA44-4556-ABC8-B428BEAF6EC1}">
   <ds:schemaRefs>
     <ds:schemaRef ds:uri="http://schemas.openxmlformats.org/officeDocument/2006/bibliography"/>
   </ds:schemaRefs>

</xml_diff>